<commit_message>
Added a few benefits/limitations of adt
</commit_message>
<xml_diff>
--- a/A1_A0115034X_A0125364J.docx
+++ b/A1_A0115034X_A0125364J.docx
@@ -188,19 +188,11 @@
                 <w:rFonts w:ascii="Century Gothic" w:hAnsi="Century Gothic"/>
               </w:rPr>
             </w:pPr>
-            <w:proofErr w:type="spellStart"/>
             <w:r>
               <w:rPr>
                 <w:rFonts w:ascii="Century Gothic" w:hAnsi="Century Gothic"/>
               </w:rPr>
-              <w:t>Teo</w:t>
-            </w:r>
-            <w:proofErr w:type="spellEnd"/>
-            <w:r>
-              <w:rPr>
-                <w:rFonts w:ascii="Century Gothic" w:hAnsi="Century Gothic"/>
-              </w:rPr>
-              <w:t xml:space="preserve"> Hui Wen</w:t>
+              <w:t>Teo Hui Wen</w:t>
             </w:r>
           </w:p>
         </w:tc>
@@ -314,27 +306,25 @@
         <w:spacing w:line="276" w:lineRule="auto"/>
         <w:ind w:left="426" w:hanging="426"/>
         <w:rPr>
-          <w:rFonts w:ascii="Times New Roman" w:hAnsi="Times New Roman" w:cs="Times New Roman"/>
+          <w:rFonts w:ascii="Calibri" w:hAnsi="Calibri" w:cs="Times New Roman"/>
           <w:b/>
           <w:color w:val="auto"/>
         </w:rPr>
       </w:pPr>
       <w:r>
         <w:rPr>
-          <w:rFonts w:ascii="Times New Roman" w:hAnsi="Times New Roman" w:cs="Times New Roman"/>
+          <w:rFonts w:ascii="Calibri" w:hAnsi="Calibri" w:cs="Times New Roman"/>
           <w:b/>
           <w:color w:val="auto"/>
         </w:rPr>
         <w:t>Introduction</w:t>
       </w:r>
-      <w:bookmarkStart w:id="0" w:name="_GoBack"/>
-      <w:bookmarkEnd w:id="0"/>
     </w:p>
     <w:p>
       <w:pPr>
         <w:spacing w:line="276" w:lineRule="auto"/>
         <w:rPr>
-          <w:rFonts w:ascii="Century Gothic" w:hAnsi="Century Gothic"/>
+          <w:rFonts w:ascii="Calibri" w:hAnsi="Calibri"/>
         </w:rPr>
       </w:pPr>
     </w:p>
@@ -342,7 +332,7 @@
       <w:pPr>
         <w:spacing w:line="276" w:lineRule="auto"/>
         <w:rPr>
-          <w:rFonts w:ascii="Century Gothic" w:hAnsi="Century Gothic"/>
+          <w:rFonts w:ascii="Calibri" w:hAnsi="Calibri"/>
         </w:rPr>
       </w:pPr>
     </w:p>
@@ -356,25 +346,274 @@
         <w:spacing w:line="276" w:lineRule="auto"/>
         <w:ind w:left="426" w:hanging="426"/>
         <w:rPr>
-          <w:rFonts w:ascii="Times New Roman" w:hAnsi="Times New Roman" w:cs="Times New Roman"/>
+          <w:rFonts w:ascii="Calibri" w:hAnsi="Calibri" w:cs="Times New Roman"/>
           <w:b/>
           <w:color w:val="auto"/>
         </w:rPr>
       </w:pPr>
       <w:r>
         <w:rPr>
-          <w:rFonts w:ascii="Times New Roman" w:hAnsi="Times New Roman" w:cs="Times New Roman"/>
+          <w:rFonts w:ascii="Calibri" w:hAnsi="Calibri" w:cs="Times New Roman"/>
           <w:b/>
           <w:color w:val="auto"/>
         </w:rPr>
         <w:t>Requirements</w:t>
       </w:r>
-    </w:p>
+      <w:bookmarkStart w:id="0" w:name="_GoBack"/>
+      <w:bookmarkEnd w:id="0"/>
+    </w:p>
+    <w:tbl>
+      <w:tblPr>
+        <w:tblStyle w:val="TableGrid"/>
+        <w:tblW w:w="0" w:type="auto"/>
+        <w:tblLook w:val="04A0" w:firstRow="1" w:lastRow="0" w:firstColumn="1" w:lastColumn="0" w:noHBand="0" w:noVBand="1"/>
+      </w:tblPr>
+      <w:tblGrid>
+        <w:gridCol w:w="4865"/>
+        <w:gridCol w:w="4865"/>
+      </w:tblGrid>
+      <w:tr>
+        <w:tc>
+          <w:tcPr>
+            <w:tcW w:w="4865" w:type="dxa"/>
+          </w:tcPr>
+          <w:p>
+            <w:pPr>
+              <w:spacing w:line="276" w:lineRule="auto"/>
+              <w:rPr>
+                <w:rFonts w:ascii="Calibri" w:hAnsi="Calibri"/>
+              </w:rPr>
+            </w:pPr>
+            <w:r>
+              <w:rPr>
+                <w:rFonts w:ascii="Calibri" w:hAnsi="Calibri"/>
+              </w:rPr>
+              <w:t xml:space="preserve">Functional </w:t>
+            </w:r>
+          </w:p>
+        </w:tc>
+        <w:tc>
+          <w:tcPr>
+            <w:tcW w:w="4865" w:type="dxa"/>
+          </w:tcPr>
+          <w:p>
+            <w:pPr>
+              <w:spacing w:line="276" w:lineRule="auto"/>
+              <w:rPr>
+                <w:rFonts w:ascii="Calibri" w:hAnsi="Calibri"/>
+              </w:rPr>
+            </w:pPr>
+          </w:p>
+        </w:tc>
+      </w:tr>
+      <w:tr>
+        <w:tc>
+          <w:tcPr>
+            <w:tcW w:w="4865" w:type="dxa"/>
+          </w:tcPr>
+          <w:p>
+            <w:pPr>
+              <w:spacing w:line="276" w:lineRule="auto"/>
+              <w:rPr>
+                <w:rFonts w:ascii="Calibri" w:hAnsi="Calibri"/>
+              </w:rPr>
+            </w:pPr>
+          </w:p>
+        </w:tc>
+        <w:tc>
+          <w:tcPr>
+            <w:tcW w:w="4865" w:type="dxa"/>
+          </w:tcPr>
+          <w:p>
+            <w:pPr>
+              <w:spacing w:line="276" w:lineRule="auto"/>
+              <w:rPr>
+                <w:rFonts w:ascii="Calibri" w:hAnsi="Calibri"/>
+              </w:rPr>
+            </w:pPr>
+          </w:p>
+        </w:tc>
+      </w:tr>
+      <w:tr>
+        <w:tc>
+          <w:tcPr>
+            <w:tcW w:w="4865" w:type="dxa"/>
+          </w:tcPr>
+          <w:p>
+            <w:pPr>
+              <w:spacing w:line="276" w:lineRule="auto"/>
+              <w:rPr>
+                <w:rFonts w:ascii="Calibri" w:hAnsi="Calibri"/>
+              </w:rPr>
+            </w:pPr>
+          </w:p>
+        </w:tc>
+        <w:tc>
+          <w:tcPr>
+            <w:tcW w:w="4865" w:type="dxa"/>
+          </w:tcPr>
+          <w:p>
+            <w:pPr>
+              <w:spacing w:line="276" w:lineRule="auto"/>
+              <w:rPr>
+                <w:rFonts w:ascii="Calibri" w:hAnsi="Calibri"/>
+              </w:rPr>
+            </w:pPr>
+          </w:p>
+        </w:tc>
+      </w:tr>
+      <w:tr>
+        <w:tc>
+          <w:tcPr>
+            <w:tcW w:w="4865" w:type="dxa"/>
+          </w:tcPr>
+          <w:p>
+            <w:pPr>
+              <w:spacing w:line="276" w:lineRule="auto"/>
+              <w:rPr>
+                <w:rFonts w:ascii="Calibri" w:hAnsi="Calibri"/>
+              </w:rPr>
+            </w:pPr>
+          </w:p>
+        </w:tc>
+        <w:tc>
+          <w:tcPr>
+            <w:tcW w:w="4865" w:type="dxa"/>
+          </w:tcPr>
+          <w:p>
+            <w:pPr>
+              <w:spacing w:line="276" w:lineRule="auto"/>
+              <w:rPr>
+                <w:rFonts w:ascii="Calibri" w:hAnsi="Calibri"/>
+              </w:rPr>
+            </w:pPr>
+          </w:p>
+        </w:tc>
+      </w:tr>
+      <w:tr>
+        <w:tc>
+          <w:tcPr>
+            <w:tcW w:w="4865" w:type="dxa"/>
+          </w:tcPr>
+          <w:p>
+            <w:pPr>
+              <w:spacing w:line="276" w:lineRule="auto"/>
+              <w:rPr>
+                <w:rFonts w:ascii="Calibri" w:hAnsi="Calibri"/>
+              </w:rPr>
+            </w:pPr>
+          </w:p>
+        </w:tc>
+        <w:tc>
+          <w:tcPr>
+            <w:tcW w:w="4865" w:type="dxa"/>
+          </w:tcPr>
+          <w:p>
+            <w:pPr>
+              <w:spacing w:line="276" w:lineRule="auto"/>
+              <w:rPr>
+                <w:rFonts w:ascii="Calibri" w:hAnsi="Calibri"/>
+              </w:rPr>
+            </w:pPr>
+          </w:p>
+        </w:tc>
+      </w:tr>
+      <w:tr>
+        <w:tc>
+          <w:tcPr>
+            <w:tcW w:w="4865" w:type="dxa"/>
+          </w:tcPr>
+          <w:p>
+            <w:pPr>
+              <w:spacing w:line="276" w:lineRule="auto"/>
+              <w:rPr>
+                <w:rFonts w:ascii="Calibri" w:hAnsi="Calibri"/>
+              </w:rPr>
+            </w:pPr>
+          </w:p>
+        </w:tc>
+        <w:tc>
+          <w:tcPr>
+            <w:tcW w:w="4865" w:type="dxa"/>
+          </w:tcPr>
+          <w:p>
+            <w:pPr>
+              <w:spacing w:line="276" w:lineRule="auto"/>
+              <w:rPr>
+                <w:rFonts w:ascii="Calibri" w:hAnsi="Calibri"/>
+              </w:rPr>
+            </w:pPr>
+          </w:p>
+        </w:tc>
+      </w:tr>
+      <w:tr>
+        <w:tc>
+          <w:tcPr>
+            <w:tcW w:w="4865" w:type="dxa"/>
+          </w:tcPr>
+          <w:p>
+            <w:pPr>
+              <w:spacing w:line="276" w:lineRule="auto"/>
+              <w:rPr>
+                <w:rFonts w:ascii="Calibri" w:hAnsi="Calibri"/>
+              </w:rPr>
+            </w:pPr>
+            <w:r>
+              <w:rPr>
+                <w:rFonts w:ascii="Calibri" w:hAnsi="Calibri"/>
+              </w:rPr>
+              <w:t>Non-Functional</w:t>
+            </w:r>
+          </w:p>
+        </w:tc>
+        <w:tc>
+          <w:tcPr>
+            <w:tcW w:w="4865" w:type="dxa"/>
+          </w:tcPr>
+          <w:p>
+            <w:pPr>
+              <w:spacing w:line="276" w:lineRule="auto"/>
+              <w:rPr>
+                <w:rFonts w:ascii="Calibri" w:hAnsi="Calibri"/>
+              </w:rPr>
+            </w:pPr>
+          </w:p>
+        </w:tc>
+      </w:tr>
+      <w:tr>
+        <w:tc>
+          <w:tcPr>
+            <w:tcW w:w="4865" w:type="dxa"/>
+          </w:tcPr>
+          <w:p>
+            <w:pPr>
+              <w:spacing w:line="276" w:lineRule="auto"/>
+              <w:rPr>
+                <w:rFonts w:ascii="Calibri" w:hAnsi="Calibri"/>
+              </w:rPr>
+            </w:pPr>
+          </w:p>
+        </w:tc>
+        <w:tc>
+          <w:tcPr>
+            <w:tcW w:w="4865" w:type="dxa"/>
+          </w:tcPr>
+          <w:p>
+            <w:pPr>
+              <w:spacing w:line="276" w:lineRule="auto"/>
+              <w:rPr>
+                <w:rFonts w:ascii="Calibri" w:hAnsi="Calibri"/>
+              </w:rPr>
+            </w:pPr>
+          </w:p>
+        </w:tc>
+      </w:tr>
+    </w:tbl>
     <w:p>
       <w:pPr>
         <w:spacing w:line="276" w:lineRule="auto"/>
         <w:rPr>
-          <w:rFonts w:ascii="Century Gothic" w:hAnsi="Century Gothic"/>
+          <w:rFonts w:ascii="Calibri" w:hAnsi="Calibri"/>
         </w:rPr>
       </w:pPr>
     </w:p>
@@ -382,7 +621,7 @@
       <w:pPr>
         <w:spacing w:line="276" w:lineRule="auto"/>
         <w:rPr>
-          <w:rFonts w:ascii="Century Gothic" w:hAnsi="Century Gothic"/>
+          <w:rFonts w:ascii="Calibri" w:hAnsi="Calibri"/>
         </w:rPr>
       </w:pPr>
     </w:p>
@@ -396,14 +635,14 @@
         <w:spacing w:line="276" w:lineRule="auto"/>
         <w:ind w:left="426" w:hanging="426"/>
         <w:rPr>
-          <w:rFonts w:ascii="Times New Roman" w:hAnsi="Times New Roman" w:cs="Times New Roman"/>
+          <w:rFonts w:ascii="Calibri" w:hAnsi="Calibri" w:cs="Times New Roman"/>
           <w:b/>
           <w:color w:val="auto"/>
         </w:rPr>
       </w:pPr>
       <w:r>
         <w:rPr>
-          <w:rFonts w:ascii="Times New Roman" w:hAnsi="Times New Roman" w:cs="Times New Roman"/>
+          <w:rFonts w:ascii="Calibri" w:hAnsi="Calibri" w:cs="Times New Roman"/>
           <w:b/>
           <w:color w:val="auto"/>
         </w:rPr>
@@ -414,7 +653,7 @@
       <w:pPr>
         <w:spacing w:line="276" w:lineRule="auto"/>
         <w:rPr>
-          <w:rFonts w:ascii="Century Gothic" w:hAnsi="Century Gothic"/>
+          <w:rFonts w:ascii="Calibri" w:hAnsi="Calibri"/>
         </w:rPr>
       </w:pPr>
     </w:p>
@@ -422,7 +661,7 @@
       <w:pPr>
         <w:spacing w:line="276" w:lineRule="auto"/>
         <w:rPr>
-          <w:rFonts w:ascii="Century Gothic" w:hAnsi="Century Gothic"/>
+          <w:rFonts w:ascii="Calibri" w:hAnsi="Calibri"/>
         </w:rPr>
       </w:pPr>
     </w:p>
@@ -436,14 +675,14 @@
         <w:spacing w:line="276" w:lineRule="auto"/>
         <w:ind w:left="426" w:hanging="426"/>
         <w:rPr>
-          <w:rFonts w:ascii="Times New Roman" w:hAnsi="Times New Roman" w:cs="Times New Roman"/>
+          <w:rFonts w:ascii="Calibri" w:hAnsi="Calibri" w:cs="Times New Roman"/>
           <w:b/>
           <w:color w:val="auto"/>
         </w:rPr>
       </w:pPr>
       <w:r>
         <w:rPr>
-          <w:rFonts w:ascii="Times New Roman" w:hAnsi="Times New Roman" w:cs="Times New Roman"/>
+          <w:rFonts w:ascii="Calibri" w:hAnsi="Calibri" w:cs="Times New Roman"/>
           <w:b/>
           <w:color w:val="auto"/>
         </w:rPr>
@@ -452,11 +691,280 @@
     </w:p>
     <w:p>
       <w:pPr>
-        <w:spacing w:line="276" w:lineRule="auto"/>
-        <w:rPr>
-          <w:rFonts w:ascii="Century Gothic" w:hAnsi="Century Gothic"/>
-        </w:rPr>
-      </w:pPr>
+        <w:pStyle w:val="ListParagraph"/>
+        <w:numPr>
+          <w:ilvl w:val="0"/>
+          <w:numId w:val="6"/>
+        </w:numPr>
+        <w:rPr>
+          <w:rFonts w:ascii="Calibri" w:hAnsi="Calibri" w:cs="Times New Roman"/>
+          <w:b/>
+          <w:i/>
+          <w:sz w:val="28"/>
+        </w:rPr>
+      </w:pPr>
+      <w:r>
+        <w:rPr>
+          <w:rFonts w:ascii="Calibri" w:hAnsi="Calibri" w:cs="Times New Roman"/>
+          <w:b/>
+          <w:i/>
+          <w:sz w:val="28"/>
+        </w:rPr>
+        <w:t>Abstract Data Type:</w:t>
+      </w:r>
+    </w:p>
+    <w:p>
+      <w:pPr>
+        <w:pStyle w:val="ListParagraph"/>
+        <w:numPr>
+          <w:ilvl w:val="1"/>
+          <w:numId w:val="4"/>
+        </w:numPr>
+        <w:rPr>
+          <w:rFonts w:ascii="Calibri" w:hAnsi="Calibri" w:cs="Times New Roman"/>
+          <w:sz w:val="28"/>
+        </w:rPr>
+      </w:pPr>
+      <w:r>
+        <w:rPr>
+          <w:rFonts w:ascii="Calibri" w:hAnsi="Calibri" w:cs="Times New Roman"/>
+          <w:sz w:val="28"/>
+        </w:rPr>
+        <w:t>Benefits:</w:t>
+      </w:r>
+    </w:p>
+    <w:p>
+      <w:pPr>
+        <w:pStyle w:val="ListParagraph"/>
+        <w:numPr>
+          <w:ilvl w:val="3"/>
+          <w:numId w:val="4"/>
+        </w:numPr>
+        <w:rPr>
+          <w:rFonts w:ascii="Calibri" w:hAnsi="Calibri" w:cs="Times New Roman"/>
+        </w:rPr>
+      </w:pPr>
+      <w:r>
+        <w:rPr>
+          <w:rFonts w:ascii="Calibri" w:hAnsi="Calibri" w:cs="Times New Roman"/>
+        </w:rPr>
+        <w:t>Data is not shared directly by the components</w:t>
+      </w:r>
+    </w:p>
+    <w:p>
+      <w:pPr>
+        <w:pStyle w:val="ListParagraph"/>
+        <w:numPr>
+          <w:ilvl w:val="3"/>
+          <w:numId w:val="4"/>
+        </w:numPr>
+        <w:rPr>
+          <w:rFonts w:ascii="Calibri" w:hAnsi="Calibri" w:cs="Times New Roman"/>
+        </w:rPr>
+      </w:pPr>
+      <w:r>
+        <w:rPr>
+          <w:rFonts w:ascii="Calibri" w:hAnsi="Calibri" w:cs="Times New Roman"/>
+        </w:rPr>
+        <w:t>Both algo</w:t>
+      </w:r>
+      <w:r>
+        <w:rPr>
+          <w:rFonts w:ascii="Calibri" w:hAnsi="Calibri" w:cs="Times New Roman"/>
+        </w:rPr>
+        <w:t>rithms</w:t>
+      </w:r>
+      <w:r>
+        <w:rPr>
+          <w:rFonts w:ascii="Calibri" w:hAnsi="Calibri" w:cs="Times New Roman"/>
+        </w:rPr>
+        <w:t xml:space="preserve"> and data representation can be changed in individual modules without affecting others </w:t>
+      </w:r>
+    </w:p>
+    <w:p>
+      <w:pPr>
+        <w:pStyle w:val="ListParagraph"/>
+        <w:numPr>
+          <w:ilvl w:val="3"/>
+          <w:numId w:val="4"/>
+        </w:numPr>
+        <w:rPr>
+          <w:rFonts w:ascii="Calibri" w:hAnsi="Calibri" w:cs="Times New Roman"/>
+        </w:rPr>
+      </w:pPr>
+      <w:r>
+        <w:rPr>
+          <w:rFonts w:ascii="Calibri" w:hAnsi="Calibri" w:cs="Times New Roman"/>
+        </w:rPr>
+        <w:t xml:space="preserve">Encourages software reuse </w:t>
+      </w:r>
+    </w:p>
+    <w:p>
+      <w:pPr>
+        <w:pStyle w:val="ListParagraph"/>
+        <w:numPr>
+          <w:ilvl w:val="3"/>
+          <w:numId w:val="4"/>
+        </w:numPr>
+        <w:rPr>
+          <w:rFonts w:ascii="Calibri" w:hAnsi="Calibri" w:cs="Times New Roman"/>
+        </w:rPr>
+      </w:pPr>
+      <w:r>
+        <w:rPr>
+          <w:rFonts w:ascii="Calibri" w:hAnsi="Calibri" w:cs="Times New Roman"/>
+        </w:rPr>
+        <w:t>Encourages decomposition of a problem into a number of interacting components</w:t>
+      </w:r>
+    </w:p>
+    <w:p>
+      <w:pPr>
+        <w:pStyle w:val="ListParagraph"/>
+        <w:numPr>
+          <w:ilvl w:val="3"/>
+          <w:numId w:val="4"/>
+        </w:numPr>
+        <w:rPr>
+          <w:rFonts w:ascii="Calibri" w:hAnsi="Calibri" w:cs="Times New Roman"/>
+        </w:rPr>
+      </w:pPr>
+      <w:r>
+        <w:rPr>
+          <w:rFonts w:ascii="Calibri" w:hAnsi="Calibri" w:cs="Times New Roman"/>
+        </w:rPr>
+        <w:t xml:space="preserve">Possible to change implementation of an object without affecting its clients </w:t>
+      </w:r>
+    </w:p>
+    <w:p>
+      <w:pPr>
+        <w:rPr>
+          <w:rFonts w:ascii="Calibri" w:hAnsi="Calibri" w:cs="Times New Roman"/>
+        </w:rPr>
+      </w:pPr>
+    </w:p>
+    <w:p>
+      <w:pPr>
+        <w:pStyle w:val="ListParagraph"/>
+        <w:numPr>
+          <w:ilvl w:val="1"/>
+          <w:numId w:val="4"/>
+        </w:numPr>
+        <w:rPr>
+          <w:rFonts w:ascii="Calibri" w:hAnsi="Calibri" w:cs="Times New Roman"/>
+          <w:sz w:val="28"/>
+        </w:rPr>
+      </w:pPr>
+      <w:r>
+        <w:rPr>
+          <w:rFonts w:ascii="Calibri" w:hAnsi="Calibri" w:cs="Times New Roman"/>
+          <w:sz w:val="28"/>
+        </w:rPr>
+        <w:t xml:space="preserve">Limitations: </w:t>
+      </w:r>
+    </w:p>
+    <w:p>
+      <w:pPr>
+        <w:pStyle w:val="ListParagraph"/>
+        <w:numPr>
+          <w:ilvl w:val="2"/>
+          <w:numId w:val="4"/>
+        </w:numPr>
+        <w:rPr>
+          <w:rFonts w:ascii="Calibri" w:hAnsi="Calibri" w:cs="Times New Roman"/>
+        </w:rPr>
+      </w:pPr>
+      <w:r>
+        <w:rPr>
+          <w:rFonts w:ascii="Calibri" w:hAnsi="Calibri" w:cs="Times New Roman"/>
+        </w:rPr>
+        <w:lastRenderedPageBreak/>
+        <w:t xml:space="preserve">For an object to interact with another, it must know its identity </w:t>
+      </w:r>
+    </w:p>
+    <w:p>
+      <w:pPr>
+        <w:pStyle w:val="ListParagraph"/>
+        <w:numPr>
+          <w:ilvl w:val="2"/>
+          <w:numId w:val="4"/>
+        </w:numPr>
+        <w:rPr>
+          <w:rFonts w:ascii="Calibri" w:hAnsi="Calibri" w:cs="Times New Roman"/>
+        </w:rPr>
+      </w:pPr>
+      <w:r>
+        <w:rPr>
+          <w:rFonts w:ascii="Calibri" w:hAnsi="Calibri" w:cs="Times New Roman"/>
+        </w:rPr>
+        <w:t xml:space="preserve">When the methods of an object change, so must all other objects that use this method </w:t>
+      </w:r>
+    </w:p>
+    <w:p>
+      <w:pPr>
+        <w:pStyle w:val="ListParagraph"/>
+        <w:numPr>
+          <w:ilvl w:val="2"/>
+          <w:numId w:val="4"/>
+        </w:numPr>
+        <w:rPr>
+          <w:rFonts w:ascii="Calibri" w:hAnsi="Calibri" w:cs="Times New Roman"/>
+        </w:rPr>
+      </w:pPr>
+      <w:r>
+        <w:rPr>
+          <w:rFonts w:ascii="Calibri" w:hAnsi="Calibri" w:cs="Times New Roman"/>
+        </w:rPr>
+        <w:t xml:space="preserve">Not well suited to enhancements </w:t>
+      </w:r>
+    </w:p>
+    <w:p>
+      <w:pPr>
+        <w:pStyle w:val="ListParagraph"/>
+        <w:numPr>
+          <w:ilvl w:val="2"/>
+          <w:numId w:val="4"/>
+        </w:numPr>
+        <w:rPr>
+          <w:rFonts w:ascii="Calibri" w:hAnsi="Calibri" w:cs="Times New Roman"/>
+        </w:rPr>
+      </w:pPr>
+      <w:r>
+        <w:rPr>
+          <w:rFonts w:ascii="Calibri" w:hAnsi="Calibri" w:cs="Times New Roman"/>
+        </w:rPr>
+        <w:t xml:space="preserve">To add new functions, modules must be modified or added, which could compromise performance </w:t>
+      </w:r>
+    </w:p>
+    <w:p>
+      <w:pPr>
+        <w:rPr>
+          <w:rFonts w:ascii="Calibri" w:hAnsi="Calibri" w:cs="Times New Roman"/>
+        </w:rPr>
+      </w:pPr>
+    </w:p>
+    <w:p>
+      <w:pPr>
+        <w:pStyle w:val="ListParagraph"/>
+        <w:numPr>
+          <w:ilvl w:val="0"/>
+          <w:numId w:val="6"/>
+        </w:numPr>
+        <w:rPr>
+          <w:rFonts w:ascii="Calibri" w:hAnsi="Calibri" w:cs="Times New Roman"/>
+          <w:b/>
+          <w:i/>
+          <w:sz w:val="28"/>
+        </w:rPr>
+      </w:pPr>
+      <w:r>
+        <w:rPr>
+          <w:rFonts w:ascii="Calibri" w:hAnsi="Calibri" w:cs="Times New Roman"/>
+          <w:b/>
+          <w:i/>
+          <w:sz w:val="28"/>
+        </w:rPr>
+        <w:t xml:space="preserve">Pipes and Filter: </w:t>
+      </w:r>
     </w:p>
     <w:sectPr>
       <w:pgSz w:w="11900" w:h="16840"/>
@@ -473,7 +981,7 @@
   <w:abstractNum w:abstractNumId="0">
     <w:nsid w:val="062C7783"/>
     <w:multiLevelType w:val="hybridMultilevel"/>
-    <w:tmpl w:val="88AA4AFA"/>
+    <w:tmpl w:val="4E905C0E"/>
     <w:lvl w:ilvl="0" w:tplc="0409000F">
       <w:start w:val="1"/>
       <w:numFmt w:val="decimal"/>
@@ -486,7 +994,7 @@
         <w:rFonts w:hint="default"/>
       </w:rPr>
     </w:lvl>
-    <w:lvl w:ilvl="1" w:tplc="04090019" w:tentative="1">
+    <w:lvl w:ilvl="1" w:tplc="04090019">
       <w:start w:val="1"/>
       <w:numFmt w:val="lowerLetter"/>
       <w:lvlText w:val="%2."/>
@@ -495,7 +1003,7 @@
         <w:ind w:left="1440" w:hanging="360"/>
       </w:pPr>
     </w:lvl>
-    <w:lvl w:ilvl="2" w:tplc="0409001B" w:tentative="1">
+    <w:lvl w:ilvl="2" w:tplc="0409001B">
       <w:start w:val="1"/>
       <w:numFmt w:val="lowerRoman"/>
       <w:lvlText w:val="%3."/>
@@ -559,8 +1067,537 @@
       </w:pPr>
     </w:lvl>
   </w:abstractNum>
+  <w:abstractNum w:abstractNumId="1">
+    <w:nsid w:val="0BD22B68"/>
+    <w:multiLevelType w:val="hybridMultilevel"/>
+    <w:tmpl w:val="0F08289E"/>
+    <w:lvl w:ilvl="0" w:tplc="0409000F">
+      <w:start w:val="1"/>
+      <w:numFmt w:val="decimal"/>
+      <w:lvlText w:val="%1."/>
+      <w:lvlJc w:val="left"/>
+      <w:pPr>
+        <w:ind w:left="360" w:hanging="360"/>
+      </w:pPr>
+      <w:rPr>
+        <w:rFonts w:hint="default"/>
+      </w:rPr>
+    </w:lvl>
+    <w:lvl w:ilvl="1" w:tplc="04090005">
+      <w:start w:val="1"/>
+      <w:numFmt w:val="bullet"/>
+      <w:lvlText w:val=""/>
+      <w:lvlJc w:val="left"/>
+      <w:pPr>
+        <w:ind w:left="1080" w:hanging="360"/>
+      </w:pPr>
+      <w:rPr>
+        <w:rFonts w:ascii="Wingdings" w:hAnsi="Wingdings" w:hint="default"/>
+      </w:rPr>
+    </w:lvl>
+    <w:lvl w:ilvl="2" w:tplc="0409000F">
+      <w:start w:val="1"/>
+      <w:numFmt w:val="decimal"/>
+      <w:lvlText w:val="%3."/>
+      <w:lvlJc w:val="left"/>
+      <w:pPr>
+        <w:ind w:left="720" w:hanging="360"/>
+      </w:pPr>
+      <w:rPr>
+        <w:rFonts w:hint="default"/>
+      </w:rPr>
+    </w:lvl>
+    <w:lvl w:ilvl="3" w:tplc="0409000F">
+      <w:start w:val="1"/>
+      <w:numFmt w:val="decimal"/>
+      <w:lvlText w:val="%4."/>
+      <w:lvlJc w:val="left"/>
+      <w:pPr>
+        <w:ind w:left="720" w:hanging="360"/>
+      </w:pPr>
+      <w:rPr>
+        <w:rFonts w:hint="default"/>
+      </w:rPr>
+    </w:lvl>
+    <w:lvl w:ilvl="4" w:tplc="04090003">
+      <w:start w:val="1"/>
+      <w:numFmt w:val="bullet"/>
+      <w:lvlText w:val="o"/>
+      <w:lvlJc w:val="left"/>
+      <w:pPr>
+        <w:ind w:left="3240" w:hanging="360"/>
+      </w:pPr>
+      <w:rPr>
+        <w:rFonts w:ascii="Courier New" w:hAnsi="Courier New" w:cs="Courier New" w:hint="default"/>
+      </w:rPr>
+    </w:lvl>
+    <w:lvl w:ilvl="5" w:tplc="04090005">
+      <w:start w:val="1"/>
+      <w:numFmt w:val="bullet"/>
+      <w:lvlText w:val=""/>
+      <w:lvlJc w:val="left"/>
+      <w:pPr>
+        <w:ind w:left="3960" w:hanging="360"/>
+      </w:pPr>
+      <w:rPr>
+        <w:rFonts w:ascii="Wingdings" w:hAnsi="Wingdings" w:hint="default"/>
+      </w:rPr>
+    </w:lvl>
+    <w:lvl w:ilvl="6" w:tplc="04090001">
+      <w:start w:val="1"/>
+      <w:numFmt w:val="bullet"/>
+      <w:lvlText w:val=""/>
+      <w:lvlJc w:val="left"/>
+      <w:pPr>
+        <w:ind w:left="4680" w:hanging="360"/>
+      </w:pPr>
+      <w:rPr>
+        <w:rFonts w:ascii="Symbol" w:hAnsi="Symbol" w:hint="default"/>
+      </w:rPr>
+    </w:lvl>
+    <w:lvl w:ilvl="7" w:tplc="04090003">
+      <w:start w:val="1"/>
+      <w:numFmt w:val="bullet"/>
+      <w:lvlText w:val="o"/>
+      <w:lvlJc w:val="left"/>
+      <w:pPr>
+        <w:ind w:left="5400" w:hanging="360"/>
+      </w:pPr>
+      <w:rPr>
+        <w:rFonts w:ascii="Courier New" w:hAnsi="Courier New" w:cs="Courier New" w:hint="default"/>
+      </w:rPr>
+    </w:lvl>
+    <w:lvl w:ilvl="8" w:tplc="04090005">
+      <w:start w:val="1"/>
+      <w:numFmt w:val="bullet"/>
+      <w:lvlText w:val=""/>
+      <w:lvlJc w:val="left"/>
+      <w:pPr>
+        <w:ind w:left="6120" w:hanging="360"/>
+      </w:pPr>
+      <w:rPr>
+        <w:rFonts w:ascii="Wingdings" w:hAnsi="Wingdings" w:hint="default"/>
+      </w:rPr>
+    </w:lvl>
+  </w:abstractNum>
+  <w:abstractNum w:abstractNumId="2">
+    <w:nsid w:val="430B313E"/>
+    <w:multiLevelType w:val="hybridMultilevel"/>
+    <w:tmpl w:val="8F7610D4"/>
+    <w:lvl w:ilvl="0" w:tplc="04090001">
+      <w:start w:val="1"/>
+      <w:numFmt w:val="bullet"/>
+      <w:lvlText w:val=""/>
+      <w:lvlJc w:val="left"/>
+      <w:pPr>
+        <w:ind w:left="720" w:hanging="360"/>
+      </w:pPr>
+      <w:rPr>
+        <w:rFonts w:ascii="Symbol" w:hAnsi="Symbol" w:hint="default"/>
+      </w:rPr>
+    </w:lvl>
+    <w:lvl w:ilvl="1" w:tplc="04090003" w:tentative="1">
+      <w:start w:val="1"/>
+      <w:numFmt w:val="bullet"/>
+      <w:lvlText w:val="o"/>
+      <w:lvlJc w:val="left"/>
+      <w:pPr>
+        <w:ind w:left="1440" w:hanging="360"/>
+      </w:pPr>
+      <w:rPr>
+        <w:rFonts w:ascii="Courier New" w:hAnsi="Courier New" w:cs="Courier New" w:hint="default"/>
+      </w:rPr>
+    </w:lvl>
+    <w:lvl w:ilvl="2" w:tplc="04090005" w:tentative="1">
+      <w:start w:val="1"/>
+      <w:numFmt w:val="bullet"/>
+      <w:lvlText w:val=""/>
+      <w:lvlJc w:val="left"/>
+      <w:pPr>
+        <w:ind w:left="2160" w:hanging="360"/>
+      </w:pPr>
+      <w:rPr>
+        <w:rFonts w:ascii="Wingdings" w:hAnsi="Wingdings" w:hint="default"/>
+      </w:rPr>
+    </w:lvl>
+    <w:lvl w:ilvl="3" w:tplc="04090001" w:tentative="1">
+      <w:start w:val="1"/>
+      <w:numFmt w:val="bullet"/>
+      <w:lvlText w:val=""/>
+      <w:lvlJc w:val="left"/>
+      <w:pPr>
+        <w:ind w:left="2880" w:hanging="360"/>
+      </w:pPr>
+      <w:rPr>
+        <w:rFonts w:ascii="Symbol" w:hAnsi="Symbol" w:hint="default"/>
+      </w:rPr>
+    </w:lvl>
+    <w:lvl w:ilvl="4" w:tplc="04090003" w:tentative="1">
+      <w:start w:val="1"/>
+      <w:numFmt w:val="bullet"/>
+      <w:lvlText w:val="o"/>
+      <w:lvlJc w:val="left"/>
+      <w:pPr>
+        <w:ind w:left="3600" w:hanging="360"/>
+      </w:pPr>
+      <w:rPr>
+        <w:rFonts w:ascii="Courier New" w:hAnsi="Courier New" w:cs="Courier New" w:hint="default"/>
+      </w:rPr>
+    </w:lvl>
+    <w:lvl w:ilvl="5" w:tplc="04090005" w:tentative="1">
+      <w:start w:val="1"/>
+      <w:numFmt w:val="bullet"/>
+      <w:lvlText w:val=""/>
+      <w:lvlJc w:val="left"/>
+      <w:pPr>
+        <w:ind w:left="4320" w:hanging="360"/>
+      </w:pPr>
+      <w:rPr>
+        <w:rFonts w:ascii="Wingdings" w:hAnsi="Wingdings" w:hint="default"/>
+      </w:rPr>
+    </w:lvl>
+    <w:lvl w:ilvl="6" w:tplc="04090001" w:tentative="1">
+      <w:start w:val="1"/>
+      <w:numFmt w:val="bullet"/>
+      <w:lvlText w:val=""/>
+      <w:lvlJc w:val="left"/>
+      <w:pPr>
+        <w:ind w:left="5040" w:hanging="360"/>
+      </w:pPr>
+      <w:rPr>
+        <w:rFonts w:ascii="Symbol" w:hAnsi="Symbol" w:hint="default"/>
+      </w:rPr>
+    </w:lvl>
+    <w:lvl w:ilvl="7" w:tplc="04090003" w:tentative="1">
+      <w:start w:val="1"/>
+      <w:numFmt w:val="bullet"/>
+      <w:lvlText w:val="o"/>
+      <w:lvlJc w:val="left"/>
+      <w:pPr>
+        <w:ind w:left="5760" w:hanging="360"/>
+      </w:pPr>
+      <w:rPr>
+        <w:rFonts w:ascii="Courier New" w:hAnsi="Courier New" w:cs="Courier New" w:hint="default"/>
+      </w:rPr>
+    </w:lvl>
+    <w:lvl w:ilvl="8" w:tplc="04090005" w:tentative="1">
+      <w:start w:val="1"/>
+      <w:numFmt w:val="bullet"/>
+      <w:lvlText w:val=""/>
+      <w:lvlJc w:val="left"/>
+      <w:pPr>
+        <w:ind w:left="6480" w:hanging="360"/>
+      </w:pPr>
+      <w:rPr>
+        <w:rFonts w:ascii="Wingdings" w:hAnsi="Wingdings" w:hint="default"/>
+      </w:rPr>
+    </w:lvl>
+  </w:abstractNum>
+  <w:abstractNum w:abstractNumId="3">
+    <w:nsid w:val="682A5901"/>
+    <w:multiLevelType w:val="hybridMultilevel"/>
+    <w:tmpl w:val="89F2966A"/>
+    <w:lvl w:ilvl="0" w:tplc="04090001">
+      <w:start w:val="1"/>
+      <w:numFmt w:val="bullet"/>
+      <w:lvlText w:val=""/>
+      <w:lvlJc w:val="left"/>
+      <w:pPr>
+        <w:ind w:left="720" w:hanging="360"/>
+      </w:pPr>
+      <w:rPr>
+        <w:rFonts w:ascii="Symbol" w:hAnsi="Symbol" w:hint="default"/>
+      </w:rPr>
+    </w:lvl>
+    <w:lvl w:ilvl="1" w:tplc="04090003" w:tentative="1">
+      <w:start w:val="1"/>
+      <w:numFmt w:val="bullet"/>
+      <w:lvlText w:val="o"/>
+      <w:lvlJc w:val="left"/>
+      <w:pPr>
+        <w:ind w:left="1440" w:hanging="360"/>
+      </w:pPr>
+      <w:rPr>
+        <w:rFonts w:ascii="Courier New" w:hAnsi="Courier New" w:cs="Courier New" w:hint="default"/>
+      </w:rPr>
+    </w:lvl>
+    <w:lvl w:ilvl="2" w:tplc="04090005" w:tentative="1">
+      <w:start w:val="1"/>
+      <w:numFmt w:val="bullet"/>
+      <w:lvlText w:val=""/>
+      <w:lvlJc w:val="left"/>
+      <w:pPr>
+        <w:ind w:left="2160" w:hanging="360"/>
+      </w:pPr>
+      <w:rPr>
+        <w:rFonts w:ascii="Wingdings" w:hAnsi="Wingdings" w:hint="default"/>
+      </w:rPr>
+    </w:lvl>
+    <w:lvl w:ilvl="3" w:tplc="04090001" w:tentative="1">
+      <w:start w:val="1"/>
+      <w:numFmt w:val="bullet"/>
+      <w:lvlText w:val=""/>
+      <w:lvlJc w:val="left"/>
+      <w:pPr>
+        <w:ind w:left="2880" w:hanging="360"/>
+      </w:pPr>
+      <w:rPr>
+        <w:rFonts w:ascii="Symbol" w:hAnsi="Symbol" w:hint="default"/>
+      </w:rPr>
+    </w:lvl>
+    <w:lvl w:ilvl="4" w:tplc="04090003" w:tentative="1">
+      <w:start w:val="1"/>
+      <w:numFmt w:val="bullet"/>
+      <w:lvlText w:val="o"/>
+      <w:lvlJc w:val="left"/>
+      <w:pPr>
+        <w:ind w:left="3600" w:hanging="360"/>
+      </w:pPr>
+      <w:rPr>
+        <w:rFonts w:ascii="Courier New" w:hAnsi="Courier New" w:cs="Courier New" w:hint="default"/>
+      </w:rPr>
+    </w:lvl>
+    <w:lvl w:ilvl="5" w:tplc="04090005" w:tentative="1">
+      <w:start w:val="1"/>
+      <w:numFmt w:val="bullet"/>
+      <w:lvlText w:val=""/>
+      <w:lvlJc w:val="left"/>
+      <w:pPr>
+        <w:ind w:left="4320" w:hanging="360"/>
+      </w:pPr>
+      <w:rPr>
+        <w:rFonts w:ascii="Wingdings" w:hAnsi="Wingdings" w:hint="default"/>
+      </w:rPr>
+    </w:lvl>
+    <w:lvl w:ilvl="6" w:tplc="04090001" w:tentative="1">
+      <w:start w:val="1"/>
+      <w:numFmt w:val="bullet"/>
+      <w:lvlText w:val=""/>
+      <w:lvlJc w:val="left"/>
+      <w:pPr>
+        <w:ind w:left="5040" w:hanging="360"/>
+      </w:pPr>
+      <w:rPr>
+        <w:rFonts w:ascii="Symbol" w:hAnsi="Symbol" w:hint="default"/>
+      </w:rPr>
+    </w:lvl>
+    <w:lvl w:ilvl="7" w:tplc="04090003" w:tentative="1">
+      <w:start w:val="1"/>
+      <w:numFmt w:val="bullet"/>
+      <w:lvlText w:val="o"/>
+      <w:lvlJc w:val="left"/>
+      <w:pPr>
+        <w:ind w:left="5760" w:hanging="360"/>
+      </w:pPr>
+      <w:rPr>
+        <w:rFonts w:ascii="Courier New" w:hAnsi="Courier New" w:cs="Courier New" w:hint="default"/>
+      </w:rPr>
+    </w:lvl>
+    <w:lvl w:ilvl="8" w:tplc="04090005" w:tentative="1">
+      <w:start w:val="1"/>
+      <w:numFmt w:val="bullet"/>
+      <w:lvlText w:val=""/>
+      <w:lvlJc w:val="left"/>
+      <w:pPr>
+        <w:ind w:left="6480" w:hanging="360"/>
+      </w:pPr>
+      <w:rPr>
+        <w:rFonts w:ascii="Wingdings" w:hAnsi="Wingdings" w:hint="default"/>
+      </w:rPr>
+    </w:lvl>
+  </w:abstractNum>
+  <w:abstractNum w:abstractNumId="4">
+    <w:nsid w:val="725917BB"/>
+    <w:multiLevelType w:val="hybridMultilevel"/>
+    <w:tmpl w:val="4484F458"/>
+    <w:lvl w:ilvl="0" w:tplc="0409000F">
+      <w:start w:val="1"/>
+      <w:numFmt w:val="decimal"/>
+      <w:lvlText w:val="%1."/>
+      <w:lvlJc w:val="left"/>
+      <w:pPr>
+        <w:ind w:left="720" w:hanging="360"/>
+      </w:pPr>
+    </w:lvl>
+    <w:lvl w:ilvl="1" w:tplc="04090019" w:tentative="1">
+      <w:start w:val="1"/>
+      <w:numFmt w:val="lowerLetter"/>
+      <w:lvlText w:val="%2."/>
+      <w:lvlJc w:val="left"/>
+      <w:pPr>
+        <w:ind w:left="1440" w:hanging="360"/>
+      </w:pPr>
+    </w:lvl>
+    <w:lvl w:ilvl="2" w:tplc="0409001B" w:tentative="1">
+      <w:start w:val="1"/>
+      <w:numFmt w:val="lowerRoman"/>
+      <w:lvlText w:val="%3."/>
+      <w:lvlJc w:val="right"/>
+      <w:pPr>
+        <w:ind w:left="2160" w:hanging="180"/>
+      </w:pPr>
+    </w:lvl>
+    <w:lvl w:ilvl="3" w:tplc="0409000F" w:tentative="1">
+      <w:start w:val="1"/>
+      <w:numFmt w:val="decimal"/>
+      <w:lvlText w:val="%4."/>
+      <w:lvlJc w:val="left"/>
+      <w:pPr>
+        <w:ind w:left="2880" w:hanging="360"/>
+      </w:pPr>
+    </w:lvl>
+    <w:lvl w:ilvl="4" w:tplc="04090019" w:tentative="1">
+      <w:start w:val="1"/>
+      <w:numFmt w:val="lowerLetter"/>
+      <w:lvlText w:val="%5."/>
+      <w:lvlJc w:val="left"/>
+      <w:pPr>
+        <w:ind w:left="3600" w:hanging="360"/>
+      </w:pPr>
+    </w:lvl>
+    <w:lvl w:ilvl="5" w:tplc="0409001B" w:tentative="1">
+      <w:start w:val="1"/>
+      <w:numFmt w:val="lowerRoman"/>
+      <w:lvlText w:val="%6."/>
+      <w:lvlJc w:val="right"/>
+      <w:pPr>
+        <w:ind w:left="4320" w:hanging="180"/>
+      </w:pPr>
+    </w:lvl>
+    <w:lvl w:ilvl="6" w:tplc="0409000F" w:tentative="1">
+      <w:start w:val="1"/>
+      <w:numFmt w:val="decimal"/>
+      <w:lvlText w:val="%7."/>
+      <w:lvlJc w:val="left"/>
+      <w:pPr>
+        <w:ind w:left="5040" w:hanging="360"/>
+      </w:pPr>
+    </w:lvl>
+    <w:lvl w:ilvl="7" w:tplc="04090019" w:tentative="1">
+      <w:start w:val="1"/>
+      <w:numFmt w:val="lowerLetter"/>
+      <w:lvlText w:val="%8."/>
+      <w:lvlJc w:val="left"/>
+      <w:pPr>
+        <w:ind w:left="5760" w:hanging="360"/>
+      </w:pPr>
+    </w:lvl>
+    <w:lvl w:ilvl="8" w:tplc="0409001B" w:tentative="1">
+      <w:start w:val="1"/>
+      <w:numFmt w:val="lowerRoman"/>
+      <w:lvlText w:val="%9."/>
+      <w:lvlJc w:val="right"/>
+      <w:pPr>
+        <w:ind w:left="6480" w:hanging="180"/>
+      </w:pPr>
+    </w:lvl>
+  </w:abstractNum>
+  <w:abstractNum w:abstractNumId="5">
+    <w:nsid w:val="7ADD41E6"/>
+    <w:multiLevelType w:val="hybridMultilevel"/>
+    <w:tmpl w:val="1F0446F0"/>
+    <w:lvl w:ilvl="0" w:tplc="A04C35AA">
+      <w:start w:val="1"/>
+      <w:numFmt w:val="upperLetter"/>
+      <w:lvlText w:val="%1)"/>
+      <w:lvlJc w:val="left"/>
+      <w:pPr>
+        <w:ind w:left="720" w:hanging="360"/>
+      </w:pPr>
+      <w:rPr>
+        <w:rFonts w:hint="default"/>
+      </w:rPr>
+    </w:lvl>
+    <w:lvl w:ilvl="1" w:tplc="04090019" w:tentative="1">
+      <w:start w:val="1"/>
+      <w:numFmt w:val="lowerLetter"/>
+      <w:lvlText w:val="%2."/>
+      <w:lvlJc w:val="left"/>
+      <w:pPr>
+        <w:ind w:left="1440" w:hanging="360"/>
+      </w:pPr>
+    </w:lvl>
+    <w:lvl w:ilvl="2" w:tplc="0409001B" w:tentative="1">
+      <w:start w:val="1"/>
+      <w:numFmt w:val="lowerRoman"/>
+      <w:lvlText w:val="%3."/>
+      <w:lvlJc w:val="right"/>
+      <w:pPr>
+        <w:ind w:left="2160" w:hanging="180"/>
+      </w:pPr>
+    </w:lvl>
+    <w:lvl w:ilvl="3" w:tplc="0409000F" w:tentative="1">
+      <w:start w:val="1"/>
+      <w:numFmt w:val="decimal"/>
+      <w:lvlText w:val="%4."/>
+      <w:lvlJc w:val="left"/>
+      <w:pPr>
+        <w:ind w:left="2880" w:hanging="360"/>
+      </w:pPr>
+    </w:lvl>
+    <w:lvl w:ilvl="4" w:tplc="04090019" w:tentative="1">
+      <w:start w:val="1"/>
+      <w:numFmt w:val="lowerLetter"/>
+      <w:lvlText w:val="%5."/>
+      <w:lvlJc w:val="left"/>
+      <w:pPr>
+        <w:ind w:left="3600" w:hanging="360"/>
+      </w:pPr>
+    </w:lvl>
+    <w:lvl w:ilvl="5" w:tplc="0409001B" w:tentative="1">
+      <w:start w:val="1"/>
+      <w:numFmt w:val="lowerRoman"/>
+      <w:lvlText w:val="%6."/>
+      <w:lvlJc w:val="right"/>
+      <w:pPr>
+        <w:ind w:left="4320" w:hanging="180"/>
+      </w:pPr>
+    </w:lvl>
+    <w:lvl w:ilvl="6" w:tplc="0409000F" w:tentative="1">
+      <w:start w:val="1"/>
+      <w:numFmt w:val="decimal"/>
+      <w:lvlText w:val="%7."/>
+      <w:lvlJc w:val="left"/>
+      <w:pPr>
+        <w:ind w:left="5040" w:hanging="360"/>
+      </w:pPr>
+    </w:lvl>
+    <w:lvl w:ilvl="7" w:tplc="04090019" w:tentative="1">
+      <w:start w:val="1"/>
+      <w:numFmt w:val="lowerLetter"/>
+      <w:lvlText w:val="%8."/>
+      <w:lvlJc w:val="left"/>
+      <w:pPr>
+        <w:ind w:left="5760" w:hanging="360"/>
+      </w:pPr>
+    </w:lvl>
+    <w:lvl w:ilvl="8" w:tplc="0409001B" w:tentative="1">
+      <w:start w:val="1"/>
+      <w:numFmt w:val="lowerRoman"/>
+      <w:lvlText w:val="%9."/>
+      <w:lvlJc w:val="right"/>
+      <w:pPr>
+        <w:ind w:left="6480" w:hanging="180"/>
+      </w:pPr>
+    </w:lvl>
+  </w:abstractNum>
   <w:num w:numId="1">
     <w:abstractNumId w:val="0"/>
+  </w:num>
+  <w:num w:numId="2">
+    <w:abstractNumId w:val="2"/>
+  </w:num>
+  <w:num w:numId="3">
+    <w:abstractNumId w:val="4"/>
+  </w:num>
+  <w:num w:numId="4">
+    <w:abstractNumId w:val="1"/>
+  </w:num>
+  <w:num w:numId="5">
+    <w:abstractNumId w:val="3"/>
+  </w:num>
+  <w:num w:numId="6">
+    <w:abstractNumId w:val="5"/>
   </w:num>
 </w:numbering>
 </file>
@@ -578,7 +1615,7 @@
     </w:rPrDefault>
     <w:pPrDefault/>
   </w:docDefaults>
-  <w:latentStyles w:defLockedState="0" w:defUIPriority="99" w:defSemiHidden="0" w:defUnhideWhenUsed="0" w:defQFormat="0" w:count="382">
+  <w:latentStyles w:defLockedState="0" w:defUIPriority="99" w:defSemiHidden="0" w:defUnhideWhenUsed="0" w:defQFormat="0" w:count="380">
     <w:lsdException w:name="Normal" w:uiPriority="0" w:qFormat="1"/>
     <w:lsdException w:name="heading 1" w:uiPriority="9" w:qFormat="1"/>
     <w:lsdException w:name="heading 2" w:semiHidden="1" w:uiPriority="9" w:unhideWhenUsed="1" w:qFormat="1"/>
@@ -959,8 +1996,6 @@
     <w:lsdException w:name="List Table 5 Dark Accent 6" w:uiPriority="50"/>
     <w:lsdException w:name="List Table 6 Colorful Accent 6" w:uiPriority="51"/>
     <w:lsdException w:name="List Table 7 Colorful Accent 6" w:uiPriority="52"/>
-    <w:lsdException w:name="Mention" w:semiHidden="1" w:unhideWhenUsed="1"/>
-    <w:lsdException w:name="Smart Hyperlink" w:semiHidden="1" w:unhideWhenUsed="1"/>
   </w:latentStyles>
   <w:style w:type="paragraph" w:default="1" w:styleId="Normal">
     <w:name w:val="Normal"/>
@@ -1072,6 +2107,17 @@
       <w:color w:val="954F72" w:themeColor="followedHyperlink"/>
       <w:u w:val="single"/>
     </w:rPr>
+  </w:style>
+  <w:style w:type="paragraph" w:styleId="ListParagraph">
+    <w:name w:val="List Paragraph"/>
+    <w:basedOn w:val="Normal"/>
+    <w:uiPriority w:val="34"/>
+    <w:qFormat/>
+    <w:rsid w:val="007005A5"/>
+    <w:pPr>
+      <w:ind w:left="720"/>
+      <w:contextualSpacing/>
+    </w:pPr>
   </w:style>
 </w:styles>
 </file>

</xml_diff>

<commit_message>
Added pipe and filter portion for report.
</commit_message>
<xml_diff>
--- a/A1_A0115034X_A0125364J.docx
+++ b/A1_A0115034X_A0125364J.docx
@@ -107,14 +107,14 @@
           <w:p>
             <w:pPr>
               <w:rPr>
-                <w:rFonts w:ascii="Century Gothic" w:hAnsi="Century Gothic"/>
+                <w:rFonts w:ascii="Calibri" w:hAnsi="Calibri"/>
                 <w:b/>
                 <w:color w:val="FFFFFF" w:themeColor="background1"/>
               </w:rPr>
             </w:pPr>
             <w:r>
               <w:rPr>
-                <w:rFonts w:ascii="Century Gothic" w:hAnsi="Century Gothic"/>
+                <w:rFonts w:ascii="Calibri" w:hAnsi="Calibri"/>
                 <w:b/>
                 <w:color w:val="FFFFFF" w:themeColor="background1"/>
               </w:rPr>
@@ -131,14 +131,14 @@
           <w:p>
             <w:pPr>
               <w:rPr>
-                <w:rFonts w:ascii="Century Gothic" w:hAnsi="Century Gothic"/>
+                <w:rFonts w:ascii="Calibri" w:hAnsi="Calibri"/>
               </w:rPr>
             </w:pPr>
             <w:hyperlink r:id="rId5" w:history="1">
               <w:r>
                 <w:rPr>
                   <w:rStyle w:val="Hyperlink"/>
-                  <w:rFonts w:ascii="Century Gothic" w:hAnsi="Century Gothic"/>
+                  <w:rFonts w:ascii="Calibri" w:hAnsi="Calibri"/>
                 </w:rPr>
                 <w:t>https://github.com/cs3219ay1617s1-g5/A1_KWIC</w:t>
               </w:r>
@@ -162,14 +162,14 @@
           <w:p>
             <w:pPr>
               <w:rPr>
-                <w:rFonts w:ascii="Century Gothic" w:hAnsi="Century Gothic"/>
+                <w:rFonts w:ascii="Calibri" w:hAnsi="Calibri"/>
                 <w:b/>
                 <w:color w:val="FFFFFF" w:themeColor="background1"/>
               </w:rPr>
             </w:pPr>
             <w:r>
               <w:rPr>
-                <w:rFonts w:ascii="Century Gothic" w:hAnsi="Century Gothic"/>
+                <w:rFonts w:ascii="Calibri" w:hAnsi="Calibri"/>
                 <w:b/>
                 <w:color w:val="FFFFFF" w:themeColor="background1"/>
               </w:rPr>
@@ -185,12 +185,12 @@
           <w:p>
             <w:pPr>
               <w:rPr>
-                <w:rFonts w:ascii="Century Gothic" w:hAnsi="Century Gothic"/>
-              </w:rPr>
-            </w:pPr>
-            <w:r>
-              <w:rPr>
-                <w:rFonts w:ascii="Century Gothic" w:hAnsi="Century Gothic"/>
+                <w:rFonts w:ascii="Calibri" w:hAnsi="Calibri"/>
+              </w:rPr>
+            </w:pPr>
+            <w:r>
+              <w:rPr>
+                <w:rFonts w:ascii="Calibri" w:hAnsi="Calibri"/>
               </w:rPr>
               <w:t>Teo Hui Wen</w:t>
             </w:r>
@@ -204,12 +204,12 @@
           <w:p>
             <w:pPr>
               <w:rPr>
-                <w:rFonts w:ascii="Century Gothic" w:hAnsi="Century Gothic"/>
-              </w:rPr>
-            </w:pPr>
-            <w:r>
-              <w:rPr>
-                <w:rFonts w:ascii="Century Gothic" w:hAnsi="Century Gothic"/>
+                <w:rFonts w:ascii="Calibri" w:hAnsi="Calibri"/>
+              </w:rPr>
+            </w:pPr>
+            <w:r>
+              <w:rPr>
+                <w:rFonts w:ascii="Calibri" w:hAnsi="Calibri"/>
               </w:rPr>
               <w:t>Kenneth Ho Chee Chong</w:t>
             </w:r>
@@ -229,14 +229,14 @@
           <w:p>
             <w:pPr>
               <w:rPr>
-                <w:rFonts w:ascii="Century Gothic" w:hAnsi="Century Gothic"/>
+                <w:rFonts w:ascii="Calibri" w:hAnsi="Calibri"/>
                 <w:b/>
                 <w:color w:val="FFFFFF" w:themeColor="background1"/>
               </w:rPr>
             </w:pPr>
             <w:r>
               <w:rPr>
-                <w:rFonts w:ascii="Century Gothic" w:hAnsi="Century Gothic"/>
+                <w:rFonts w:ascii="Calibri" w:hAnsi="Calibri"/>
                 <w:b/>
                 <w:color w:val="FFFFFF" w:themeColor="background1"/>
               </w:rPr>
@@ -252,12 +252,12 @@
           <w:p>
             <w:pPr>
               <w:rPr>
-                <w:rFonts w:ascii="Century Gothic" w:hAnsi="Century Gothic"/>
-              </w:rPr>
-            </w:pPr>
-            <w:r>
-              <w:rPr>
-                <w:rFonts w:ascii="Century Gothic" w:hAnsi="Century Gothic"/>
+                <w:rFonts w:ascii="Calibri" w:hAnsi="Calibri"/>
+              </w:rPr>
+            </w:pPr>
+            <w:r>
+              <w:rPr>
+                <w:rFonts w:ascii="Calibri" w:hAnsi="Calibri"/>
               </w:rPr>
               <w:t>A0115034X</w:t>
             </w:r>
@@ -271,12 +271,12 @@
           <w:p>
             <w:pPr>
               <w:rPr>
-                <w:rFonts w:ascii="Century Gothic" w:hAnsi="Century Gothic"/>
-              </w:rPr>
-            </w:pPr>
-            <w:r>
-              <w:rPr>
-                <w:rFonts w:ascii="Century Gothic" w:hAnsi="Century Gothic"/>
+                <w:rFonts w:ascii="Calibri" w:hAnsi="Calibri"/>
+              </w:rPr>
+            </w:pPr>
+            <w:r>
+              <w:rPr>
+                <w:rFonts w:ascii="Calibri" w:hAnsi="Calibri"/>
               </w:rPr>
               <w:t>A0125364J</w:t>
             </w:r>
@@ -288,9 +288,8 @@
       <w:pPr>
         <w:pStyle w:val="Heading1"/>
         <w:spacing w:line="276" w:lineRule="auto"/>
-        <w:ind w:left="426"/>
-        <w:rPr>
-          <w:rFonts w:ascii="Times New Roman" w:hAnsi="Times New Roman" w:cs="Times New Roman"/>
+        <w:rPr>
+          <w:rFonts w:ascii="Calibri" w:hAnsi="Calibri" w:cs="Times New Roman"/>
           <w:b/>
           <w:color w:val="auto"/>
         </w:rPr>
@@ -327,14 +326,74 @@
           <w:rFonts w:ascii="Calibri" w:hAnsi="Calibri"/>
         </w:rPr>
       </w:pPr>
-    </w:p>
-    <w:p>
-      <w:pPr>
-        <w:spacing w:line="276" w:lineRule="auto"/>
-        <w:rPr>
-          <w:rFonts w:ascii="Calibri" w:hAnsi="Calibri"/>
-        </w:rPr>
-      </w:pPr>
+      <w:r>
+        <w:rPr>
+          <w:rFonts w:ascii="Calibri" w:hAnsi="Calibri"/>
+        </w:rPr>
+        <w:t xml:space="preserve">The Key Word </w:t>
+      </w:r>
+      <w:proofErr w:type="gramStart"/>
+      <w:r>
+        <w:rPr>
+          <w:rFonts w:ascii="Calibri" w:hAnsi="Calibri"/>
+        </w:rPr>
+        <w:t>In</w:t>
+      </w:r>
+      <w:proofErr w:type="gramEnd"/>
+      <w:r>
+        <w:rPr>
+          <w:rFonts w:ascii="Calibri" w:hAnsi="Calibri"/>
+        </w:rPr>
+        <w:t xml:space="preserve"> Context (KWIC) is an index system where it lists a circular shifts of all lines provided.</w:t>
+      </w:r>
+      <w:r>
+        <w:rPr>
+          <w:rFonts w:ascii="Calibri" w:hAnsi="Calibri"/>
+        </w:rPr>
+        <w:t xml:space="preserve"> It is also alphabetized by keyword (sorted and starting character in upper case).</w:t>
+      </w:r>
+      <w:r>
+        <w:rPr>
+          <w:rFonts w:ascii="Calibri" w:hAnsi="Calibri"/>
+        </w:rPr>
+        <w:t xml:space="preserve"> There are two </w:t>
+      </w:r>
+      <w:r>
+        <w:rPr>
+          <w:rFonts w:ascii="Calibri" w:hAnsi="Calibri"/>
+        </w:rPr>
+        <w:t>implementations</w:t>
+      </w:r>
+      <w:r>
+        <w:rPr>
+          <w:rFonts w:ascii="Calibri" w:hAnsi="Calibri"/>
+        </w:rPr>
+        <w:t xml:space="preserve"> for this assignmen</w:t>
+      </w:r>
+      <w:r>
+        <w:rPr>
+          <w:rFonts w:ascii="Calibri" w:hAnsi="Calibri"/>
+        </w:rPr>
+        <w:t>t. One of the it is</w:t>
+      </w:r>
+      <w:r>
+        <w:rPr>
+          <w:rFonts w:ascii="Calibri" w:hAnsi="Calibri"/>
+        </w:rPr>
+        <w:t xml:space="preserve"> Abstract Data Type (ADT) which is implemented by Hui Wen and Pipe</w:t>
+      </w:r>
+      <w:r>
+        <w:rPr>
+          <w:rFonts w:ascii="Calibri" w:hAnsi="Calibri"/>
+        </w:rPr>
+        <w:t xml:space="preserve"> and Filter</w:t>
+      </w:r>
+      <w:r>
+        <w:rPr>
+          <w:rFonts w:ascii="Calibri" w:hAnsi="Calibri"/>
+        </w:rPr>
+        <w:t xml:space="preserve"> which is implemented by Kenneth.</w:t>
+      </w:r>
     </w:p>
     <w:p>
       <w:pPr>
@@ -359,271 +418,287 @@
         </w:rPr>
         <w:t>Requirements</w:t>
       </w:r>
-      <w:bookmarkStart w:id="0" w:name="_GoBack"/>
-      <w:bookmarkEnd w:id="0"/>
-    </w:p>
-    <w:tbl>
-      <w:tblPr>
-        <w:tblStyle w:val="TableGrid"/>
-        <w:tblW w:w="0" w:type="auto"/>
-        <w:tblLook w:val="04A0" w:firstRow="1" w:lastRow="0" w:firstColumn="1" w:lastColumn="0" w:noHBand="0" w:noVBand="1"/>
-      </w:tblPr>
-      <w:tblGrid>
-        <w:gridCol w:w="4865"/>
-        <w:gridCol w:w="4865"/>
-      </w:tblGrid>
-      <w:tr>
-        <w:tc>
-          <w:tcPr>
-            <w:tcW w:w="4865" w:type="dxa"/>
-          </w:tcPr>
-          <w:p>
-            <w:pPr>
-              <w:spacing w:line="276" w:lineRule="auto"/>
-              <w:rPr>
-                <w:rFonts w:ascii="Calibri" w:hAnsi="Calibri"/>
-              </w:rPr>
-            </w:pPr>
-            <w:r>
-              <w:rPr>
-                <w:rFonts w:ascii="Calibri" w:hAnsi="Calibri"/>
-              </w:rPr>
-              <w:t xml:space="preserve">Functional </w:t>
-            </w:r>
-          </w:p>
-        </w:tc>
-        <w:tc>
-          <w:tcPr>
-            <w:tcW w:w="4865" w:type="dxa"/>
-          </w:tcPr>
-          <w:p>
-            <w:pPr>
-              <w:spacing w:line="276" w:lineRule="auto"/>
-              <w:rPr>
-                <w:rFonts w:ascii="Calibri" w:hAnsi="Calibri"/>
-              </w:rPr>
-            </w:pPr>
-          </w:p>
-        </w:tc>
-      </w:tr>
-      <w:tr>
-        <w:tc>
-          <w:tcPr>
-            <w:tcW w:w="4865" w:type="dxa"/>
-          </w:tcPr>
-          <w:p>
-            <w:pPr>
-              <w:spacing w:line="276" w:lineRule="auto"/>
-              <w:rPr>
-                <w:rFonts w:ascii="Calibri" w:hAnsi="Calibri"/>
-              </w:rPr>
-            </w:pPr>
-          </w:p>
-        </w:tc>
-        <w:tc>
-          <w:tcPr>
-            <w:tcW w:w="4865" w:type="dxa"/>
-          </w:tcPr>
-          <w:p>
-            <w:pPr>
-              <w:spacing w:line="276" w:lineRule="auto"/>
-              <w:rPr>
-                <w:rFonts w:ascii="Calibri" w:hAnsi="Calibri"/>
-              </w:rPr>
-            </w:pPr>
-          </w:p>
-        </w:tc>
-      </w:tr>
-      <w:tr>
-        <w:tc>
-          <w:tcPr>
-            <w:tcW w:w="4865" w:type="dxa"/>
-          </w:tcPr>
-          <w:p>
-            <w:pPr>
-              <w:spacing w:line="276" w:lineRule="auto"/>
-              <w:rPr>
-                <w:rFonts w:ascii="Calibri" w:hAnsi="Calibri"/>
-              </w:rPr>
-            </w:pPr>
-          </w:p>
-        </w:tc>
-        <w:tc>
-          <w:tcPr>
-            <w:tcW w:w="4865" w:type="dxa"/>
-          </w:tcPr>
-          <w:p>
-            <w:pPr>
-              <w:spacing w:line="276" w:lineRule="auto"/>
-              <w:rPr>
-                <w:rFonts w:ascii="Calibri" w:hAnsi="Calibri"/>
-              </w:rPr>
-            </w:pPr>
-          </w:p>
-        </w:tc>
-      </w:tr>
-      <w:tr>
-        <w:tc>
-          <w:tcPr>
-            <w:tcW w:w="4865" w:type="dxa"/>
-          </w:tcPr>
-          <w:p>
-            <w:pPr>
-              <w:spacing w:line="276" w:lineRule="auto"/>
-              <w:rPr>
-                <w:rFonts w:ascii="Calibri" w:hAnsi="Calibri"/>
-              </w:rPr>
-            </w:pPr>
-          </w:p>
-        </w:tc>
-        <w:tc>
-          <w:tcPr>
-            <w:tcW w:w="4865" w:type="dxa"/>
-          </w:tcPr>
-          <w:p>
-            <w:pPr>
-              <w:spacing w:line="276" w:lineRule="auto"/>
-              <w:rPr>
-                <w:rFonts w:ascii="Calibri" w:hAnsi="Calibri"/>
-              </w:rPr>
-            </w:pPr>
-          </w:p>
-        </w:tc>
-      </w:tr>
-      <w:tr>
-        <w:tc>
-          <w:tcPr>
-            <w:tcW w:w="4865" w:type="dxa"/>
-          </w:tcPr>
-          <w:p>
-            <w:pPr>
-              <w:spacing w:line="276" w:lineRule="auto"/>
-              <w:rPr>
-                <w:rFonts w:ascii="Calibri" w:hAnsi="Calibri"/>
-              </w:rPr>
-            </w:pPr>
-          </w:p>
-        </w:tc>
-        <w:tc>
-          <w:tcPr>
-            <w:tcW w:w="4865" w:type="dxa"/>
-          </w:tcPr>
-          <w:p>
-            <w:pPr>
-              <w:spacing w:line="276" w:lineRule="auto"/>
-              <w:rPr>
-                <w:rFonts w:ascii="Calibri" w:hAnsi="Calibri"/>
-              </w:rPr>
-            </w:pPr>
-          </w:p>
-        </w:tc>
-      </w:tr>
-      <w:tr>
-        <w:tc>
-          <w:tcPr>
-            <w:tcW w:w="4865" w:type="dxa"/>
-          </w:tcPr>
-          <w:p>
-            <w:pPr>
-              <w:spacing w:line="276" w:lineRule="auto"/>
-              <w:rPr>
-                <w:rFonts w:ascii="Calibri" w:hAnsi="Calibri"/>
-              </w:rPr>
-            </w:pPr>
-          </w:p>
-        </w:tc>
-        <w:tc>
-          <w:tcPr>
-            <w:tcW w:w="4865" w:type="dxa"/>
-          </w:tcPr>
-          <w:p>
-            <w:pPr>
-              <w:spacing w:line="276" w:lineRule="auto"/>
-              <w:rPr>
-                <w:rFonts w:ascii="Calibri" w:hAnsi="Calibri"/>
-              </w:rPr>
-            </w:pPr>
-          </w:p>
-        </w:tc>
-      </w:tr>
-      <w:tr>
-        <w:tc>
-          <w:tcPr>
-            <w:tcW w:w="4865" w:type="dxa"/>
-          </w:tcPr>
-          <w:p>
-            <w:pPr>
-              <w:spacing w:line="276" w:lineRule="auto"/>
-              <w:rPr>
-                <w:rFonts w:ascii="Calibri" w:hAnsi="Calibri"/>
-              </w:rPr>
-            </w:pPr>
-            <w:r>
-              <w:rPr>
-                <w:rFonts w:ascii="Calibri" w:hAnsi="Calibri"/>
-              </w:rPr>
-              <w:t>Non-Functional</w:t>
-            </w:r>
-          </w:p>
-        </w:tc>
-        <w:tc>
-          <w:tcPr>
-            <w:tcW w:w="4865" w:type="dxa"/>
-          </w:tcPr>
-          <w:p>
-            <w:pPr>
-              <w:spacing w:line="276" w:lineRule="auto"/>
-              <w:rPr>
-                <w:rFonts w:ascii="Calibri" w:hAnsi="Calibri"/>
-              </w:rPr>
-            </w:pPr>
-          </w:p>
-        </w:tc>
-      </w:tr>
-      <w:tr>
-        <w:tc>
-          <w:tcPr>
-            <w:tcW w:w="4865" w:type="dxa"/>
-          </w:tcPr>
-          <w:p>
-            <w:pPr>
-              <w:spacing w:line="276" w:lineRule="auto"/>
-              <w:rPr>
-                <w:rFonts w:ascii="Calibri" w:hAnsi="Calibri"/>
-              </w:rPr>
-            </w:pPr>
-          </w:p>
-        </w:tc>
-        <w:tc>
-          <w:tcPr>
-            <w:tcW w:w="4865" w:type="dxa"/>
-          </w:tcPr>
-          <w:p>
-            <w:pPr>
-              <w:spacing w:line="276" w:lineRule="auto"/>
-              <w:rPr>
-                <w:rFonts w:ascii="Calibri" w:hAnsi="Calibri"/>
-              </w:rPr>
-            </w:pPr>
-          </w:p>
-        </w:tc>
-      </w:tr>
-    </w:tbl>
-    <w:p>
-      <w:pPr>
-        <w:spacing w:line="276" w:lineRule="auto"/>
-        <w:rPr>
-          <w:rFonts w:ascii="Calibri" w:hAnsi="Calibri"/>
-        </w:rPr>
-      </w:pPr>
     </w:p>
     <w:p>
       <w:pPr>
+        <w:pStyle w:val="Heading2"/>
+        <w:ind w:left="142"/>
+        <w:rPr>
+          <w:rFonts w:ascii="Calibri" w:hAnsi="Calibri"/>
+          <w:b/>
+          <w:color w:val="000000" w:themeColor="text1"/>
+          <w:sz w:val="28"/>
+        </w:rPr>
+      </w:pPr>
+      <w:r>
+        <w:rPr>
+          <w:rFonts w:ascii="Calibri" w:hAnsi="Calibri"/>
+          <w:b/>
+          <w:color w:val="000000" w:themeColor="text1"/>
+          <w:sz w:val="28"/>
+        </w:rPr>
+        <w:t>2.1. Functional Requirements</w:t>
+      </w:r>
+    </w:p>
+    <w:p>
+      <w:pPr>
+        <w:ind w:left="142"/>
+        <w:rPr>
+          <w:rFonts w:ascii="Calibri" w:hAnsi="Calibri"/>
+        </w:rPr>
+      </w:pPr>
+      <w:r>
+        <w:rPr>
+          <w:rFonts w:ascii="Calibri" w:hAnsi="Calibri"/>
+        </w:rPr>
+        <w:t>Below is the list of functional requirements:</w:t>
+      </w:r>
+    </w:p>
+    <w:p>
+      <w:pPr>
+        <w:pStyle w:val="ListParagraph"/>
+        <w:numPr>
+          <w:ilvl w:val="0"/>
+          <w:numId w:val="8"/>
+        </w:numPr>
+        <w:ind w:left="567"/>
+        <w:rPr>
+          <w:rFonts w:ascii="Calibri" w:hAnsi="Calibri"/>
+        </w:rPr>
+      </w:pPr>
+      <w:proofErr w:type="spellStart"/>
+      <w:r>
+        <w:rPr>
+          <w:rFonts w:ascii="Calibri" w:hAnsi="Calibri"/>
+        </w:rPr>
+        <w:t>Sysetm</w:t>
+      </w:r>
+      <w:proofErr w:type="spellEnd"/>
+      <w:r>
+        <w:rPr>
+          <w:rFonts w:ascii="Calibri" w:hAnsi="Calibri"/>
+        </w:rPr>
+        <w:t xml:space="preserve"> should be able to circularly shift lines</w:t>
+      </w:r>
+      <w:r>
+        <w:rPr>
+          <w:rFonts w:ascii="Calibri" w:hAnsi="Calibri"/>
+        </w:rPr>
+        <w:t xml:space="preserve"> by removing the first word and appending it at</w:t>
+      </w:r>
+      <w:r>
+        <w:rPr>
+          <w:rFonts w:ascii="Calibri" w:hAnsi="Calibri"/>
+        </w:rPr>
+        <w:t xml:space="preserve"> the end of the line</w:t>
+      </w:r>
+      <w:r>
+        <w:rPr>
+          <w:rFonts w:ascii="Calibri" w:hAnsi="Calibri"/>
+        </w:rPr>
+        <w:t>.</w:t>
+      </w:r>
+    </w:p>
+    <w:p>
+      <w:pPr>
+        <w:pStyle w:val="ListParagraph"/>
+        <w:numPr>
+          <w:ilvl w:val="0"/>
+          <w:numId w:val="8"/>
+        </w:numPr>
+        <w:ind w:left="567"/>
+        <w:rPr>
+          <w:rFonts w:ascii="Calibri" w:hAnsi="Calibri"/>
+        </w:rPr>
+      </w:pPr>
+      <w:r>
+        <w:rPr>
+          <w:rFonts w:ascii="Calibri" w:hAnsi="Calibri"/>
+        </w:rPr>
+        <w:t>System should be able to alphabetize the outputs.</w:t>
+      </w:r>
+    </w:p>
+    <w:p>
+      <w:pPr>
+        <w:pStyle w:val="ListParagraph"/>
+        <w:numPr>
+          <w:ilvl w:val="0"/>
+          <w:numId w:val="8"/>
+        </w:numPr>
+        <w:ind w:left="567"/>
+        <w:rPr>
+          <w:rFonts w:ascii="Calibri" w:hAnsi="Calibri"/>
+        </w:rPr>
+      </w:pPr>
+      <w:r>
+        <w:rPr>
+          <w:rFonts w:ascii="Calibri" w:hAnsi="Calibri"/>
+        </w:rPr>
+        <w:t>System should generate a KWIC index of the input lines.</w:t>
+      </w:r>
+    </w:p>
+    <w:p>
+      <w:pPr>
+        <w:pStyle w:val="ListParagraph"/>
+        <w:numPr>
+          <w:ilvl w:val="0"/>
+          <w:numId w:val="8"/>
+        </w:numPr>
+        <w:ind w:left="567"/>
+        <w:rPr>
+          <w:rFonts w:ascii="Calibri" w:hAnsi="Calibri"/>
+        </w:rPr>
+      </w:pPr>
+      <w:r>
+        <w:rPr>
+          <w:rFonts w:ascii="Calibri" w:hAnsi="Calibri"/>
+        </w:rPr>
+        <w:t>System should be able to have a list of words to ignore as keywords</w:t>
+      </w:r>
+      <w:r>
+        <w:rPr>
+          <w:rFonts w:ascii="Calibri" w:hAnsi="Calibri"/>
+        </w:rPr>
+        <w:t>.</w:t>
+      </w:r>
+    </w:p>
+    <w:p>
+      <w:pPr>
+        <w:rPr>
+          <w:rFonts w:ascii="Calibri" w:hAnsi="Calibri"/>
+        </w:rPr>
+      </w:pPr>
+    </w:p>
+    <w:p>
+      <w:pPr>
+        <w:pStyle w:val="Heading2"/>
+        <w:ind w:left="142"/>
+        <w:rPr>
+          <w:rFonts w:ascii="Calibri" w:hAnsi="Calibri"/>
+          <w:b/>
+          <w:color w:val="000000" w:themeColor="text1"/>
+          <w:sz w:val="28"/>
+        </w:rPr>
+      </w:pPr>
+      <w:r>
+        <w:rPr>
+          <w:rFonts w:ascii="Calibri" w:hAnsi="Calibri"/>
+          <w:b/>
+          <w:color w:val="000000" w:themeColor="text1"/>
+          <w:sz w:val="28"/>
+        </w:rPr>
+        <w:t>2.2. Non-Functional Requirements</w:t>
+      </w:r>
+    </w:p>
+    <w:p>
+      <w:pPr>
+        <w:ind w:left="142"/>
+        <w:rPr>
+          <w:rFonts w:ascii="Calibri" w:hAnsi="Calibri"/>
+        </w:rPr>
+      </w:pPr>
+      <w:r>
+        <w:rPr>
+          <w:rFonts w:ascii="Calibri" w:hAnsi="Calibri"/>
+        </w:rPr>
+        <w:t>Below is the list of non-functional requirements:</w:t>
+      </w:r>
+    </w:p>
+    <w:p>
+      <w:pPr>
+        <w:pStyle w:val="ListParagraph"/>
+        <w:numPr>
+          <w:ilvl w:val="0"/>
+          <w:numId w:val="9"/>
+        </w:numPr>
+        <w:ind w:left="567"/>
+        <w:rPr>
+          <w:rFonts w:ascii="Calibri" w:hAnsi="Calibri"/>
+        </w:rPr>
+      </w:pPr>
+      <w:r>
+        <w:rPr>
+          <w:rFonts w:ascii="Calibri" w:hAnsi="Calibri"/>
+        </w:rPr>
+        <w:t>The lines must be circularly shifted exhaustively (until the first word comes back as first word)</w:t>
+      </w:r>
+    </w:p>
+    <w:p>
+      <w:pPr>
+        <w:pStyle w:val="ListParagraph"/>
+        <w:numPr>
+          <w:ilvl w:val="0"/>
+          <w:numId w:val="9"/>
+        </w:numPr>
+        <w:ind w:left="567"/>
+        <w:rPr>
+          <w:rFonts w:ascii="Calibri" w:hAnsi="Calibri"/>
+        </w:rPr>
+      </w:pPr>
+      <w:r>
+        <w:rPr>
+          <w:rFonts w:ascii="Calibri" w:hAnsi="Calibri"/>
+        </w:rPr>
+        <w:t>Alphabetize is to sort the output in ascending order</w:t>
+      </w:r>
+      <w:r>
+        <w:rPr>
+          <w:rFonts w:ascii="Calibri" w:hAnsi="Calibri"/>
+        </w:rPr>
+        <w:t xml:space="preserve"> with the starting letter of the keyword in upper case.</w:t>
+      </w:r>
+    </w:p>
+    <w:p>
+      <w:pPr>
+        <w:pStyle w:val="ListParagraph"/>
+        <w:numPr>
+          <w:ilvl w:val="0"/>
+          <w:numId w:val="9"/>
+        </w:numPr>
+        <w:ind w:left="567"/>
+        <w:rPr>
+          <w:rFonts w:ascii="Calibri" w:hAnsi="Calibri"/>
+        </w:rPr>
+      </w:pPr>
+      <w:r>
+        <w:rPr>
+          <w:rFonts w:ascii="Calibri" w:hAnsi="Calibri"/>
+        </w:rPr>
+        <w:t>Keywords must not be in the list of words to ignore.</w:t>
+      </w:r>
+    </w:p>
+    <w:p>
+      <w:pPr>
+        <w:rPr>
+          <w:rFonts w:ascii="Calibri" w:hAnsi="Calibri"/>
+        </w:rPr>
+      </w:pPr>
+    </w:p>
+    <w:p/>
+    <w:p>
+      <w:pPr>
         <w:spacing w:line="276" w:lineRule="auto"/>
         <w:rPr>
           <w:rFonts w:ascii="Calibri" w:hAnsi="Calibri"/>
         </w:rPr>
       </w:pPr>
+    </w:p>
+    <w:p>
+      <w:pPr>
+        <w:rPr>
+          <w:rFonts w:ascii="Calibri" w:eastAsiaTheme="majorEastAsia" w:hAnsi="Calibri" w:cs="Times New Roman"/>
+          <w:b/>
+          <w:sz w:val="32"/>
+          <w:szCs w:val="32"/>
+        </w:rPr>
+      </w:pPr>
+      <w:r>
+        <w:rPr>
+          <w:rFonts w:ascii="Calibri" w:hAnsi="Calibri" w:cs="Times New Roman"/>
+          <w:b/>
+        </w:rPr>
+        <w:br w:type="page"/>
+      </w:r>
     </w:p>
     <w:p>
       <w:pPr>
@@ -646,24 +721,1878 @@
           <w:b/>
           <w:color w:val="auto"/>
         </w:rPr>
+        <w:lastRenderedPageBreak/>
         <w:t>Architectural Designs</w:t>
       </w:r>
     </w:p>
     <w:p>
       <w:pPr>
-        <w:spacing w:line="276" w:lineRule="auto"/>
-        <w:rPr>
-          <w:rFonts w:ascii="Calibri" w:hAnsi="Calibri"/>
-        </w:rPr>
-      </w:pPr>
+        <w:pStyle w:val="Heading2"/>
+        <w:ind w:left="142"/>
+        <w:rPr>
+          <w:rFonts w:ascii="Calibri" w:hAnsi="Calibri"/>
+          <w:b/>
+          <w:color w:val="000000" w:themeColor="text1"/>
+          <w:sz w:val="28"/>
+        </w:rPr>
+      </w:pPr>
+      <w:r>
+        <w:rPr>
+          <w:rFonts w:ascii="Calibri" w:hAnsi="Calibri"/>
+          <w:b/>
+          <w:color w:val="000000" w:themeColor="text1"/>
+          <w:sz w:val="28"/>
+        </w:rPr>
+        <w:t>3.1. Abstract Data Type (ADT)</w:t>
+      </w:r>
     </w:p>
     <w:p>
       <w:pPr>
+        <w:ind w:left="142"/>
+        <w:rPr>
+          <w:rFonts w:ascii="Calibri" w:hAnsi="Calibri"/>
+        </w:rPr>
+      </w:pPr>
+    </w:p>
+    <w:p>
+      <w:pPr>
+        <w:ind w:left="142"/>
+      </w:pPr>
+    </w:p>
+    <w:p>
+      <w:pPr>
+        <w:rPr>
+          <w:rFonts w:ascii="Calibri" w:eastAsiaTheme="majorEastAsia" w:hAnsi="Calibri" w:cstheme="majorBidi"/>
+          <w:b/>
+          <w:color w:val="000000" w:themeColor="text1"/>
+          <w:sz w:val="28"/>
+          <w:szCs w:val="26"/>
+        </w:rPr>
+      </w:pPr>
+      <w:r>
+        <w:rPr>
+          <w:rFonts w:ascii="Calibri" w:hAnsi="Calibri"/>
+          <w:b/>
+          <w:color w:val="000000" w:themeColor="text1"/>
+          <w:sz w:val="28"/>
+        </w:rPr>
+        <w:br w:type="page"/>
+      </w:r>
+    </w:p>
+    <w:p>
+      <w:pPr>
+        <w:pStyle w:val="Heading2"/>
+        <w:ind w:left="142"/>
+        <w:rPr>
+          <w:rFonts w:ascii="Calibri" w:hAnsi="Calibri"/>
+          <w:b/>
+          <w:color w:val="000000" w:themeColor="text1"/>
+          <w:sz w:val="28"/>
+        </w:rPr>
+      </w:pPr>
+      <w:bookmarkStart w:id="0" w:name="_GoBack"/>
+      <w:bookmarkEnd w:id="0"/>
+      <w:r>
+        <w:rPr>
+          <w:rFonts w:ascii="Calibri" w:hAnsi="Calibri"/>
+          <w:b/>
+          <w:color w:val="000000" w:themeColor="text1"/>
+          <w:sz w:val="28"/>
+        </w:rPr>
+        <w:t>3.2. Pipe and Filter</w:t>
+      </w:r>
+    </w:p>
+    <w:p>
+      <w:pPr>
+        <w:ind w:left="142"/>
+      </w:pPr>
+    </w:p>
+    <w:tbl>
+      <w:tblPr>
+        <w:tblStyle w:val="TableGrid"/>
+        <w:tblW w:w="9850" w:type="dxa"/>
+        <w:tblInd w:w="142" w:type="dxa"/>
+        <w:tblLook w:val="04A0" w:firstRow="1" w:lastRow="0" w:firstColumn="1" w:lastColumn="0" w:noHBand="0" w:noVBand="1"/>
+      </w:tblPr>
+      <w:tblGrid>
+        <w:gridCol w:w="1701"/>
+        <w:gridCol w:w="236"/>
+        <w:gridCol w:w="276"/>
+        <w:gridCol w:w="1843"/>
+        <w:gridCol w:w="1844"/>
+        <w:gridCol w:w="1844"/>
+        <w:gridCol w:w="1844"/>
+        <w:gridCol w:w="262"/>
+      </w:tblGrid>
+      <w:tr>
+        <w:trPr>
+          <w:gridAfter w:val="1"/>
+          <w:wAfter w:w="262" w:type="dxa"/>
+          <w:trHeight w:val="567"/>
+        </w:trPr>
+        <w:tc>
+          <w:tcPr>
+            <w:tcW w:w="2213" w:type="dxa"/>
+            <w:gridSpan w:val="3"/>
+            <w:tcBorders>
+              <w:top w:val="nil"/>
+              <w:left w:val="nil"/>
+              <w:bottom w:val="nil"/>
+              <w:right w:val="single" w:sz="4" w:space="0" w:color="auto"/>
+            </w:tcBorders>
+            <w:vAlign w:val="center"/>
+          </w:tcPr>
+          <w:p>
+            <w:pPr>
+              <w:jc w:val="center"/>
+              <w:rPr>
+                <w:rFonts w:ascii="Calibri" w:hAnsi="Calibri"/>
+              </w:rPr>
+            </w:pPr>
+          </w:p>
+        </w:tc>
+        <w:tc>
+          <w:tcPr>
+            <w:tcW w:w="1843" w:type="dxa"/>
+            <w:tcBorders>
+              <w:top w:val="single" w:sz="4" w:space="0" w:color="auto"/>
+              <w:left w:val="single" w:sz="4" w:space="0" w:color="auto"/>
+              <w:bottom w:val="single" w:sz="4" w:space="0" w:color="auto"/>
+              <w:right w:val="single" w:sz="4" w:space="0" w:color="auto"/>
+            </w:tcBorders>
+            <w:vAlign w:val="center"/>
+          </w:tcPr>
+          <w:p>
+            <w:pPr>
+              <w:jc w:val="center"/>
+              <w:rPr>
+                <w:rFonts w:ascii="Calibri" w:hAnsi="Calibri"/>
+              </w:rPr>
+            </w:pPr>
+            <w:r>
+              <w:rPr>
+                <w:rFonts w:ascii="Calibri" w:hAnsi="Calibri"/>
+              </w:rPr>
+              <w:t>KWIC</w:t>
+            </w:r>
+          </w:p>
+        </w:tc>
+        <w:tc>
+          <w:tcPr>
+            <w:tcW w:w="1844" w:type="dxa"/>
+            <w:vMerge w:val="restart"/>
+            <w:tcBorders>
+              <w:top w:val="nil"/>
+              <w:left w:val="single" w:sz="4" w:space="0" w:color="auto"/>
+              <w:right w:val="nil"/>
+            </w:tcBorders>
+            <w:vAlign w:val="center"/>
+          </w:tcPr>
+          <w:p>
+            <w:pPr>
+              <w:jc w:val="center"/>
+              <w:rPr>
+                <w:rFonts w:ascii="Calibri" w:hAnsi="Calibri"/>
+              </w:rPr>
+            </w:pPr>
+            <w:r>
+              <w:rPr>
+                <w:rFonts w:ascii="Calibri" w:hAnsi="Calibri"/>
+                <w:noProof/>
+              </w:rPr>
+              <mc:AlternateContent>
+                <mc:Choice Requires="wps">
+                  <w:drawing>
+                    <wp:anchor distT="0" distB="0" distL="114300" distR="114300" simplePos="0" relativeHeight="251672576" behindDoc="0" locked="0" layoutInCell="1" allowOverlap="1" wp14:anchorId="693090D5" wp14:editId="31069497">
+                      <wp:simplePos x="0" y="0"/>
+                      <wp:positionH relativeFrom="column">
+                        <wp:posOffset>28575</wp:posOffset>
+                      </wp:positionH>
+                      <wp:positionV relativeFrom="paragraph">
+                        <wp:posOffset>406400</wp:posOffset>
+                      </wp:positionV>
+                      <wp:extent cx="998855" cy="1713230"/>
+                      <wp:effectExtent l="0" t="50800" r="67945" b="39370"/>
+                      <wp:wrapNone/>
+                      <wp:docPr id="10" name="Straight Arrow Connector 10"/>
+                      <wp:cNvGraphicFramePr/>
+                      <a:graphic xmlns:a="http://schemas.openxmlformats.org/drawingml/2006/main">
+                        <a:graphicData uri="http://schemas.microsoft.com/office/word/2010/wordprocessingShape">
+                          <wps:wsp>
+                            <wps:cNvCnPr/>
+                            <wps:spPr>
+                              <a:xfrm flipV="1">
+                                <a:off x="0" y="0"/>
+                                <a:ext cx="999031" cy="1713645"/>
+                              </a:xfrm>
+                              <a:prstGeom prst="straightConnector1">
+                                <a:avLst/>
+                              </a:prstGeom>
+                              <a:ln>
+                                <a:solidFill>
+                                  <a:schemeClr val="tx1"/>
+                                </a:solidFill>
+                                <a:tailEnd type="triangle"/>
+                              </a:ln>
+                            </wps:spPr>
+                            <wps:style>
+                              <a:lnRef idx="1">
+                                <a:schemeClr val="accent1"/>
+                              </a:lnRef>
+                              <a:fillRef idx="0">
+                                <a:schemeClr val="accent1"/>
+                              </a:fillRef>
+                              <a:effectRef idx="0">
+                                <a:schemeClr val="accent1"/>
+                              </a:effectRef>
+                              <a:fontRef idx="minor">
+                                <a:schemeClr val="tx1"/>
+                              </a:fontRef>
+                            </wps:style>
+                            <wps:bodyPr/>
+                          </wps:wsp>
+                        </a:graphicData>
+                      </a:graphic>
+                      <wp14:sizeRelH relativeFrom="margin">
+                        <wp14:pctWidth>0</wp14:pctWidth>
+                      </wp14:sizeRelH>
+                      <wp14:sizeRelV relativeFrom="margin">
+                        <wp14:pctHeight>0</wp14:pctHeight>
+                      </wp14:sizeRelV>
+                    </wp:anchor>
+                  </w:drawing>
+                </mc:Choice>
+                <mc:Fallback>
+                  <w:pict>
+                    <v:shapetype w14:anchorId="45010223" id="_x0000_t32" coordsize="21600,21600" o:spt="32" o:oned="t" path="m0,0l21600,21600e" filled="f">
+                      <v:path arrowok="t" fillok="f" o:connecttype="none"/>
+                      <o:lock v:ext="edit" shapetype="t"/>
+                    </v:shapetype>
+                    <v:shape id="Straight Arrow Connector 10" o:spid="_x0000_s1026" type="#_x0000_t32" style="position:absolute;margin-left:2.25pt;margin-top:32pt;width:78.65pt;height:134.9pt;flip:y;z-index:251672576;visibility:visible;mso-wrap-style:square;mso-width-percent:0;mso-height-percent:0;mso-wrap-distance-left:9pt;mso-wrap-distance-top:0;mso-wrap-distance-right:9pt;mso-wrap-distance-bottom:0;mso-position-horizontal:absolute;mso-position-horizontal-relative:text;mso-position-vertical:absolute;mso-position-vertical-relative:text;mso-width-percent:0;mso-height-percent:0;mso-width-relative:margin;mso-height-relative:margin" o:gfxdata="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" strokecolor="black [3213]" strokeweight=".5pt">
+                      <v:stroke endarrow="block" joinstyle="miter"/>
+                    </v:shape>
+                  </w:pict>
+                </mc:Fallback>
+              </mc:AlternateContent>
+            </w:r>
+          </w:p>
+        </w:tc>
+        <w:tc>
+          <w:tcPr>
+            <w:tcW w:w="1844" w:type="dxa"/>
+            <w:tcBorders>
+              <w:top w:val="nil"/>
+              <w:left w:val="nil"/>
+              <w:bottom w:val="single" w:sz="4" w:space="0" w:color="auto"/>
+              <w:right w:val="nil"/>
+            </w:tcBorders>
+            <w:vAlign w:val="center"/>
+          </w:tcPr>
+          <w:p>
+            <w:pPr>
+              <w:jc w:val="center"/>
+              <w:rPr>
+                <w:rFonts w:ascii="Calibri" w:hAnsi="Calibri"/>
+              </w:rPr>
+            </w:pPr>
+          </w:p>
+        </w:tc>
+        <w:tc>
+          <w:tcPr>
+            <w:tcW w:w="1844" w:type="dxa"/>
+            <w:tcBorders>
+              <w:top w:val="nil"/>
+              <w:left w:val="nil"/>
+              <w:bottom w:val="nil"/>
+              <w:right w:val="nil"/>
+            </w:tcBorders>
+          </w:tcPr>
+          <w:p>
+            <w:pPr>
+              <w:jc w:val="center"/>
+              <w:rPr>
+                <w:rFonts w:ascii="Calibri" w:hAnsi="Calibri"/>
+              </w:rPr>
+            </w:pPr>
+          </w:p>
+        </w:tc>
+      </w:tr>
+      <w:tr>
+        <w:trPr>
+          <w:gridAfter w:val="1"/>
+          <w:wAfter w:w="262" w:type="dxa"/>
+          <w:trHeight w:val="567"/>
+        </w:trPr>
+        <w:tc>
+          <w:tcPr>
+            <w:tcW w:w="2213" w:type="dxa"/>
+            <w:gridSpan w:val="3"/>
+            <w:tcBorders>
+              <w:top w:val="nil"/>
+              <w:left w:val="nil"/>
+              <w:bottom w:val="nil"/>
+              <w:right w:val="nil"/>
+            </w:tcBorders>
+            <w:vAlign w:val="center"/>
+          </w:tcPr>
+          <w:p>
+            <w:pPr>
+              <w:jc w:val="center"/>
+              <w:rPr>
+                <w:rFonts w:ascii="Calibri" w:hAnsi="Calibri"/>
+              </w:rPr>
+            </w:pPr>
+          </w:p>
+        </w:tc>
+        <w:tc>
+          <w:tcPr>
+            <w:tcW w:w="1843" w:type="dxa"/>
+            <w:tcBorders>
+              <w:top w:val="single" w:sz="4" w:space="0" w:color="auto"/>
+              <w:left w:val="nil"/>
+              <w:bottom w:val="single" w:sz="4" w:space="0" w:color="auto"/>
+              <w:right w:val="nil"/>
+            </w:tcBorders>
+            <w:vAlign w:val="center"/>
+          </w:tcPr>
+          <w:p>
+            <w:pPr>
+              <w:jc w:val="center"/>
+              <w:rPr>
+                <w:rFonts w:ascii="Calibri" w:hAnsi="Calibri"/>
+              </w:rPr>
+            </w:pPr>
+            <w:r>
+              <w:rPr>
+                <w:rFonts w:ascii="Calibri" w:hAnsi="Calibri"/>
+                <w:noProof/>
+              </w:rPr>
+              <mc:AlternateContent>
+                <mc:Choice Requires="wps">
+                  <w:drawing>
+                    <wp:anchor distT="0" distB="0" distL="114300" distR="114300" simplePos="0" relativeHeight="251674624" behindDoc="0" locked="0" layoutInCell="1" allowOverlap="1" wp14:anchorId="5E54324A" wp14:editId="2BCC0B82">
+                      <wp:simplePos x="0" y="0"/>
+                      <wp:positionH relativeFrom="column">
+                        <wp:posOffset>508635</wp:posOffset>
+                      </wp:positionH>
+                      <wp:positionV relativeFrom="paragraph">
+                        <wp:posOffset>66675</wp:posOffset>
+                      </wp:positionV>
+                      <wp:extent cx="0" cy="228600"/>
+                      <wp:effectExtent l="0" t="0" r="25400" b="25400"/>
+                      <wp:wrapNone/>
+                      <wp:docPr id="11" name="Straight Arrow Connector 11"/>
+                      <wp:cNvGraphicFramePr/>
+                      <a:graphic xmlns:a="http://schemas.openxmlformats.org/drawingml/2006/main">
+                        <a:graphicData uri="http://schemas.microsoft.com/office/word/2010/wordprocessingShape">
+                          <wps:wsp>
+                            <wps:cNvCnPr/>
+                            <wps:spPr>
+                              <a:xfrm>
+                                <a:off x="0" y="0"/>
+                                <a:ext cx="0" cy="228600"/>
+                              </a:xfrm>
+                              <a:prstGeom prst="straightConnector1">
+                                <a:avLst/>
+                              </a:prstGeom>
+                              <a:ln>
+                                <a:solidFill>
+                                  <a:schemeClr val="tx1"/>
+                                </a:solidFill>
+                                <a:headEnd type="none"/>
+                                <a:tailEnd type="none"/>
+                              </a:ln>
+                            </wps:spPr>
+                            <wps:style>
+                              <a:lnRef idx="1">
+                                <a:schemeClr val="accent1"/>
+                              </a:lnRef>
+                              <a:fillRef idx="0">
+                                <a:schemeClr val="accent1"/>
+                              </a:fillRef>
+                              <a:effectRef idx="0">
+                                <a:schemeClr val="accent1"/>
+                              </a:effectRef>
+                              <a:fontRef idx="minor">
+                                <a:schemeClr val="tx1"/>
+                              </a:fontRef>
+                            </wps:style>
+                            <wps:bodyPr/>
+                          </wps:wsp>
+                        </a:graphicData>
+                      </a:graphic>
+                      <wp14:sizeRelH relativeFrom="margin">
+                        <wp14:pctWidth>0</wp14:pctWidth>
+                      </wp14:sizeRelH>
+                      <wp14:sizeRelV relativeFrom="margin">
+                        <wp14:pctHeight>0</wp14:pctHeight>
+                      </wp14:sizeRelV>
+                    </wp:anchor>
+                  </w:drawing>
+                </mc:Choice>
+                <mc:Fallback>
+                  <w:pict>
+                    <v:shape w14:anchorId="0AE47A7B" id="Straight Arrow Connector 11" o:spid="_x0000_s1026" type="#_x0000_t32" style="position:absolute;margin-left:40.05pt;margin-top:5.25pt;width:0;height:18pt;z-index:251674624;visibility:visible;mso-wrap-style:square;mso-width-percent:0;mso-height-percent:0;mso-wrap-distance-left:9pt;mso-wrap-distance-top:0;mso-wrap-distance-right:9pt;mso-wrap-distance-bottom:0;mso-position-horizontal:absolute;mso-position-horizontal-relative:text;mso-position-vertical:absolute;mso-position-vertical-relative:text;mso-width-percent:0;mso-height-percent:0;mso-width-relative:margin;mso-height-relative:margin" o:gfxdata="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" strokecolor="black [3213]" strokeweight=".5pt">
+                      <v:stroke joinstyle="miter"/>
+                    </v:shape>
+                  </w:pict>
+                </mc:Fallback>
+              </mc:AlternateContent>
+            </w:r>
+          </w:p>
+        </w:tc>
+        <w:tc>
+          <w:tcPr>
+            <w:tcW w:w="1844" w:type="dxa"/>
+            <w:vMerge/>
+            <w:tcBorders>
+              <w:left w:val="nil"/>
+              <w:right w:val="single" w:sz="4" w:space="0" w:color="auto"/>
+            </w:tcBorders>
+            <w:vAlign w:val="center"/>
+          </w:tcPr>
+          <w:p>
+            <w:pPr>
+              <w:jc w:val="center"/>
+              <w:rPr>
+                <w:rFonts w:ascii="Calibri" w:hAnsi="Calibri"/>
+              </w:rPr>
+            </w:pPr>
+          </w:p>
+        </w:tc>
+        <w:tc>
+          <w:tcPr>
+            <w:tcW w:w="1844" w:type="dxa"/>
+            <w:tcBorders>
+              <w:top w:val="single" w:sz="4" w:space="0" w:color="auto"/>
+              <w:left w:val="single" w:sz="4" w:space="0" w:color="auto"/>
+              <w:bottom w:val="single" w:sz="4" w:space="0" w:color="auto"/>
+              <w:right w:val="single" w:sz="4" w:space="0" w:color="auto"/>
+            </w:tcBorders>
+            <w:vAlign w:val="center"/>
+          </w:tcPr>
+          <w:p>
+            <w:pPr>
+              <w:jc w:val="center"/>
+              <w:rPr>
+                <w:rFonts w:ascii="Calibri" w:hAnsi="Calibri"/>
+              </w:rPr>
+            </w:pPr>
+            <w:r>
+              <w:rPr>
+                <w:rFonts w:ascii="Calibri" w:hAnsi="Calibri"/>
+              </w:rPr>
+              <w:t>Alphabetizer</w:t>
+            </w:r>
+          </w:p>
+        </w:tc>
+        <w:tc>
+          <w:tcPr>
+            <w:tcW w:w="1844" w:type="dxa"/>
+            <w:tcBorders>
+              <w:top w:val="nil"/>
+              <w:left w:val="single" w:sz="4" w:space="0" w:color="auto"/>
+              <w:bottom w:val="nil"/>
+              <w:right w:val="nil"/>
+            </w:tcBorders>
+          </w:tcPr>
+          <w:p>
+            <w:pPr>
+              <w:jc w:val="center"/>
+              <w:rPr>
+                <w:rFonts w:ascii="Calibri" w:hAnsi="Calibri"/>
+              </w:rPr>
+            </w:pPr>
+          </w:p>
+        </w:tc>
+      </w:tr>
+      <w:tr>
+        <w:trPr>
+          <w:gridAfter w:val="1"/>
+          <w:wAfter w:w="262" w:type="dxa"/>
+          <w:trHeight w:val="567"/>
+        </w:trPr>
+        <w:tc>
+          <w:tcPr>
+            <w:tcW w:w="2213" w:type="dxa"/>
+            <w:gridSpan w:val="3"/>
+            <w:tcBorders>
+              <w:top w:val="nil"/>
+              <w:left w:val="nil"/>
+              <w:bottom w:val="nil"/>
+              <w:right w:val="single" w:sz="4" w:space="0" w:color="auto"/>
+            </w:tcBorders>
+            <w:vAlign w:val="center"/>
+          </w:tcPr>
+          <w:p>
+            <w:pPr>
+              <w:jc w:val="center"/>
+              <w:rPr>
+                <w:rFonts w:ascii="Calibri" w:hAnsi="Calibri"/>
+              </w:rPr>
+            </w:pPr>
+          </w:p>
+        </w:tc>
+        <w:tc>
+          <w:tcPr>
+            <w:tcW w:w="1843" w:type="dxa"/>
+            <w:tcBorders>
+              <w:top w:val="single" w:sz="4" w:space="0" w:color="auto"/>
+              <w:left w:val="single" w:sz="4" w:space="0" w:color="auto"/>
+              <w:bottom w:val="single" w:sz="4" w:space="0" w:color="auto"/>
+              <w:right w:val="single" w:sz="4" w:space="0" w:color="auto"/>
+            </w:tcBorders>
+            <w:vAlign w:val="center"/>
+          </w:tcPr>
+          <w:p>
+            <w:pPr>
+              <w:jc w:val="center"/>
+              <w:rPr>
+                <w:rFonts w:ascii="Calibri" w:hAnsi="Calibri"/>
+              </w:rPr>
+            </w:pPr>
+            <w:r>
+              <w:rPr>
+                <w:rFonts w:ascii="Calibri" w:hAnsi="Calibri"/>
+              </w:rPr>
+              <w:t>Reader</w:t>
+            </w:r>
+          </w:p>
+        </w:tc>
+        <w:tc>
+          <w:tcPr>
+            <w:tcW w:w="1844" w:type="dxa"/>
+            <w:vMerge/>
+            <w:tcBorders>
+              <w:left w:val="single" w:sz="4" w:space="0" w:color="auto"/>
+              <w:right w:val="nil"/>
+            </w:tcBorders>
+            <w:vAlign w:val="center"/>
+          </w:tcPr>
+          <w:p>
+            <w:pPr>
+              <w:jc w:val="center"/>
+              <w:rPr>
+                <w:rFonts w:ascii="Calibri" w:hAnsi="Calibri"/>
+              </w:rPr>
+            </w:pPr>
+          </w:p>
+        </w:tc>
+        <w:tc>
+          <w:tcPr>
+            <w:tcW w:w="1844" w:type="dxa"/>
+            <w:tcBorders>
+              <w:top w:val="single" w:sz="4" w:space="0" w:color="auto"/>
+              <w:left w:val="nil"/>
+              <w:bottom w:val="single" w:sz="4" w:space="0" w:color="auto"/>
+              <w:right w:val="nil"/>
+            </w:tcBorders>
+            <w:vAlign w:val="center"/>
+          </w:tcPr>
+          <w:p>
+            <w:pPr>
+              <w:jc w:val="center"/>
+              <w:rPr>
+                <w:rFonts w:ascii="Calibri" w:hAnsi="Calibri"/>
+              </w:rPr>
+            </w:pPr>
+            <w:r>
+              <w:rPr>
+                <w:rFonts w:ascii="Calibri" w:hAnsi="Calibri"/>
+                <w:noProof/>
+              </w:rPr>
+              <mc:AlternateContent>
+                <mc:Choice Requires="wps">
+                  <w:drawing>
+                    <wp:anchor distT="0" distB="0" distL="114300" distR="114300" simplePos="0" relativeHeight="251669504" behindDoc="0" locked="0" layoutInCell="1" allowOverlap="1" wp14:anchorId="6472815C" wp14:editId="3B4DDF8B">
+                      <wp:simplePos x="0" y="0"/>
+                      <wp:positionH relativeFrom="column">
+                        <wp:posOffset>520065</wp:posOffset>
+                      </wp:positionH>
+                      <wp:positionV relativeFrom="paragraph">
+                        <wp:posOffset>44450</wp:posOffset>
+                      </wp:positionV>
+                      <wp:extent cx="0" cy="228600"/>
+                      <wp:effectExtent l="50800" t="0" r="76200" b="76200"/>
+                      <wp:wrapNone/>
+                      <wp:docPr id="8" name="Straight Arrow Connector 8"/>
+                      <wp:cNvGraphicFramePr/>
+                      <a:graphic xmlns:a="http://schemas.openxmlformats.org/drawingml/2006/main">
+                        <a:graphicData uri="http://schemas.microsoft.com/office/word/2010/wordprocessingShape">
+                          <wps:wsp>
+                            <wps:cNvCnPr/>
+                            <wps:spPr>
+                              <a:xfrm>
+                                <a:off x="0" y="0"/>
+                                <a:ext cx="0" cy="228600"/>
+                              </a:xfrm>
+                              <a:prstGeom prst="straightConnector1">
+                                <a:avLst/>
+                              </a:prstGeom>
+                              <a:ln>
+                                <a:solidFill>
+                                  <a:schemeClr val="tx1"/>
+                                </a:solidFill>
+                                <a:tailEnd type="triangle"/>
+                              </a:ln>
+                            </wps:spPr>
+                            <wps:style>
+                              <a:lnRef idx="1">
+                                <a:schemeClr val="accent1"/>
+                              </a:lnRef>
+                              <a:fillRef idx="0">
+                                <a:schemeClr val="accent1"/>
+                              </a:fillRef>
+                              <a:effectRef idx="0">
+                                <a:schemeClr val="accent1"/>
+                              </a:effectRef>
+                              <a:fontRef idx="minor">
+                                <a:schemeClr val="tx1"/>
+                              </a:fontRef>
+                            </wps:style>
+                            <wps:bodyPr/>
+                          </wps:wsp>
+                        </a:graphicData>
+                      </a:graphic>
+                      <wp14:sizeRelH relativeFrom="margin">
+                        <wp14:pctWidth>0</wp14:pctWidth>
+                      </wp14:sizeRelH>
+                      <wp14:sizeRelV relativeFrom="margin">
+                        <wp14:pctHeight>0</wp14:pctHeight>
+                      </wp14:sizeRelV>
+                    </wp:anchor>
+                  </w:drawing>
+                </mc:Choice>
+                <mc:Fallback>
+                  <w:pict>
+                    <v:shape w14:anchorId="003533CF" id="Straight Arrow Connector 8" o:spid="_x0000_s1026" type="#_x0000_t32" style="position:absolute;margin-left:40.95pt;margin-top:3.5pt;width:0;height:18pt;z-index:251669504;visibility:visible;mso-wrap-style:square;mso-width-percent:0;mso-height-percent:0;mso-wrap-distance-left:9pt;mso-wrap-distance-top:0;mso-wrap-distance-right:9pt;mso-wrap-distance-bottom:0;mso-position-horizontal:absolute;mso-position-horizontal-relative:text;mso-position-vertical:absolute;mso-position-vertical-relative:text;mso-width-percent:0;mso-height-percent:0;mso-width-relative:margin;mso-height-relative:margin" o:gfxdata="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" strokecolor="black [3213]" strokeweight=".5pt">
+                      <v:stroke endarrow="block" joinstyle="miter"/>
+                    </v:shape>
+                  </w:pict>
+                </mc:Fallback>
+              </mc:AlternateContent>
+            </w:r>
+          </w:p>
+        </w:tc>
+        <w:tc>
+          <w:tcPr>
+            <w:tcW w:w="1844" w:type="dxa"/>
+            <w:tcBorders>
+              <w:top w:val="nil"/>
+              <w:left w:val="nil"/>
+              <w:bottom w:val="nil"/>
+              <w:right w:val="nil"/>
+            </w:tcBorders>
+          </w:tcPr>
+          <w:p>
+            <w:pPr>
+              <w:jc w:val="center"/>
+              <w:rPr>
+                <w:rFonts w:ascii="Calibri" w:hAnsi="Calibri"/>
+              </w:rPr>
+            </w:pPr>
+          </w:p>
+        </w:tc>
+      </w:tr>
+      <w:tr>
+        <w:trPr>
+          <w:gridAfter w:val="1"/>
+          <w:wAfter w:w="262" w:type="dxa"/>
+          <w:trHeight w:val="567"/>
+        </w:trPr>
+        <w:tc>
+          <w:tcPr>
+            <w:tcW w:w="2213" w:type="dxa"/>
+            <w:gridSpan w:val="3"/>
+            <w:tcBorders>
+              <w:top w:val="nil"/>
+              <w:left w:val="nil"/>
+              <w:bottom w:val="nil"/>
+              <w:right w:val="nil"/>
+            </w:tcBorders>
+            <w:vAlign w:val="center"/>
+          </w:tcPr>
+          <w:p>
+            <w:pPr>
+              <w:jc w:val="center"/>
+              <w:rPr>
+                <w:rFonts w:ascii="Calibri" w:hAnsi="Calibri"/>
+              </w:rPr>
+            </w:pPr>
+          </w:p>
+        </w:tc>
+        <w:tc>
+          <w:tcPr>
+            <w:tcW w:w="1843" w:type="dxa"/>
+            <w:tcBorders>
+              <w:top w:val="single" w:sz="4" w:space="0" w:color="auto"/>
+              <w:left w:val="nil"/>
+              <w:bottom w:val="single" w:sz="4" w:space="0" w:color="auto"/>
+              <w:right w:val="nil"/>
+            </w:tcBorders>
+            <w:vAlign w:val="center"/>
+          </w:tcPr>
+          <w:p>
+            <w:pPr>
+              <w:jc w:val="center"/>
+              <w:rPr>
+                <w:rFonts w:ascii="Calibri" w:hAnsi="Calibri"/>
+              </w:rPr>
+            </w:pPr>
+            <w:r>
+              <w:rPr>
+                <w:rFonts w:ascii="Calibri" w:hAnsi="Calibri"/>
+                <w:noProof/>
+              </w:rPr>
+              <mc:AlternateContent>
+                <mc:Choice Requires="wps">
+                  <w:drawing>
+                    <wp:anchor distT="0" distB="0" distL="114300" distR="114300" simplePos="0" relativeHeight="251667456" behindDoc="0" locked="0" layoutInCell="1" allowOverlap="1" wp14:anchorId="1A93FC86" wp14:editId="7EE85266">
+                      <wp:simplePos x="0" y="0"/>
+                      <wp:positionH relativeFrom="column">
+                        <wp:posOffset>506730</wp:posOffset>
+                      </wp:positionH>
+                      <wp:positionV relativeFrom="paragraph">
+                        <wp:posOffset>83185</wp:posOffset>
+                      </wp:positionV>
+                      <wp:extent cx="0" cy="228600"/>
+                      <wp:effectExtent l="50800" t="0" r="76200" b="76200"/>
+                      <wp:wrapNone/>
+                      <wp:docPr id="5" name="Straight Arrow Connector 5"/>
+                      <wp:cNvGraphicFramePr/>
+                      <a:graphic xmlns:a="http://schemas.openxmlformats.org/drawingml/2006/main">
+                        <a:graphicData uri="http://schemas.microsoft.com/office/word/2010/wordprocessingShape">
+                          <wps:wsp>
+                            <wps:cNvCnPr/>
+                            <wps:spPr>
+                              <a:xfrm>
+                                <a:off x="0" y="0"/>
+                                <a:ext cx="0" cy="228600"/>
+                              </a:xfrm>
+                              <a:prstGeom prst="straightConnector1">
+                                <a:avLst/>
+                              </a:prstGeom>
+                              <a:ln>
+                                <a:solidFill>
+                                  <a:schemeClr val="tx1"/>
+                                </a:solidFill>
+                                <a:tailEnd type="triangle"/>
+                              </a:ln>
+                            </wps:spPr>
+                            <wps:style>
+                              <a:lnRef idx="1">
+                                <a:schemeClr val="accent1"/>
+                              </a:lnRef>
+                              <a:fillRef idx="0">
+                                <a:schemeClr val="accent1"/>
+                              </a:fillRef>
+                              <a:effectRef idx="0">
+                                <a:schemeClr val="accent1"/>
+                              </a:effectRef>
+                              <a:fontRef idx="minor">
+                                <a:schemeClr val="tx1"/>
+                              </a:fontRef>
+                            </wps:style>
+                            <wps:bodyPr/>
+                          </wps:wsp>
+                        </a:graphicData>
+                      </a:graphic>
+                      <wp14:sizeRelH relativeFrom="margin">
+                        <wp14:pctWidth>0</wp14:pctWidth>
+                      </wp14:sizeRelH>
+                      <wp14:sizeRelV relativeFrom="margin">
+                        <wp14:pctHeight>0</wp14:pctHeight>
+                      </wp14:sizeRelV>
+                    </wp:anchor>
+                  </w:drawing>
+                </mc:Choice>
+                <mc:Fallback>
+                  <w:pict>
+                    <v:shape w14:anchorId="18D9969A" id="Straight Arrow Connector 5" o:spid="_x0000_s1026" type="#_x0000_t32" style="position:absolute;margin-left:39.9pt;margin-top:6.55pt;width:0;height:18pt;z-index:251667456;visibility:visible;mso-wrap-style:square;mso-width-percent:0;mso-height-percent:0;mso-wrap-distance-left:9pt;mso-wrap-distance-top:0;mso-wrap-distance-right:9pt;mso-wrap-distance-bottom:0;mso-position-horizontal:absolute;mso-position-horizontal-relative:text;mso-position-vertical:absolute;mso-position-vertical-relative:text;mso-width-percent:0;mso-height-percent:0;mso-width-relative:margin;mso-height-relative:margin" o:gfxdata="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" strokecolor="black [3213]" strokeweight=".5pt">
+                      <v:stroke endarrow="block" joinstyle="miter"/>
+                    </v:shape>
+                  </w:pict>
+                </mc:Fallback>
+              </mc:AlternateContent>
+            </w:r>
+          </w:p>
+        </w:tc>
+        <w:tc>
+          <w:tcPr>
+            <w:tcW w:w="1844" w:type="dxa"/>
+            <w:vMerge/>
+            <w:tcBorders>
+              <w:left w:val="nil"/>
+              <w:right w:val="single" w:sz="4" w:space="0" w:color="auto"/>
+            </w:tcBorders>
+            <w:vAlign w:val="center"/>
+          </w:tcPr>
+          <w:p>
+            <w:pPr>
+              <w:jc w:val="center"/>
+              <w:rPr>
+                <w:rFonts w:ascii="Calibri" w:hAnsi="Calibri"/>
+              </w:rPr>
+            </w:pPr>
+          </w:p>
+        </w:tc>
+        <w:tc>
+          <w:tcPr>
+            <w:tcW w:w="1844" w:type="dxa"/>
+            <w:tcBorders>
+              <w:top w:val="single" w:sz="4" w:space="0" w:color="auto"/>
+              <w:left w:val="single" w:sz="4" w:space="0" w:color="auto"/>
+              <w:bottom w:val="single" w:sz="4" w:space="0" w:color="auto"/>
+              <w:right w:val="single" w:sz="4" w:space="0" w:color="auto"/>
+            </w:tcBorders>
+            <w:vAlign w:val="center"/>
+          </w:tcPr>
+          <w:p>
+            <w:pPr>
+              <w:jc w:val="center"/>
+              <w:rPr>
+                <w:rFonts w:ascii="Calibri" w:hAnsi="Calibri"/>
+              </w:rPr>
+            </w:pPr>
+            <w:r>
+              <w:rPr>
+                <w:rFonts w:ascii="Calibri" w:hAnsi="Calibri"/>
+              </w:rPr>
+              <w:t>Printer</w:t>
+            </w:r>
+          </w:p>
+        </w:tc>
+        <w:tc>
+          <w:tcPr>
+            <w:tcW w:w="1844" w:type="dxa"/>
+            <w:tcBorders>
+              <w:top w:val="nil"/>
+              <w:left w:val="single" w:sz="4" w:space="0" w:color="auto"/>
+              <w:bottom w:val="nil"/>
+              <w:right w:val="nil"/>
+            </w:tcBorders>
+          </w:tcPr>
+          <w:p>
+            <w:pPr>
+              <w:jc w:val="center"/>
+              <w:rPr>
+                <w:rFonts w:ascii="Calibri" w:hAnsi="Calibri"/>
+              </w:rPr>
+            </w:pPr>
+          </w:p>
+        </w:tc>
+      </w:tr>
+      <w:tr>
+        <w:trPr>
+          <w:gridAfter w:val="1"/>
+          <w:wAfter w:w="262" w:type="dxa"/>
+          <w:trHeight w:val="567"/>
+        </w:trPr>
+        <w:tc>
+          <w:tcPr>
+            <w:tcW w:w="2213" w:type="dxa"/>
+            <w:gridSpan w:val="3"/>
+            <w:tcBorders>
+              <w:top w:val="nil"/>
+              <w:left w:val="nil"/>
+              <w:bottom w:val="nil"/>
+              <w:right w:val="single" w:sz="4" w:space="0" w:color="auto"/>
+            </w:tcBorders>
+            <w:vAlign w:val="center"/>
+          </w:tcPr>
+          <w:p>
+            <w:pPr>
+              <w:jc w:val="center"/>
+              <w:rPr>
+                <w:rFonts w:ascii="Calibri" w:hAnsi="Calibri"/>
+              </w:rPr>
+            </w:pPr>
+          </w:p>
+        </w:tc>
+        <w:tc>
+          <w:tcPr>
+            <w:tcW w:w="1843" w:type="dxa"/>
+            <w:tcBorders>
+              <w:top w:val="single" w:sz="4" w:space="0" w:color="auto"/>
+              <w:left w:val="single" w:sz="4" w:space="0" w:color="auto"/>
+              <w:bottom w:val="single" w:sz="4" w:space="0" w:color="auto"/>
+              <w:right w:val="single" w:sz="4" w:space="0" w:color="auto"/>
+            </w:tcBorders>
+            <w:vAlign w:val="center"/>
+          </w:tcPr>
+          <w:p>
+            <w:pPr>
+              <w:jc w:val="center"/>
+              <w:rPr>
+                <w:rFonts w:ascii="Calibri" w:hAnsi="Calibri"/>
+              </w:rPr>
+            </w:pPr>
+            <w:proofErr w:type="spellStart"/>
+            <w:r>
+              <w:rPr>
+                <w:rFonts w:ascii="Calibri" w:hAnsi="Calibri"/>
+              </w:rPr>
+              <w:t>CircularShifter</w:t>
+            </w:r>
+            <w:proofErr w:type="spellEnd"/>
+          </w:p>
+        </w:tc>
+        <w:tc>
+          <w:tcPr>
+            <w:tcW w:w="1844" w:type="dxa"/>
+            <w:vMerge/>
+            <w:tcBorders>
+              <w:left w:val="single" w:sz="4" w:space="0" w:color="auto"/>
+              <w:right w:val="nil"/>
+            </w:tcBorders>
+            <w:vAlign w:val="center"/>
+          </w:tcPr>
+          <w:p>
+            <w:pPr>
+              <w:jc w:val="center"/>
+              <w:rPr>
+                <w:rFonts w:ascii="Calibri" w:hAnsi="Calibri"/>
+              </w:rPr>
+            </w:pPr>
+          </w:p>
+        </w:tc>
+        <w:tc>
+          <w:tcPr>
+            <w:tcW w:w="1844" w:type="dxa"/>
+            <w:tcBorders>
+              <w:top w:val="single" w:sz="4" w:space="0" w:color="auto"/>
+              <w:left w:val="nil"/>
+              <w:bottom w:val="single" w:sz="4" w:space="0" w:color="auto"/>
+              <w:right w:val="nil"/>
+            </w:tcBorders>
+            <w:vAlign w:val="center"/>
+          </w:tcPr>
+          <w:p>
+            <w:pPr>
+              <w:jc w:val="center"/>
+              <w:rPr>
+                <w:rFonts w:ascii="Calibri" w:hAnsi="Calibri"/>
+              </w:rPr>
+            </w:pPr>
+            <w:r>
+              <w:rPr>
+                <w:rFonts w:ascii="Calibri" w:hAnsi="Calibri"/>
+                <w:noProof/>
+              </w:rPr>
+              <mc:AlternateContent>
+                <mc:Choice Requires="wps">
+                  <w:drawing>
+                    <wp:anchor distT="0" distB="0" distL="114300" distR="114300" simplePos="0" relativeHeight="251670528" behindDoc="0" locked="0" layoutInCell="1" allowOverlap="1" wp14:anchorId="415CABAD" wp14:editId="2931524B">
+                      <wp:simplePos x="0" y="0"/>
+                      <wp:positionH relativeFrom="column">
+                        <wp:posOffset>520065</wp:posOffset>
+                      </wp:positionH>
+                      <wp:positionV relativeFrom="paragraph">
+                        <wp:posOffset>41275</wp:posOffset>
+                      </wp:positionV>
+                      <wp:extent cx="0" cy="228600"/>
+                      <wp:effectExtent l="50800" t="0" r="76200" b="76200"/>
+                      <wp:wrapNone/>
+                      <wp:docPr id="9" name="Straight Arrow Connector 9"/>
+                      <wp:cNvGraphicFramePr/>
+                      <a:graphic xmlns:a="http://schemas.openxmlformats.org/drawingml/2006/main">
+                        <a:graphicData uri="http://schemas.microsoft.com/office/word/2010/wordprocessingShape">
+                          <wps:wsp>
+                            <wps:cNvCnPr/>
+                            <wps:spPr>
+                              <a:xfrm>
+                                <a:off x="0" y="0"/>
+                                <a:ext cx="0" cy="228600"/>
+                              </a:xfrm>
+                              <a:prstGeom prst="straightConnector1">
+                                <a:avLst/>
+                              </a:prstGeom>
+                              <a:ln>
+                                <a:solidFill>
+                                  <a:schemeClr val="tx1"/>
+                                </a:solidFill>
+                                <a:tailEnd type="triangle"/>
+                              </a:ln>
+                            </wps:spPr>
+                            <wps:style>
+                              <a:lnRef idx="1">
+                                <a:schemeClr val="accent1"/>
+                              </a:lnRef>
+                              <a:fillRef idx="0">
+                                <a:schemeClr val="accent1"/>
+                              </a:fillRef>
+                              <a:effectRef idx="0">
+                                <a:schemeClr val="accent1"/>
+                              </a:effectRef>
+                              <a:fontRef idx="minor">
+                                <a:schemeClr val="tx1"/>
+                              </a:fontRef>
+                            </wps:style>
+                            <wps:bodyPr/>
+                          </wps:wsp>
+                        </a:graphicData>
+                      </a:graphic>
+                      <wp14:sizeRelH relativeFrom="margin">
+                        <wp14:pctWidth>0</wp14:pctWidth>
+                      </wp14:sizeRelH>
+                      <wp14:sizeRelV relativeFrom="margin">
+                        <wp14:pctHeight>0</wp14:pctHeight>
+                      </wp14:sizeRelV>
+                    </wp:anchor>
+                  </w:drawing>
+                </mc:Choice>
+                <mc:Fallback>
+                  <w:pict>
+                    <v:shape w14:anchorId="5CA9AB2B" id="Straight Arrow Connector 9" o:spid="_x0000_s1026" type="#_x0000_t32" style="position:absolute;margin-left:40.95pt;margin-top:3.25pt;width:0;height:18pt;z-index:251670528;visibility:visible;mso-wrap-style:square;mso-width-percent:0;mso-height-percent:0;mso-wrap-distance-left:9pt;mso-wrap-distance-top:0;mso-wrap-distance-right:9pt;mso-wrap-distance-bottom:0;mso-position-horizontal:absolute;mso-position-horizontal-relative:text;mso-position-vertical:absolute;mso-position-vertical-relative:text;mso-width-percent:0;mso-height-percent:0;mso-width-relative:margin;mso-height-relative:margin" o:gfxdata="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" strokecolor="black [3213]" strokeweight=".5pt">
+                      <v:stroke endarrow="block" joinstyle="miter"/>
+                    </v:shape>
+                  </w:pict>
+                </mc:Fallback>
+              </mc:AlternateContent>
+            </w:r>
+          </w:p>
+        </w:tc>
+        <w:tc>
+          <w:tcPr>
+            <w:tcW w:w="1844" w:type="dxa"/>
+            <w:tcBorders>
+              <w:top w:val="nil"/>
+              <w:left w:val="nil"/>
+              <w:bottom w:val="nil"/>
+              <w:right w:val="nil"/>
+            </w:tcBorders>
+          </w:tcPr>
+          <w:p>
+            <w:pPr>
+              <w:jc w:val="center"/>
+              <w:rPr>
+                <w:rFonts w:ascii="Calibri" w:hAnsi="Calibri"/>
+              </w:rPr>
+            </w:pPr>
+          </w:p>
+        </w:tc>
+      </w:tr>
+      <w:tr>
+        <w:trPr>
+          <w:gridAfter w:val="1"/>
+          <w:wAfter w:w="262" w:type="dxa"/>
+          <w:trHeight w:val="567"/>
+        </w:trPr>
+        <w:tc>
+          <w:tcPr>
+            <w:tcW w:w="2213" w:type="dxa"/>
+            <w:gridSpan w:val="3"/>
+            <w:tcBorders>
+              <w:top w:val="nil"/>
+              <w:left w:val="nil"/>
+              <w:bottom w:val="nil"/>
+              <w:right w:val="nil"/>
+            </w:tcBorders>
+            <w:vAlign w:val="center"/>
+          </w:tcPr>
+          <w:p>
+            <w:pPr>
+              <w:jc w:val="center"/>
+              <w:rPr>
+                <w:rFonts w:ascii="Calibri" w:hAnsi="Calibri"/>
+              </w:rPr>
+            </w:pPr>
+          </w:p>
+        </w:tc>
+        <w:tc>
+          <w:tcPr>
+            <w:tcW w:w="1843" w:type="dxa"/>
+            <w:tcBorders>
+              <w:top w:val="single" w:sz="4" w:space="0" w:color="auto"/>
+              <w:left w:val="nil"/>
+              <w:bottom w:val="single" w:sz="4" w:space="0" w:color="auto"/>
+              <w:right w:val="nil"/>
+            </w:tcBorders>
+            <w:vAlign w:val="center"/>
+          </w:tcPr>
+          <w:p>
+            <w:pPr>
+              <w:jc w:val="center"/>
+              <w:rPr>
+                <w:rFonts w:ascii="Calibri" w:hAnsi="Calibri"/>
+              </w:rPr>
+            </w:pPr>
+            <w:r>
+              <w:rPr>
+                <w:rFonts w:ascii="Calibri" w:hAnsi="Calibri"/>
+                <w:noProof/>
+              </w:rPr>
+              <mc:AlternateContent>
+                <mc:Choice Requires="wps">
+                  <w:drawing>
+                    <wp:anchor distT="0" distB="0" distL="114300" distR="114300" simplePos="0" relativeHeight="251668480" behindDoc="0" locked="0" layoutInCell="1" allowOverlap="1" wp14:anchorId="4B6C250C" wp14:editId="2205BA26">
+                      <wp:simplePos x="0" y="0"/>
+                      <wp:positionH relativeFrom="column">
+                        <wp:posOffset>502285</wp:posOffset>
+                      </wp:positionH>
+                      <wp:positionV relativeFrom="paragraph">
+                        <wp:posOffset>64135</wp:posOffset>
+                      </wp:positionV>
+                      <wp:extent cx="0" cy="228600"/>
+                      <wp:effectExtent l="50800" t="0" r="76200" b="76200"/>
+                      <wp:wrapNone/>
+                      <wp:docPr id="7" name="Straight Arrow Connector 7"/>
+                      <wp:cNvGraphicFramePr/>
+                      <a:graphic xmlns:a="http://schemas.openxmlformats.org/drawingml/2006/main">
+                        <a:graphicData uri="http://schemas.microsoft.com/office/word/2010/wordprocessingShape">
+                          <wps:wsp>
+                            <wps:cNvCnPr/>
+                            <wps:spPr>
+                              <a:xfrm>
+                                <a:off x="0" y="0"/>
+                                <a:ext cx="0" cy="228600"/>
+                              </a:xfrm>
+                              <a:prstGeom prst="straightConnector1">
+                                <a:avLst/>
+                              </a:prstGeom>
+                              <a:ln>
+                                <a:solidFill>
+                                  <a:schemeClr val="tx1"/>
+                                </a:solidFill>
+                                <a:tailEnd type="triangle"/>
+                              </a:ln>
+                            </wps:spPr>
+                            <wps:style>
+                              <a:lnRef idx="1">
+                                <a:schemeClr val="accent1"/>
+                              </a:lnRef>
+                              <a:fillRef idx="0">
+                                <a:schemeClr val="accent1"/>
+                              </a:fillRef>
+                              <a:effectRef idx="0">
+                                <a:schemeClr val="accent1"/>
+                              </a:effectRef>
+                              <a:fontRef idx="minor">
+                                <a:schemeClr val="tx1"/>
+                              </a:fontRef>
+                            </wps:style>
+                            <wps:bodyPr/>
+                          </wps:wsp>
+                        </a:graphicData>
+                      </a:graphic>
+                      <wp14:sizeRelH relativeFrom="margin">
+                        <wp14:pctWidth>0</wp14:pctWidth>
+                      </wp14:sizeRelH>
+                      <wp14:sizeRelV relativeFrom="margin">
+                        <wp14:pctHeight>0</wp14:pctHeight>
+                      </wp14:sizeRelV>
+                    </wp:anchor>
+                  </w:drawing>
+                </mc:Choice>
+                <mc:Fallback>
+                  <w:pict>
+                    <v:shape w14:anchorId="01634A5C" id="Straight Arrow Connector 7" o:spid="_x0000_s1026" type="#_x0000_t32" style="position:absolute;margin-left:39.55pt;margin-top:5.05pt;width:0;height:18pt;z-index:251668480;visibility:visible;mso-wrap-style:square;mso-width-percent:0;mso-height-percent:0;mso-wrap-distance-left:9pt;mso-wrap-distance-top:0;mso-wrap-distance-right:9pt;mso-wrap-distance-bottom:0;mso-position-horizontal:absolute;mso-position-horizontal-relative:text;mso-position-vertical:absolute;mso-position-vertical-relative:text;mso-width-percent:0;mso-height-percent:0;mso-width-relative:margin;mso-height-relative:margin" o:gfxdata="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" strokecolor="black [3213]" strokeweight=".5pt">
+                      <v:stroke endarrow="block" joinstyle="miter"/>
+                    </v:shape>
+                  </w:pict>
+                </mc:Fallback>
+              </mc:AlternateContent>
+            </w:r>
+          </w:p>
+        </w:tc>
+        <w:tc>
+          <w:tcPr>
+            <w:tcW w:w="1844" w:type="dxa"/>
+            <w:vMerge/>
+            <w:tcBorders>
+              <w:left w:val="nil"/>
+              <w:right w:val="single" w:sz="4" w:space="0" w:color="auto"/>
+            </w:tcBorders>
+            <w:vAlign w:val="center"/>
+          </w:tcPr>
+          <w:p>
+            <w:pPr>
+              <w:jc w:val="center"/>
+              <w:rPr>
+                <w:rFonts w:ascii="Calibri" w:hAnsi="Calibri"/>
+              </w:rPr>
+            </w:pPr>
+          </w:p>
+        </w:tc>
+        <w:tc>
+          <w:tcPr>
+            <w:tcW w:w="1844" w:type="dxa"/>
+            <w:tcBorders>
+              <w:top w:val="single" w:sz="4" w:space="0" w:color="auto"/>
+              <w:left w:val="single" w:sz="4" w:space="0" w:color="auto"/>
+              <w:bottom w:val="single" w:sz="4" w:space="0" w:color="auto"/>
+              <w:right w:val="single" w:sz="4" w:space="0" w:color="auto"/>
+            </w:tcBorders>
+            <w:vAlign w:val="center"/>
+          </w:tcPr>
+          <w:p>
+            <w:pPr>
+              <w:jc w:val="center"/>
+              <w:rPr>
+                <w:rFonts w:ascii="Calibri" w:hAnsi="Calibri"/>
+              </w:rPr>
+            </w:pPr>
+            <w:r>
+              <w:rPr>
+                <w:rFonts w:ascii="Calibri" w:hAnsi="Calibri"/>
+              </w:rPr>
+              <w:t>Output Medium</w:t>
+            </w:r>
+          </w:p>
+        </w:tc>
+        <w:tc>
+          <w:tcPr>
+            <w:tcW w:w="1844" w:type="dxa"/>
+            <w:tcBorders>
+              <w:top w:val="nil"/>
+              <w:left w:val="single" w:sz="4" w:space="0" w:color="auto"/>
+              <w:bottom w:val="nil"/>
+              <w:right w:val="nil"/>
+            </w:tcBorders>
+          </w:tcPr>
+          <w:p>
+            <w:pPr>
+              <w:jc w:val="center"/>
+              <w:rPr>
+                <w:rFonts w:ascii="Calibri" w:hAnsi="Calibri"/>
+              </w:rPr>
+            </w:pPr>
+          </w:p>
+        </w:tc>
+      </w:tr>
+      <w:tr>
+        <w:trPr>
+          <w:gridAfter w:val="1"/>
+          <w:wAfter w:w="262" w:type="dxa"/>
+          <w:trHeight w:val="567"/>
+        </w:trPr>
+        <w:tc>
+          <w:tcPr>
+            <w:tcW w:w="2213" w:type="dxa"/>
+            <w:gridSpan w:val="3"/>
+            <w:tcBorders>
+              <w:top w:val="nil"/>
+              <w:left w:val="nil"/>
+              <w:bottom w:val="nil"/>
+              <w:right w:val="single" w:sz="4" w:space="0" w:color="auto"/>
+            </w:tcBorders>
+            <w:vAlign w:val="center"/>
+          </w:tcPr>
+          <w:p>
+            <w:pPr>
+              <w:jc w:val="center"/>
+              <w:rPr>
+                <w:rFonts w:ascii="Calibri" w:hAnsi="Calibri"/>
+              </w:rPr>
+            </w:pPr>
+          </w:p>
+        </w:tc>
+        <w:tc>
+          <w:tcPr>
+            <w:tcW w:w="1843" w:type="dxa"/>
+            <w:tcBorders>
+              <w:top w:val="single" w:sz="4" w:space="0" w:color="auto"/>
+              <w:left w:val="single" w:sz="4" w:space="0" w:color="auto"/>
+              <w:bottom w:val="single" w:sz="4" w:space="0" w:color="auto"/>
+              <w:right w:val="single" w:sz="4" w:space="0" w:color="auto"/>
+            </w:tcBorders>
+            <w:vAlign w:val="center"/>
+          </w:tcPr>
+          <w:p>
+            <w:pPr>
+              <w:jc w:val="center"/>
+              <w:rPr>
+                <w:rFonts w:ascii="Calibri" w:hAnsi="Calibri"/>
+              </w:rPr>
+            </w:pPr>
+            <w:r>
+              <w:rPr>
+                <w:rFonts w:ascii="Calibri" w:hAnsi="Calibri"/>
+              </w:rPr>
+              <w:t>Remover</w:t>
+            </w:r>
+          </w:p>
+        </w:tc>
+        <w:tc>
+          <w:tcPr>
+            <w:tcW w:w="1844" w:type="dxa"/>
+            <w:vMerge/>
+            <w:tcBorders>
+              <w:left w:val="single" w:sz="4" w:space="0" w:color="auto"/>
+              <w:bottom w:val="nil"/>
+              <w:right w:val="nil"/>
+            </w:tcBorders>
+            <w:vAlign w:val="center"/>
+          </w:tcPr>
+          <w:p>
+            <w:pPr>
+              <w:jc w:val="center"/>
+              <w:rPr>
+                <w:rFonts w:ascii="Calibri" w:hAnsi="Calibri"/>
+              </w:rPr>
+            </w:pPr>
+          </w:p>
+        </w:tc>
+        <w:tc>
+          <w:tcPr>
+            <w:tcW w:w="1844" w:type="dxa"/>
+            <w:tcBorders>
+              <w:top w:val="single" w:sz="4" w:space="0" w:color="auto"/>
+              <w:left w:val="nil"/>
+              <w:bottom w:val="nil"/>
+              <w:right w:val="nil"/>
+            </w:tcBorders>
+            <w:vAlign w:val="center"/>
+          </w:tcPr>
+          <w:p>
+            <w:pPr>
+              <w:jc w:val="center"/>
+              <w:rPr>
+                <w:rFonts w:ascii="Calibri" w:hAnsi="Calibri"/>
+              </w:rPr>
+            </w:pPr>
+          </w:p>
+        </w:tc>
+        <w:tc>
+          <w:tcPr>
+            <w:tcW w:w="1844" w:type="dxa"/>
+            <w:tcBorders>
+              <w:top w:val="nil"/>
+              <w:left w:val="nil"/>
+              <w:bottom w:val="nil"/>
+              <w:right w:val="nil"/>
+            </w:tcBorders>
+          </w:tcPr>
+          <w:p>
+            <w:pPr>
+              <w:jc w:val="center"/>
+              <w:rPr>
+                <w:rFonts w:ascii="Calibri" w:hAnsi="Calibri"/>
+              </w:rPr>
+            </w:pPr>
+          </w:p>
+        </w:tc>
+      </w:tr>
+      <w:tr>
+        <w:trPr>
+          <w:trHeight w:val="227"/>
+        </w:trPr>
+        <w:tc>
+          <w:tcPr>
+            <w:tcW w:w="1701" w:type="dxa"/>
+            <w:tcBorders>
+              <w:top w:val="nil"/>
+              <w:left w:val="nil"/>
+              <w:bottom w:val="single" w:sz="4" w:space="0" w:color="auto"/>
+              <w:right w:val="nil"/>
+            </w:tcBorders>
+            <w:vAlign w:val="center"/>
+          </w:tcPr>
+          <w:p>
+            <w:pPr>
+              <w:rPr>
+                <w:rFonts w:ascii="Calibri" w:hAnsi="Calibri"/>
+                <w:noProof/>
+              </w:rPr>
+            </w:pPr>
+          </w:p>
+        </w:tc>
+        <w:tc>
+          <w:tcPr>
+            <w:tcW w:w="236" w:type="dxa"/>
+            <w:tcBorders>
+              <w:top w:val="nil"/>
+              <w:left w:val="nil"/>
+              <w:bottom w:val="single" w:sz="4" w:space="0" w:color="auto"/>
+              <w:right w:val="nil"/>
+            </w:tcBorders>
+            <w:vAlign w:val="center"/>
+          </w:tcPr>
+          <w:p>
+            <w:pPr>
+              <w:rPr>
+                <w:rFonts w:ascii="Calibri" w:hAnsi="Calibri"/>
+              </w:rPr>
+            </w:pPr>
+          </w:p>
+        </w:tc>
+        <w:tc>
+          <w:tcPr>
+            <w:tcW w:w="7913" w:type="dxa"/>
+            <w:gridSpan w:val="6"/>
+            <w:tcBorders>
+              <w:top w:val="nil"/>
+              <w:left w:val="nil"/>
+              <w:bottom w:val="nil"/>
+              <w:right w:val="nil"/>
+            </w:tcBorders>
+            <w:vAlign w:val="center"/>
+          </w:tcPr>
+          <w:p>
+            <w:pPr>
+              <w:rPr>
+                <w:rFonts w:ascii="Calibri" w:hAnsi="Calibri"/>
+              </w:rPr>
+            </w:pPr>
+          </w:p>
+        </w:tc>
+      </w:tr>
+      <w:tr>
+        <w:trPr>
+          <w:gridAfter w:val="1"/>
+          <w:wAfter w:w="262" w:type="dxa"/>
+          <w:trHeight w:val="567"/>
+        </w:trPr>
+        <w:tc>
+          <w:tcPr>
+            <w:tcW w:w="9588" w:type="dxa"/>
+            <w:gridSpan w:val="7"/>
+            <w:tcBorders>
+              <w:top w:val="nil"/>
+              <w:left w:val="single" w:sz="4" w:space="0" w:color="auto"/>
+              <w:bottom w:val="single" w:sz="4" w:space="0" w:color="auto"/>
+            </w:tcBorders>
+            <w:shd w:val="clear" w:color="auto" w:fill="2F5496" w:themeFill="accent5" w:themeFillShade="BF"/>
+            <w:vAlign w:val="center"/>
+          </w:tcPr>
+          <w:p>
+            <w:pPr>
+              <w:jc w:val="center"/>
+              <w:rPr>
+                <w:rFonts w:ascii="Calibri" w:hAnsi="Calibri"/>
+                <w:b/>
+                <w:color w:val="FFFFFF" w:themeColor="background1"/>
+              </w:rPr>
+            </w:pPr>
+            <w:r>
+              <w:rPr>
+                <w:rFonts w:ascii="Calibri" w:hAnsi="Calibri"/>
+                <w:b/>
+                <w:color w:val="FFFFFF" w:themeColor="background1"/>
+              </w:rPr>
+              <w:t>Legend</w:t>
+            </w:r>
+          </w:p>
+        </w:tc>
+      </w:tr>
+      <w:tr>
+        <w:trPr>
+          <w:gridAfter w:val="1"/>
+          <w:wAfter w:w="262" w:type="dxa"/>
+          <w:trHeight w:val="850"/>
+        </w:trPr>
+        <w:tc>
+          <w:tcPr>
+            <w:tcW w:w="1701" w:type="dxa"/>
+            <w:tcBorders>
+              <w:top w:val="single" w:sz="4" w:space="0" w:color="auto"/>
+              <w:left w:val="single" w:sz="4" w:space="0" w:color="auto"/>
+              <w:bottom w:val="nil"/>
+              <w:right w:val="nil"/>
+            </w:tcBorders>
+            <w:vAlign w:val="center"/>
+          </w:tcPr>
+          <w:p>
+            <w:pPr>
+              <w:rPr>
+                <w:rFonts w:ascii="Calibri" w:hAnsi="Calibri"/>
+              </w:rPr>
+            </w:pPr>
+            <w:r>
+              <w:rPr>
+                <w:rFonts w:ascii="Calibri" w:hAnsi="Calibri"/>
+                <w:noProof/>
+              </w:rPr>
+              <mc:AlternateContent>
+                <mc:Choice Requires="wps">
+                  <w:drawing>
+                    <wp:anchor distT="0" distB="0" distL="114300" distR="114300" simplePos="0" relativeHeight="251689984" behindDoc="0" locked="0" layoutInCell="1" allowOverlap="1" wp14:anchorId="2A38CED7" wp14:editId="2C35922E">
+                      <wp:simplePos x="0" y="0"/>
+                      <wp:positionH relativeFrom="column">
+                        <wp:posOffset>234315</wp:posOffset>
+                      </wp:positionH>
+                      <wp:positionV relativeFrom="paragraph">
+                        <wp:posOffset>112395</wp:posOffset>
+                      </wp:positionV>
+                      <wp:extent cx="318135" cy="2540"/>
+                      <wp:effectExtent l="0" t="76200" r="62865" b="99060"/>
+                      <wp:wrapNone/>
+                      <wp:docPr id="12" name="Straight Arrow Connector 12"/>
+                      <wp:cNvGraphicFramePr/>
+                      <a:graphic xmlns:a="http://schemas.openxmlformats.org/drawingml/2006/main">
+                        <a:graphicData uri="http://schemas.microsoft.com/office/word/2010/wordprocessingShape">
+                          <wps:wsp>
+                            <wps:cNvCnPr/>
+                            <wps:spPr>
+                              <a:xfrm>
+                                <a:off x="0" y="0"/>
+                                <a:ext cx="318135" cy="2540"/>
+                              </a:xfrm>
+                              <a:prstGeom prst="straightConnector1">
+                                <a:avLst/>
+                              </a:prstGeom>
+                              <a:ln>
+                                <a:solidFill>
+                                  <a:schemeClr val="tx1"/>
+                                </a:solidFill>
+                                <a:tailEnd type="triangle"/>
+                              </a:ln>
+                            </wps:spPr>
+                            <wps:style>
+                              <a:lnRef idx="1">
+                                <a:schemeClr val="accent1"/>
+                              </a:lnRef>
+                              <a:fillRef idx="0">
+                                <a:schemeClr val="accent1"/>
+                              </a:fillRef>
+                              <a:effectRef idx="0">
+                                <a:schemeClr val="accent1"/>
+                              </a:effectRef>
+                              <a:fontRef idx="minor">
+                                <a:schemeClr val="tx1"/>
+                              </a:fontRef>
+                            </wps:style>
+                            <wps:bodyPr/>
+                          </wps:wsp>
+                        </a:graphicData>
+                      </a:graphic>
+                      <wp14:sizeRelH relativeFrom="margin">
+                        <wp14:pctWidth>0</wp14:pctWidth>
+                      </wp14:sizeRelH>
+                      <wp14:sizeRelV relativeFrom="margin">
+                        <wp14:pctHeight>0</wp14:pctHeight>
+                      </wp14:sizeRelV>
+                    </wp:anchor>
+                  </w:drawing>
+                </mc:Choice>
+                <mc:Fallback>
+                  <w:pict>
+                    <v:shape w14:anchorId="58AD2950" id="Straight Arrow Connector 12" o:spid="_x0000_s1026" type="#_x0000_t32" style="position:absolute;margin-left:18.45pt;margin-top:8.85pt;width:25.05pt;height:.2pt;z-index:251689984;visibility:visible;mso-wrap-style:square;mso-width-percent:0;mso-height-percent:0;mso-wrap-distance-left:9pt;mso-wrap-distance-top:0;mso-wrap-distance-right:9pt;mso-wrap-distance-bottom:0;mso-position-horizontal:absolute;mso-position-horizontal-relative:text;mso-position-vertical:absolute;mso-position-vertical-relative:text;mso-width-percent:0;mso-height-percent:0;mso-width-relative:margin;mso-height-relative:margin" o:gfxdata="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" strokecolor="black [3213]" strokeweight=".5pt">
+                      <v:stroke endarrow="block" joinstyle="miter"/>
+                    </v:shape>
+                  </w:pict>
+                </mc:Fallback>
+              </mc:AlternateContent>
+            </w:r>
+          </w:p>
+        </w:tc>
+        <w:tc>
+          <w:tcPr>
+            <w:tcW w:w="7887" w:type="dxa"/>
+            <w:gridSpan w:val="6"/>
+            <w:tcBorders>
+              <w:top w:val="single" w:sz="4" w:space="0" w:color="auto"/>
+              <w:left w:val="nil"/>
+              <w:bottom w:val="nil"/>
+              <w:right w:val="single" w:sz="4" w:space="0" w:color="auto"/>
+            </w:tcBorders>
+            <w:vAlign w:val="center"/>
+          </w:tcPr>
+          <w:p>
+            <w:pPr>
+              <w:rPr>
+                <w:rFonts w:ascii="Calibri" w:hAnsi="Calibri"/>
+              </w:rPr>
+            </w:pPr>
+            <w:r>
+              <w:rPr>
+                <w:rFonts w:ascii="Calibri" w:hAnsi="Calibri"/>
+              </w:rPr>
+              <w:t>Pipe</w:t>
+            </w:r>
+          </w:p>
+        </w:tc>
+      </w:tr>
+      <w:tr>
+        <w:trPr>
+          <w:gridAfter w:val="1"/>
+          <w:wAfter w:w="262" w:type="dxa"/>
+          <w:trHeight w:val="850"/>
+        </w:trPr>
+        <w:tc>
+          <w:tcPr>
+            <w:tcW w:w="1701" w:type="dxa"/>
+            <w:tcBorders>
+              <w:top w:val="nil"/>
+              <w:left w:val="single" w:sz="4" w:space="0" w:color="auto"/>
+              <w:bottom w:val="nil"/>
+              <w:right w:val="nil"/>
+            </w:tcBorders>
+            <w:vAlign w:val="center"/>
+          </w:tcPr>
+          <w:p>
+            <w:pPr>
+              <w:rPr>
+                <w:rFonts w:ascii="Calibri" w:hAnsi="Calibri"/>
+                <w:noProof/>
+              </w:rPr>
+            </w:pPr>
+            <w:r>
+              <w:rPr>
+                <w:rFonts w:ascii="Calibri" w:hAnsi="Calibri"/>
+                <w:noProof/>
+              </w:rPr>
+              <mc:AlternateContent>
+                <mc:Choice Requires="wps">
+                  <w:drawing>
+                    <wp:anchor distT="0" distB="0" distL="114300" distR="114300" simplePos="0" relativeHeight="251687936" behindDoc="0" locked="0" layoutInCell="1" allowOverlap="1" wp14:anchorId="57993F06" wp14:editId="395C2C14">
+                      <wp:simplePos x="0" y="0"/>
+                      <wp:positionH relativeFrom="column">
+                        <wp:posOffset>224790</wp:posOffset>
+                      </wp:positionH>
+                      <wp:positionV relativeFrom="paragraph">
+                        <wp:posOffset>132080</wp:posOffset>
+                      </wp:positionV>
+                      <wp:extent cx="318135" cy="2540"/>
+                      <wp:effectExtent l="0" t="0" r="37465" b="48260"/>
+                      <wp:wrapNone/>
+                      <wp:docPr id="14" name="Straight Arrow Connector 14"/>
+                      <wp:cNvGraphicFramePr/>
+                      <a:graphic xmlns:a="http://schemas.openxmlformats.org/drawingml/2006/main">
+                        <a:graphicData uri="http://schemas.microsoft.com/office/word/2010/wordprocessingShape">
+                          <wps:wsp>
+                            <wps:cNvCnPr/>
+                            <wps:spPr>
+                              <a:xfrm>
+                                <a:off x="0" y="0"/>
+                                <a:ext cx="318135" cy="2540"/>
+                              </a:xfrm>
+                              <a:prstGeom prst="straightConnector1">
+                                <a:avLst/>
+                              </a:prstGeom>
+                              <a:ln>
+                                <a:solidFill>
+                                  <a:schemeClr val="tx1"/>
+                                </a:solidFill>
+                                <a:tailEnd type="none"/>
+                              </a:ln>
+                            </wps:spPr>
+                            <wps:style>
+                              <a:lnRef idx="1">
+                                <a:schemeClr val="accent1"/>
+                              </a:lnRef>
+                              <a:fillRef idx="0">
+                                <a:schemeClr val="accent1"/>
+                              </a:fillRef>
+                              <a:effectRef idx="0">
+                                <a:schemeClr val="accent1"/>
+                              </a:effectRef>
+                              <a:fontRef idx="minor">
+                                <a:schemeClr val="tx1"/>
+                              </a:fontRef>
+                            </wps:style>
+                            <wps:bodyPr/>
+                          </wps:wsp>
+                        </a:graphicData>
+                      </a:graphic>
+                      <wp14:sizeRelH relativeFrom="margin">
+                        <wp14:pctWidth>0</wp14:pctWidth>
+                      </wp14:sizeRelH>
+                      <wp14:sizeRelV relativeFrom="margin">
+                        <wp14:pctHeight>0</wp14:pctHeight>
+                      </wp14:sizeRelV>
+                    </wp:anchor>
+                  </w:drawing>
+                </mc:Choice>
+                <mc:Fallback>
+                  <w:pict>
+                    <v:shape w14:anchorId="601A347B" id="Straight Arrow Connector 14" o:spid="_x0000_s1026" type="#_x0000_t32" style="position:absolute;margin-left:17.7pt;margin-top:10.4pt;width:25.05pt;height:.2pt;z-index:251687936;visibility:visible;mso-wrap-style:square;mso-width-percent:0;mso-height-percent:0;mso-wrap-distance-left:9pt;mso-wrap-distance-top:0;mso-wrap-distance-right:9pt;mso-wrap-distance-bottom:0;mso-position-horizontal:absolute;mso-position-horizontal-relative:text;mso-position-vertical:absolute;mso-position-vertical-relative:text;mso-width-percent:0;mso-height-percent:0;mso-width-relative:margin;mso-height-relative:margin" o:gfxdata="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" strokecolor="black [3213]" strokeweight=".5pt">
+                      <v:stroke joinstyle="miter"/>
+                    </v:shape>
+                  </w:pict>
+                </mc:Fallback>
+              </mc:AlternateContent>
+            </w:r>
+          </w:p>
+        </w:tc>
+        <w:tc>
+          <w:tcPr>
+            <w:tcW w:w="7887" w:type="dxa"/>
+            <w:gridSpan w:val="6"/>
+            <w:tcBorders>
+              <w:top w:val="nil"/>
+              <w:left w:val="nil"/>
+              <w:bottom w:val="nil"/>
+              <w:right w:val="single" w:sz="4" w:space="0" w:color="auto"/>
+            </w:tcBorders>
+            <w:vAlign w:val="center"/>
+          </w:tcPr>
+          <w:p>
+            <w:pPr>
+              <w:rPr>
+                <w:rFonts w:ascii="Calibri" w:hAnsi="Calibri"/>
+              </w:rPr>
+            </w:pPr>
+            <w:r>
+              <w:rPr>
+                <w:rFonts w:ascii="Calibri" w:hAnsi="Calibri"/>
+              </w:rPr>
+              <w:t>System I/O</w:t>
+            </w:r>
+          </w:p>
+        </w:tc>
+      </w:tr>
+      <w:tr>
+        <w:trPr>
+          <w:gridAfter w:val="1"/>
+          <w:wAfter w:w="262" w:type="dxa"/>
+          <w:trHeight w:val="898"/>
+        </w:trPr>
+        <w:tc>
+          <w:tcPr>
+            <w:tcW w:w="1701" w:type="dxa"/>
+            <w:tcBorders>
+              <w:top w:val="nil"/>
+              <w:left w:val="single" w:sz="4" w:space="0" w:color="auto"/>
+              <w:bottom w:val="single" w:sz="4" w:space="0" w:color="auto"/>
+              <w:right w:val="nil"/>
+            </w:tcBorders>
+            <w:vAlign w:val="center"/>
+          </w:tcPr>
+          <w:p>
+            <w:pPr>
+              <w:rPr>
+                <w:rFonts w:ascii="Calibri" w:hAnsi="Calibri"/>
+                <w:noProof/>
+              </w:rPr>
+            </w:pPr>
+            <w:r>
+              <w:rPr>
+                <w:rFonts w:ascii="Calibri" w:hAnsi="Calibri"/>
+                <w:noProof/>
+              </w:rPr>
+              <mc:AlternateContent>
+                <mc:Choice Requires="wps">
+                  <w:drawing>
+                    <wp:anchor distT="0" distB="0" distL="114300" distR="114300" simplePos="0" relativeHeight="251685888" behindDoc="0" locked="0" layoutInCell="1" allowOverlap="1" wp14:anchorId="2E8822AF" wp14:editId="258547B6">
+                      <wp:simplePos x="0" y="0"/>
+                      <wp:positionH relativeFrom="margin">
+                        <wp:posOffset>160655</wp:posOffset>
+                      </wp:positionH>
+                      <wp:positionV relativeFrom="margin">
+                        <wp:posOffset>142240</wp:posOffset>
+                      </wp:positionV>
+                      <wp:extent cx="457200" cy="276860"/>
+                      <wp:effectExtent l="0" t="0" r="25400" b="27940"/>
+                      <wp:wrapSquare wrapText="bothSides"/>
+                      <wp:docPr id="15" name="Rectangle 15"/>
+                      <wp:cNvGraphicFramePr/>
+                      <a:graphic xmlns:a="http://schemas.openxmlformats.org/drawingml/2006/main">
+                        <a:graphicData uri="http://schemas.microsoft.com/office/word/2010/wordprocessingShape">
+                          <wps:wsp>
+                            <wps:cNvSpPr/>
+                            <wps:spPr>
+                              <a:xfrm>
+                                <a:off x="0" y="0"/>
+                                <a:ext cx="457200" cy="276860"/>
+                              </a:xfrm>
+                              <a:prstGeom prst="rect">
+                                <a:avLst/>
+                              </a:prstGeom>
+                              <a:noFill/>
+                              <a:ln>
+                                <a:solidFill>
+                                  <a:schemeClr val="tx1"/>
+                                </a:solidFill>
+                              </a:ln>
+                            </wps:spPr>
+                            <wps:style>
+                              <a:lnRef idx="2">
+                                <a:schemeClr val="accent1">
+                                  <a:shade val="50000"/>
+                                </a:schemeClr>
+                              </a:lnRef>
+                              <a:fillRef idx="1">
+                                <a:schemeClr val="accent1"/>
+                              </a:fillRef>
+                              <a:effectRef idx="0">
+                                <a:schemeClr val="accent1"/>
+                              </a:effectRef>
+                              <a:fontRef idx="minor">
+                                <a:schemeClr val="lt1"/>
+                              </a:fontRef>
+                            </wps:style>
+                            <wps:bodyPr rot="0" spcFirstLastPara="0" vertOverflow="overflow" horzOverflow="overflow" vert="horz" wrap="square" lIns="91440" tIns="45720" rIns="91440" bIns="45720" numCol="1" spcCol="0" rtlCol="0" fromWordArt="0" anchor="ctr" anchorCtr="0" forceAA="0" compatLnSpc="1">
+                              <a:prstTxWarp prst="textNoShape">
+                                <a:avLst/>
+                              </a:prstTxWarp>
+                              <a:noAutofit/>
+                            </wps:bodyPr>
+                          </wps:wsp>
+                        </a:graphicData>
+                      </a:graphic>
+                      <wp14:sizeRelH relativeFrom="margin">
+                        <wp14:pctWidth>0</wp14:pctWidth>
+                      </wp14:sizeRelH>
+                      <wp14:sizeRelV relativeFrom="margin">
+                        <wp14:pctHeight>0</wp14:pctHeight>
+                      </wp14:sizeRelV>
+                    </wp:anchor>
+                  </w:drawing>
+                </mc:Choice>
+                <mc:Fallback>
+                  <w:pict>
+                    <v:rect w14:anchorId="415879AF" id="Rectangle 15" o:spid="_x0000_s1026" style="position:absolute;margin-left:12.65pt;margin-top:11.2pt;width:36pt;height:21.8pt;z-index:251685888;visibility:visible;mso-wrap-style:square;mso-width-percent:0;mso-height-percent:0;mso-wrap-distance-left:9pt;mso-wrap-distance-top:0;mso-wrap-distance-right:9pt;mso-wrap-distance-bottom:0;mso-position-horizontal:absolute;mso-position-horizontal-relative:margin;mso-position-vertical:absolute;mso-position-vertical-relative:margin;mso-width-percent:0;mso-height-percent:0;mso-width-relative:margin;mso-height-relative:margin;v-text-anchor:middle" o:gfxdata="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" filled="f" strokecolor="black [3213]" strokeweight="1pt">
+                      <w10:wrap type="square" anchorx="margin" anchory="margin"/>
+                    </v:rect>
+                  </w:pict>
+                </mc:Fallback>
+              </mc:AlternateContent>
+            </w:r>
+          </w:p>
+        </w:tc>
+        <w:tc>
+          <w:tcPr>
+            <w:tcW w:w="7887" w:type="dxa"/>
+            <w:gridSpan w:val="6"/>
+            <w:tcBorders>
+              <w:top w:val="nil"/>
+              <w:left w:val="nil"/>
+              <w:bottom w:val="single" w:sz="4" w:space="0" w:color="auto"/>
+              <w:right w:val="single" w:sz="4" w:space="0" w:color="auto"/>
+            </w:tcBorders>
+            <w:vAlign w:val="center"/>
+          </w:tcPr>
+          <w:p>
+            <w:pPr>
+              <w:rPr>
+                <w:rFonts w:ascii="Calibri" w:hAnsi="Calibri"/>
+              </w:rPr>
+            </w:pPr>
+            <w:r>
+              <w:rPr>
+                <w:rFonts w:ascii="Calibri" w:hAnsi="Calibri"/>
+              </w:rPr>
+              <w:t>Filter</w:t>
+            </w:r>
+          </w:p>
+        </w:tc>
+      </w:tr>
+    </w:tbl>
+    <w:p>
+      <w:pPr>
         <w:spacing w:line="276" w:lineRule="auto"/>
         <w:rPr>
           <w:rFonts w:ascii="Calibri" w:hAnsi="Calibri"/>
         </w:rPr>
       </w:pPr>
+    </w:p>
+    <w:p>
+      <w:pPr>
+        <w:rPr>
+          <w:rFonts w:ascii="Calibri" w:eastAsiaTheme="majorEastAsia" w:hAnsi="Calibri" w:cs="Times New Roman"/>
+          <w:b/>
+          <w:sz w:val="32"/>
+          <w:szCs w:val="32"/>
+        </w:rPr>
+      </w:pPr>
+      <w:r>
+        <w:rPr>
+          <w:rFonts w:ascii="Calibri" w:hAnsi="Calibri" w:cs="Times New Roman"/>
+          <w:b/>
+        </w:rPr>
+        <w:br w:type="page"/>
+      </w:r>
     </w:p>
     <w:p>
       <w:pPr>
@@ -691,11 +2620,633 @@
     </w:p>
     <w:p>
       <w:pPr>
-        <w:pStyle w:val="ListParagraph"/>
-        <w:numPr>
-          <w:ilvl w:val="0"/>
-          <w:numId w:val="6"/>
-        </w:numPr>
+        <w:pStyle w:val="Heading2"/>
+        <w:ind w:left="142"/>
+        <w:rPr>
+          <w:rFonts w:ascii="Calibri" w:hAnsi="Calibri"/>
+          <w:b/>
+          <w:color w:val="000000" w:themeColor="text1"/>
+          <w:sz w:val="28"/>
+        </w:rPr>
+      </w:pPr>
+      <w:r>
+        <w:rPr>
+          <w:rFonts w:ascii="Calibri" w:hAnsi="Calibri"/>
+          <w:b/>
+          <w:color w:val="000000" w:themeColor="text1"/>
+          <w:sz w:val="28"/>
+        </w:rPr>
+        <w:t>4.1. Limitations</w:t>
+      </w:r>
+    </w:p>
+    <w:tbl>
+      <w:tblPr>
+        <w:tblStyle w:val="TableGrid"/>
+        <w:tblW w:w="0" w:type="auto"/>
+        <w:tblInd w:w="142" w:type="dxa"/>
+        <w:tblLook w:val="04A0" w:firstRow="1" w:lastRow="0" w:firstColumn="1" w:lastColumn="0" w:noHBand="0" w:noVBand="1"/>
+      </w:tblPr>
+      <w:tblGrid>
+        <w:gridCol w:w="4799"/>
+        <w:gridCol w:w="4789"/>
+      </w:tblGrid>
+      <w:tr>
+        <w:trPr>
+          <w:trHeight w:val="561"/>
+        </w:trPr>
+        <w:tc>
+          <w:tcPr>
+            <w:tcW w:w="4865" w:type="dxa"/>
+            <w:shd w:val="clear" w:color="auto" w:fill="2F5496" w:themeFill="accent5" w:themeFillShade="BF"/>
+            <w:vAlign w:val="center"/>
+          </w:tcPr>
+          <w:p>
+            <w:pPr>
+              <w:jc w:val="center"/>
+              <w:rPr>
+                <w:rFonts w:ascii="Calibri" w:hAnsi="Calibri"/>
+                <w:b/>
+                <w:color w:val="FFFFFF" w:themeColor="background1"/>
+              </w:rPr>
+            </w:pPr>
+            <w:r>
+              <w:rPr>
+                <w:rFonts w:ascii="Calibri" w:hAnsi="Calibri"/>
+                <w:b/>
+                <w:color w:val="FFFFFF" w:themeColor="background1"/>
+              </w:rPr>
+              <w:t>Abstract Data Type</w:t>
+            </w:r>
+          </w:p>
+        </w:tc>
+        <w:tc>
+          <w:tcPr>
+            <w:tcW w:w="4865" w:type="dxa"/>
+            <w:shd w:val="clear" w:color="auto" w:fill="2F5496" w:themeFill="accent5" w:themeFillShade="BF"/>
+            <w:vAlign w:val="center"/>
+          </w:tcPr>
+          <w:p>
+            <w:pPr>
+              <w:jc w:val="center"/>
+              <w:rPr>
+                <w:rFonts w:ascii="Calibri" w:hAnsi="Calibri"/>
+                <w:b/>
+                <w:color w:val="FFFFFF" w:themeColor="background1"/>
+              </w:rPr>
+            </w:pPr>
+            <w:r>
+              <w:rPr>
+                <w:rFonts w:ascii="Calibri" w:hAnsi="Calibri"/>
+                <w:b/>
+                <w:color w:val="FFFFFF" w:themeColor="background1"/>
+              </w:rPr>
+              <w:t>Pipe and Filter</w:t>
+            </w:r>
+          </w:p>
+        </w:tc>
+      </w:tr>
+      <w:tr>
+        <w:trPr>
+          <w:trHeight w:val="1417"/>
+        </w:trPr>
+        <w:tc>
+          <w:tcPr>
+            <w:tcW w:w="4865" w:type="dxa"/>
+            <w:vAlign w:val="center"/>
+          </w:tcPr>
+          <w:p>
+            <w:pPr>
+              <w:rPr>
+                <w:rFonts w:ascii="Calibri" w:hAnsi="Calibri"/>
+              </w:rPr>
+            </w:pPr>
+            <w:r>
+              <w:rPr>
+                <w:rFonts w:ascii="Calibri" w:hAnsi="Calibri"/>
+              </w:rPr>
+              <w:t>For an object to interact with another, it must know its identity.</w:t>
+            </w:r>
+          </w:p>
+        </w:tc>
+        <w:tc>
+          <w:tcPr>
+            <w:tcW w:w="4865" w:type="dxa"/>
+            <w:vAlign w:val="center"/>
+          </w:tcPr>
+          <w:p>
+            <w:pPr>
+              <w:rPr>
+                <w:rFonts w:ascii="Calibri" w:hAnsi="Calibri"/>
+              </w:rPr>
+            </w:pPr>
+            <w:r>
+              <w:rPr>
+                <w:rFonts w:ascii="Calibri" w:hAnsi="Calibri"/>
+              </w:rPr>
+              <w:t xml:space="preserve">Almost impossible to support interactive system. </w:t>
+            </w:r>
+          </w:p>
+          <w:p>
+            <w:pPr>
+              <w:rPr>
+                <w:rFonts w:ascii="Calibri" w:hAnsi="Calibri"/>
+              </w:rPr>
+            </w:pPr>
+            <w:r>
+              <w:rPr>
+                <w:rFonts w:ascii="Calibri" w:hAnsi="Calibri"/>
+              </w:rPr>
+              <w:t xml:space="preserve">i.e. </w:t>
+            </w:r>
+            <w:r>
+              <w:rPr>
+                <w:rFonts w:ascii="Calibri" w:hAnsi="Calibri"/>
+              </w:rPr>
+              <w:t>Difficult to delete a specific line or allow user input halfway through.</w:t>
+            </w:r>
+            <w:r>
+              <w:rPr>
+                <w:rFonts w:ascii="Calibri" w:hAnsi="Calibri"/>
+              </w:rPr>
+              <w:t xml:space="preserve"> </w:t>
+            </w:r>
+          </w:p>
+        </w:tc>
+      </w:tr>
+      <w:tr>
+        <w:trPr>
+          <w:trHeight w:val="1134"/>
+        </w:trPr>
+        <w:tc>
+          <w:tcPr>
+            <w:tcW w:w="4865" w:type="dxa"/>
+            <w:vAlign w:val="center"/>
+          </w:tcPr>
+          <w:p>
+            <w:pPr>
+              <w:rPr>
+                <w:rFonts w:ascii="Calibri" w:hAnsi="Calibri"/>
+              </w:rPr>
+            </w:pPr>
+            <w:r>
+              <w:rPr>
+                <w:rFonts w:ascii="Calibri" w:hAnsi="Calibri"/>
+              </w:rPr>
+              <w:t>When the methods of an object change, so must all other objects that use this method.</w:t>
+            </w:r>
+          </w:p>
+        </w:tc>
+        <w:tc>
+          <w:tcPr>
+            <w:tcW w:w="4865" w:type="dxa"/>
+            <w:vAlign w:val="center"/>
+          </w:tcPr>
+          <w:p>
+            <w:pPr>
+              <w:rPr>
+                <w:rFonts w:ascii="Calibri" w:hAnsi="Calibri"/>
+              </w:rPr>
+            </w:pPr>
+            <w:r>
+              <w:rPr>
+                <w:rFonts w:ascii="Calibri" w:hAnsi="Calibri"/>
+              </w:rPr>
+              <w:t>Inefficient use of space as data must be copied from filter to filter. May cause a problem if data is too big.</w:t>
+            </w:r>
+          </w:p>
+        </w:tc>
+      </w:tr>
+      <w:tr>
+        <w:trPr>
+          <w:trHeight w:val="1134"/>
+        </w:trPr>
+        <w:tc>
+          <w:tcPr>
+            <w:tcW w:w="4865" w:type="dxa"/>
+            <w:vAlign w:val="center"/>
+          </w:tcPr>
+          <w:p>
+            <w:pPr>
+              <w:rPr>
+                <w:rFonts w:ascii="Calibri" w:hAnsi="Calibri"/>
+              </w:rPr>
+            </w:pPr>
+            <w:r>
+              <w:rPr>
+                <w:rFonts w:ascii="Calibri" w:hAnsi="Calibri"/>
+              </w:rPr>
+              <w:t>Not well suited to enhancements.</w:t>
+            </w:r>
+          </w:p>
+        </w:tc>
+        <w:tc>
+          <w:tcPr>
+            <w:tcW w:w="4865" w:type="dxa"/>
+            <w:vAlign w:val="center"/>
+          </w:tcPr>
+          <w:p>
+            <w:pPr>
+              <w:rPr>
+                <w:rFonts w:ascii="Calibri" w:hAnsi="Calibri"/>
+              </w:rPr>
+            </w:pPr>
+            <w:r>
+              <w:rPr>
+                <w:rFonts w:ascii="Calibri" w:hAnsi="Calibri"/>
+              </w:rPr>
+              <w:t>Bottleneck may occur if a filter takes a longer time to execute its function compared to the other filters.</w:t>
+            </w:r>
+          </w:p>
+        </w:tc>
+      </w:tr>
+      <w:tr>
+        <w:tc>
+          <w:tcPr>
+            <w:tcW w:w="4865" w:type="dxa"/>
+            <w:vAlign w:val="center"/>
+          </w:tcPr>
+          <w:p>
+            <w:pPr>
+              <w:rPr>
+                <w:rFonts w:ascii="Calibri" w:hAnsi="Calibri"/>
+              </w:rPr>
+            </w:pPr>
+            <w:r>
+              <w:rPr>
+                <w:rFonts w:ascii="Calibri" w:hAnsi="Calibri"/>
+              </w:rPr>
+              <w:t>To add new functions, modules must be modified or added, which could compromise performance.</w:t>
+            </w:r>
+          </w:p>
+        </w:tc>
+        <w:tc>
+          <w:tcPr>
+            <w:tcW w:w="4865" w:type="dxa"/>
+            <w:vAlign w:val="center"/>
+          </w:tcPr>
+          <w:p>
+            <w:pPr>
+              <w:rPr>
+                <w:rFonts w:ascii="Calibri" w:hAnsi="Calibri"/>
+              </w:rPr>
+            </w:pPr>
+            <w:r>
+              <w:rPr>
+                <w:rFonts w:ascii="Calibri" w:hAnsi="Calibri"/>
+              </w:rPr>
+              <w:t>No centralized data storage.</w:t>
+            </w:r>
+          </w:p>
+        </w:tc>
+      </w:tr>
+    </w:tbl>
+    <w:p>
+      <w:pPr>
+        <w:rPr>
+          <w:rFonts w:ascii="Calibri" w:eastAsiaTheme="majorEastAsia" w:hAnsi="Calibri" w:cstheme="majorBidi"/>
+          <w:b/>
+          <w:color w:val="000000" w:themeColor="text1"/>
+          <w:sz w:val="28"/>
+          <w:szCs w:val="26"/>
+        </w:rPr>
+      </w:pPr>
+    </w:p>
+    <w:p>
+      <w:pPr>
+        <w:pStyle w:val="Heading2"/>
+        <w:ind w:left="142"/>
+        <w:rPr>
+          <w:rFonts w:ascii="Calibri" w:hAnsi="Calibri"/>
+          <w:b/>
+          <w:color w:val="000000" w:themeColor="text1"/>
+          <w:sz w:val="28"/>
+        </w:rPr>
+      </w:pPr>
+      <w:r>
+        <w:rPr>
+          <w:rFonts w:ascii="Calibri" w:hAnsi="Calibri"/>
+          <w:b/>
+          <w:color w:val="000000" w:themeColor="text1"/>
+          <w:sz w:val="28"/>
+        </w:rPr>
+        <w:t>4.2. Benefits</w:t>
+      </w:r>
+    </w:p>
+    <w:tbl>
+      <w:tblPr>
+        <w:tblStyle w:val="TableGrid"/>
+        <w:tblW w:w="0" w:type="auto"/>
+        <w:tblInd w:w="142" w:type="dxa"/>
+        <w:tblLook w:val="04A0" w:firstRow="1" w:lastRow="0" w:firstColumn="1" w:lastColumn="0" w:noHBand="0" w:noVBand="1"/>
+      </w:tblPr>
+      <w:tblGrid>
+        <w:gridCol w:w="4795"/>
+        <w:gridCol w:w="4793"/>
+      </w:tblGrid>
+      <w:tr>
+        <w:trPr>
+          <w:trHeight w:val="561"/>
+        </w:trPr>
+        <w:tc>
+          <w:tcPr>
+            <w:tcW w:w="4795" w:type="dxa"/>
+            <w:shd w:val="clear" w:color="auto" w:fill="2F5496" w:themeFill="accent5" w:themeFillShade="BF"/>
+            <w:vAlign w:val="center"/>
+          </w:tcPr>
+          <w:p>
+            <w:pPr>
+              <w:jc w:val="center"/>
+              <w:rPr>
+                <w:rFonts w:ascii="Calibri" w:hAnsi="Calibri"/>
+                <w:b/>
+                <w:color w:val="FFFFFF" w:themeColor="background1"/>
+              </w:rPr>
+            </w:pPr>
+            <w:r>
+              <w:rPr>
+                <w:rFonts w:ascii="Calibri" w:hAnsi="Calibri"/>
+                <w:b/>
+                <w:color w:val="FFFFFF" w:themeColor="background1"/>
+              </w:rPr>
+              <w:t>Abstract Data Type</w:t>
+            </w:r>
+          </w:p>
+        </w:tc>
+        <w:tc>
+          <w:tcPr>
+            <w:tcW w:w="4793" w:type="dxa"/>
+            <w:shd w:val="clear" w:color="auto" w:fill="2F5496" w:themeFill="accent5" w:themeFillShade="BF"/>
+            <w:vAlign w:val="center"/>
+          </w:tcPr>
+          <w:p>
+            <w:pPr>
+              <w:jc w:val="center"/>
+              <w:rPr>
+                <w:rFonts w:ascii="Calibri" w:hAnsi="Calibri"/>
+                <w:b/>
+                <w:color w:val="FFFFFF" w:themeColor="background1"/>
+              </w:rPr>
+            </w:pPr>
+            <w:r>
+              <w:rPr>
+                <w:rFonts w:ascii="Calibri" w:hAnsi="Calibri"/>
+                <w:b/>
+                <w:color w:val="FFFFFF" w:themeColor="background1"/>
+              </w:rPr>
+              <w:t>Pipe and Filter</w:t>
+            </w:r>
+          </w:p>
+        </w:tc>
+      </w:tr>
+      <w:tr>
+        <w:trPr>
+          <w:trHeight w:val="1134"/>
+        </w:trPr>
+        <w:tc>
+          <w:tcPr>
+            <w:tcW w:w="4795" w:type="dxa"/>
+            <w:vAlign w:val="center"/>
+          </w:tcPr>
+          <w:p>
+            <w:pPr>
+              <w:rPr>
+                <w:rFonts w:ascii="Calibri" w:hAnsi="Calibri"/>
+              </w:rPr>
+            </w:pPr>
+            <w:r>
+              <w:rPr>
+                <w:rFonts w:ascii="Calibri" w:hAnsi="Calibri"/>
+              </w:rPr>
+              <w:t>Data is not shared directly by the components.</w:t>
+            </w:r>
+          </w:p>
+        </w:tc>
+        <w:tc>
+          <w:tcPr>
+            <w:tcW w:w="4793" w:type="dxa"/>
+            <w:vAlign w:val="center"/>
+          </w:tcPr>
+          <w:p>
+            <w:pPr>
+              <w:rPr>
+                <w:rFonts w:ascii="Calibri" w:hAnsi="Calibri"/>
+              </w:rPr>
+            </w:pPr>
+            <w:r>
+              <w:rPr>
+                <w:rFonts w:ascii="Calibri" w:hAnsi="Calibri"/>
+              </w:rPr>
+              <w:t>Each filter is able to function on its own.</w:t>
+            </w:r>
+          </w:p>
+          <w:p>
+            <w:pPr>
+              <w:rPr>
+                <w:rFonts w:ascii="Calibri" w:hAnsi="Calibri"/>
+              </w:rPr>
+            </w:pPr>
+            <w:r>
+              <w:rPr>
+                <w:rFonts w:ascii="Calibri" w:hAnsi="Calibri"/>
+              </w:rPr>
+              <w:t>i.e. A</w:t>
+            </w:r>
+            <w:r>
+              <w:rPr>
+                <w:rFonts w:ascii="Calibri" w:hAnsi="Calibri"/>
+              </w:rPr>
+              <w:t>ble to use just the shift function or just the alphabetize function</w:t>
+            </w:r>
+            <w:r>
+              <w:rPr>
+                <w:rFonts w:ascii="Calibri" w:hAnsi="Calibri"/>
+              </w:rPr>
+              <w:t xml:space="preserve"> </w:t>
+            </w:r>
+          </w:p>
+        </w:tc>
+      </w:tr>
+      <w:tr>
+        <w:trPr>
+          <w:trHeight w:val="1134"/>
+        </w:trPr>
+        <w:tc>
+          <w:tcPr>
+            <w:tcW w:w="4795" w:type="dxa"/>
+            <w:vAlign w:val="center"/>
+          </w:tcPr>
+          <w:p>
+            <w:pPr>
+              <w:rPr>
+                <w:rFonts w:ascii="Calibri" w:hAnsi="Calibri"/>
+              </w:rPr>
+            </w:pPr>
+            <w:r>
+              <w:rPr>
+                <w:rFonts w:ascii="Calibri" w:hAnsi="Calibri"/>
+              </w:rPr>
+              <w:t>Both algorithms and data representation can be changed in individual modules without affecting others.</w:t>
+            </w:r>
+          </w:p>
+        </w:tc>
+        <w:tc>
+          <w:tcPr>
+            <w:tcW w:w="4793" w:type="dxa"/>
+            <w:vAlign w:val="center"/>
+          </w:tcPr>
+          <w:p>
+            <w:pPr>
+              <w:rPr>
+                <w:rFonts w:ascii="Calibri" w:hAnsi="Calibri"/>
+              </w:rPr>
+            </w:pPr>
+            <w:r>
+              <w:rPr>
+                <w:rFonts w:ascii="Calibri" w:hAnsi="Calibri"/>
+              </w:rPr>
+              <w:t>New functions can be easily added because each filter only does what it is supposed to do then pass on the data.</w:t>
+            </w:r>
+          </w:p>
+        </w:tc>
+      </w:tr>
+      <w:tr>
+        <w:trPr>
+          <w:trHeight w:val="850"/>
+        </w:trPr>
+        <w:tc>
+          <w:tcPr>
+            <w:tcW w:w="4795" w:type="dxa"/>
+            <w:vAlign w:val="center"/>
+          </w:tcPr>
+          <w:p>
+            <w:pPr>
+              <w:rPr>
+                <w:rFonts w:ascii="Calibri" w:hAnsi="Calibri"/>
+              </w:rPr>
+            </w:pPr>
+            <w:r>
+              <w:rPr>
+                <w:rFonts w:ascii="Calibri" w:hAnsi="Calibri"/>
+              </w:rPr>
+              <w:t>Encourages software reuse.</w:t>
+            </w:r>
+          </w:p>
+        </w:tc>
+        <w:tc>
+          <w:tcPr>
+            <w:tcW w:w="4793" w:type="dxa"/>
+            <w:vAlign w:val="center"/>
+          </w:tcPr>
+          <w:p>
+            <w:pPr>
+              <w:rPr>
+                <w:rFonts w:ascii="Calibri" w:hAnsi="Calibri"/>
+              </w:rPr>
+            </w:pPr>
+            <w:r>
+              <w:rPr>
+                <w:rFonts w:ascii="Calibri" w:hAnsi="Calibri"/>
+              </w:rPr>
+              <w:t>Modification can be made easily to each filter as each of them is isolated from one another.</w:t>
+            </w:r>
+          </w:p>
+        </w:tc>
+      </w:tr>
+      <w:tr>
+        <w:trPr>
+          <w:trHeight w:val="850"/>
+        </w:trPr>
+        <w:tc>
+          <w:tcPr>
+            <w:tcW w:w="4795" w:type="dxa"/>
+            <w:vAlign w:val="center"/>
+          </w:tcPr>
+          <w:p>
+            <w:pPr>
+              <w:rPr>
+                <w:rFonts w:ascii="Calibri" w:hAnsi="Calibri"/>
+              </w:rPr>
+            </w:pPr>
+            <w:r>
+              <w:rPr>
+                <w:rFonts w:ascii="Calibri" w:hAnsi="Calibri"/>
+              </w:rPr>
+              <w:t>Encourages decomposition of a problem into a number of interacting components.</w:t>
+            </w:r>
+          </w:p>
+        </w:tc>
+        <w:tc>
+          <w:tcPr>
+            <w:tcW w:w="4793" w:type="dxa"/>
+            <w:vAlign w:val="center"/>
+          </w:tcPr>
+          <w:p>
+            <w:pPr>
+              <w:rPr>
+                <w:rFonts w:ascii="Calibri" w:hAnsi="Calibri"/>
+              </w:rPr>
+            </w:pPr>
+            <w:r>
+              <w:rPr>
+                <w:rFonts w:ascii="Calibri" w:hAnsi="Calibri"/>
+              </w:rPr>
+              <w:t>Each filter is run as a separate thread, which allows immediate processing of the input</w:t>
+            </w:r>
+            <w:r>
+              <w:rPr>
+                <w:rFonts w:ascii="Calibri" w:hAnsi="Calibri"/>
+              </w:rPr>
+              <w:t>.</w:t>
+            </w:r>
+          </w:p>
+        </w:tc>
+      </w:tr>
+      <w:tr>
+        <w:trPr>
+          <w:trHeight w:val="850"/>
+        </w:trPr>
+        <w:tc>
+          <w:tcPr>
+            <w:tcW w:w="4795" w:type="dxa"/>
+            <w:vAlign w:val="center"/>
+          </w:tcPr>
+          <w:p>
+            <w:pPr>
+              <w:rPr>
+                <w:rFonts w:ascii="Calibri" w:hAnsi="Calibri"/>
+              </w:rPr>
+            </w:pPr>
+            <w:r>
+              <w:rPr>
+                <w:rFonts w:ascii="Calibri" w:hAnsi="Calibri"/>
+              </w:rPr>
+              <w:t>Possible to change implementation of an object without affecting its clients.</w:t>
+            </w:r>
+          </w:p>
+        </w:tc>
+        <w:tc>
+          <w:tcPr>
+            <w:tcW w:w="4793" w:type="dxa"/>
+            <w:vAlign w:val="center"/>
+          </w:tcPr>
+          <w:p>
+            <w:pPr>
+              <w:rPr>
+                <w:rFonts w:ascii="Calibri" w:hAnsi="Calibri"/>
+              </w:rPr>
+            </w:pPr>
+            <w:r>
+              <w:rPr>
+                <w:rFonts w:ascii="Calibri" w:hAnsi="Calibri"/>
+              </w:rPr>
+              <w:t>Easy to understand.</w:t>
+            </w:r>
+          </w:p>
+        </w:tc>
+      </w:tr>
+    </w:tbl>
+    <w:p>
+      <w:pPr>
         <w:rPr>
           <w:rFonts w:ascii="Calibri" w:hAnsi="Calibri" w:cs="Times New Roman"/>
           <w:b/>
@@ -710,260 +3261,7 @@
           <w:i/>
           <w:sz w:val="28"/>
         </w:rPr>
-        <w:t>Abstract Data Type:</w:t>
-      </w:r>
-    </w:p>
-    <w:p>
-      <w:pPr>
-        <w:pStyle w:val="ListParagraph"/>
-        <w:numPr>
-          <w:ilvl w:val="1"/>
-          <w:numId w:val="4"/>
-        </w:numPr>
-        <w:rPr>
-          <w:rFonts w:ascii="Calibri" w:hAnsi="Calibri" w:cs="Times New Roman"/>
-          <w:sz w:val="28"/>
-        </w:rPr>
-      </w:pPr>
-      <w:r>
-        <w:rPr>
-          <w:rFonts w:ascii="Calibri" w:hAnsi="Calibri" w:cs="Times New Roman"/>
-          <w:sz w:val="28"/>
-        </w:rPr>
-        <w:t>Benefits:</w:t>
-      </w:r>
-    </w:p>
-    <w:p>
-      <w:pPr>
-        <w:pStyle w:val="ListParagraph"/>
-        <w:numPr>
-          <w:ilvl w:val="3"/>
-          <w:numId w:val="4"/>
-        </w:numPr>
-        <w:rPr>
-          <w:rFonts w:ascii="Calibri" w:hAnsi="Calibri" w:cs="Times New Roman"/>
-        </w:rPr>
-      </w:pPr>
-      <w:r>
-        <w:rPr>
-          <w:rFonts w:ascii="Calibri" w:hAnsi="Calibri" w:cs="Times New Roman"/>
-        </w:rPr>
-        <w:t>Data is not shared directly by the components</w:t>
-      </w:r>
-    </w:p>
-    <w:p>
-      <w:pPr>
-        <w:pStyle w:val="ListParagraph"/>
-        <w:numPr>
-          <w:ilvl w:val="3"/>
-          <w:numId w:val="4"/>
-        </w:numPr>
-        <w:rPr>
-          <w:rFonts w:ascii="Calibri" w:hAnsi="Calibri" w:cs="Times New Roman"/>
-        </w:rPr>
-      </w:pPr>
-      <w:r>
-        <w:rPr>
-          <w:rFonts w:ascii="Calibri" w:hAnsi="Calibri" w:cs="Times New Roman"/>
-        </w:rPr>
-        <w:t>Both algo</w:t>
-      </w:r>
-      <w:r>
-        <w:rPr>
-          <w:rFonts w:ascii="Calibri" w:hAnsi="Calibri" w:cs="Times New Roman"/>
-        </w:rPr>
-        <w:t>rithms</w:t>
-      </w:r>
-      <w:r>
-        <w:rPr>
-          <w:rFonts w:ascii="Calibri" w:hAnsi="Calibri" w:cs="Times New Roman"/>
-        </w:rPr>
-        <w:t xml:space="preserve"> and data representation can be changed in individual modules without affecting others </w:t>
-      </w:r>
-    </w:p>
-    <w:p>
-      <w:pPr>
-        <w:pStyle w:val="ListParagraph"/>
-        <w:numPr>
-          <w:ilvl w:val="3"/>
-          <w:numId w:val="4"/>
-        </w:numPr>
-        <w:rPr>
-          <w:rFonts w:ascii="Calibri" w:hAnsi="Calibri" w:cs="Times New Roman"/>
-        </w:rPr>
-      </w:pPr>
-      <w:r>
-        <w:rPr>
-          <w:rFonts w:ascii="Calibri" w:hAnsi="Calibri" w:cs="Times New Roman"/>
-        </w:rPr>
-        <w:t xml:space="preserve">Encourages software reuse </w:t>
-      </w:r>
-    </w:p>
-    <w:p>
-      <w:pPr>
-        <w:pStyle w:val="ListParagraph"/>
-        <w:numPr>
-          <w:ilvl w:val="3"/>
-          <w:numId w:val="4"/>
-        </w:numPr>
-        <w:rPr>
-          <w:rFonts w:ascii="Calibri" w:hAnsi="Calibri" w:cs="Times New Roman"/>
-        </w:rPr>
-      </w:pPr>
-      <w:r>
-        <w:rPr>
-          <w:rFonts w:ascii="Calibri" w:hAnsi="Calibri" w:cs="Times New Roman"/>
-        </w:rPr>
-        <w:t>Encourages decomposition of a problem into a number of interacting components</w:t>
-      </w:r>
-    </w:p>
-    <w:p>
-      <w:pPr>
-        <w:pStyle w:val="ListParagraph"/>
-        <w:numPr>
-          <w:ilvl w:val="3"/>
-          <w:numId w:val="4"/>
-        </w:numPr>
-        <w:rPr>
-          <w:rFonts w:ascii="Calibri" w:hAnsi="Calibri" w:cs="Times New Roman"/>
-        </w:rPr>
-      </w:pPr>
-      <w:r>
-        <w:rPr>
-          <w:rFonts w:ascii="Calibri" w:hAnsi="Calibri" w:cs="Times New Roman"/>
-        </w:rPr>
-        <w:t xml:space="preserve">Possible to change implementation of an object without affecting its clients </w:t>
-      </w:r>
-    </w:p>
-    <w:p>
-      <w:pPr>
-        <w:rPr>
-          <w:rFonts w:ascii="Calibri" w:hAnsi="Calibri" w:cs="Times New Roman"/>
-        </w:rPr>
-      </w:pPr>
-    </w:p>
-    <w:p>
-      <w:pPr>
-        <w:pStyle w:val="ListParagraph"/>
-        <w:numPr>
-          <w:ilvl w:val="1"/>
-          <w:numId w:val="4"/>
-        </w:numPr>
-        <w:rPr>
-          <w:rFonts w:ascii="Calibri" w:hAnsi="Calibri" w:cs="Times New Roman"/>
-          <w:sz w:val="28"/>
-        </w:rPr>
-      </w:pPr>
-      <w:r>
-        <w:rPr>
-          <w:rFonts w:ascii="Calibri" w:hAnsi="Calibri" w:cs="Times New Roman"/>
-          <w:sz w:val="28"/>
-        </w:rPr>
-        <w:t xml:space="preserve">Limitations: </w:t>
-      </w:r>
-    </w:p>
-    <w:p>
-      <w:pPr>
-        <w:pStyle w:val="ListParagraph"/>
-        <w:numPr>
-          <w:ilvl w:val="2"/>
-          <w:numId w:val="4"/>
-        </w:numPr>
-        <w:rPr>
-          <w:rFonts w:ascii="Calibri" w:hAnsi="Calibri" w:cs="Times New Roman"/>
-        </w:rPr>
-      </w:pPr>
-      <w:r>
-        <w:rPr>
-          <w:rFonts w:ascii="Calibri" w:hAnsi="Calibri" w:cs="Times New Roman"/>
-        </w:rPr>
-        <w:lastRenderedPageBreak/>
-        <w:t xml:space="preserve">For an object to interact with another, it must know its identity </w:t>
-      </w:r>
-    </w:p>
-    <w:p>
-      <w:pPr>
-        <w:pStyle w:val="ListParagraph"/>
-        <w:numPr>
-          <w:ilvl w:val="2"/>
-          <w:numId w:val="4"/>
-        </w:numPr>
-        <w:rPr>
-          <w:rFonts w:ascii="Calibri" w:hAnsi="Calibri" w:cs="Times New Roman"/>
-        </w:rPr>
-      </w:pPr>
-      <w:r>
-        <w:rPr>
-          <w:rFonts w:ascii="Calibri" w:hAnsi="Calibri" w:cs="Times New Roman"/>
-        </w:rPr>
-        <w:t xml:space="preserve">When the methods of an object change, so must all other objects that use this method </w:t>
-      </w:r>
-    </w:p>
-    <w:p>
-      <w:pPr>
-        <w:pStyle w:val="ListParagraph"/>
-        <w:numPr>
-          <w:ilvl w:val="2"/>
-          <w:numId w:val="4"/>
-        </w:numPr>
-        <w:rPr>
-          <w:rFonts w:ascii="Calibri" w:hAnsi="Calibri" w:cs="Times New Roman"/>
-        </w:rPr>
-      </w:pPr>
-      <w:r>
-        <w:rPr>
-          <w:rFonts w:ascii="Calibri" w:hAnsi="Calibri" w:cs="Times New Roman"/>
-        </w:rPr>
-        <w:t xml:space="preserve">Not well suited to enhancements </w:t>
-      </w:r>
-    </w:p>
-    <w:p>
-      <w:pPr>
-        <w:pStyle w:val="ListParagraph"/>
-        <w:numPr>
-          <w:ilvl w:val="2"/>
-          <w:numId w:val="4"/>
-        </w:numPr>
-        <w:rPr>
-          <w:rFonts w:ascii="Calibri" w:hAnsi="Calibri" w:cs="Times New Roman"/>
-        </w:rPr>
-      </w:pPr>
-      <w:r>
-        <w:rPr>
-          <w:rFonts w:ascii="Calibri" w:hAnsi="Calibri" w:cs="Times New Roman"/>
-        </w:rPr>
-        <w:t xml:space="preserve">To add new functions, modules must be modified or added, which could compromise performance </w:t>
-      </w:r>
-    </w:p>
-    <w:p>
-      <w:pPr>
-        <w:rPr>
-          <w:rFonts w:ascii="Calibri" w:hAnsi="Calibri" w:cs="Times New Roman"/>
-        </w:rPr>
-      </w:pPr>
-    </w:p>
-    <w:p>
-      <w:pPr>
-        <w:pStyle w:val="ListParagraph"/>
-        <w:numPr>
-          <w:ilvl w:val="0"/>
-          <w:numId w:val="6"/>
-        </w:numPr>
-        <w:rPr>
-          <w:rFonts w:ascii="Calibri" w:hAnsi="Calibri" w:cs="Times New Roman"/>
-          <w:b/>
-          <w:i/>
-          <w:sz w:val="28"/>
-        </w:rPr>
-      </w:pPr>
-      <w:r>
-        <w:rPr>
-          <w:rFonts w:ascii="Calibri" w:hAnsi="Calibri" w:cs="Times New Roman"/>
-          <w:b/>
-          <w:i/>
-          <w:sz w:val="28"/>
-        </w:rPr>
-        <w:t xml:space="preserve">Pipes and Filter: </w:t>
+        <w:t xml:space="preserve"> </w:t>
       </w:r>
     </w:p>
     <w:sectPr>
@@ -1181,6 +3479,119 @@
     </w:lvl>
   </w:abstractNum>
   <w:abstractNum w:abstractNumId="2">
+    <w:nsid w:val="2D960D59"/>
+    <w:multiLevelType w:val="hybridMultilevel"/>
+    <w:tmpl w:val="9C8ACD8A"/>
+    <w:lvl w:ilvl="0" w:tplc="04090001">
+      <w:start w:val="1"/>
+      <w:numFmt w:val="bullet"/>
+      <w:lvlText w:val=""/>
+      <w:lvlJc w:val="left"/>
+      <w:pPr>
+        <w:ind w:left="720" w:hanging="360"/>
+      </w:pPr>
+      <w:rPr>
+        <w:rFonts w:ascii="Symbol" w:hAnsi="Symbol" w:hint="default"/>
+      </w:rPr>
+    </w:lvl>
+    <w:lvl w:ilvl="1" w:tplc="04090003" w:tentative="1">
+      <w:start w:val="1"/>
+      <w:numFmt w:val="bullet"/>
+      <w:lvlText w:val="o"/>
+      <w:lvlJc w:val="left"/>
+      <w:pPr>
+        <w:ind w:left="1440" w:hanging="360"/>
+      </w:pPr>
+      <w:rPr>
+        <w:rFonts w:ascii="Courier New" w:hAnsi="Courier New" w:cs="Courier New" w:hint="default"/>
+      </w:rPr>
+    </w:lvl>
+    <w:lvl w:ilvl="2" w:tplc="04090005" w:tentative="1">
+      <w:start w:val="1"/>
+      <w:numFmt w:val="bullet"/>
+      <w:lvlText w:val=""/>
+      <w:lvlJc w:val="left"/>
+      <w:pPr>
+        <w:ind w:left="2160" w:hanging="360"/>
+      </w:pPr>
+      <w:rPr>
+        <w:rFonts w:ascii="Wingdings" w:hAnsi="Wingdings" w:hint="default"/>
+      </w:rPr>
+    </w:lvl>
+    <w:lvl w:ilvl="3" w:tplc="04090001" w:tentative="1">
+      <w:start w:val="1"/>
+      <w:numFmt w:val="bullet"/>
+      <w:lvlText w:val=""/>
+      <w:lvlJc w:val="left"/>
+      <w:pPr>
+        <w:ind w:left="2880" w:hanging="360"/>
+      </w:pPr>
+      <w:rPr>
+        <w:rFonts w:ascii="Symbol" w:hAnsi="Symbol" w:hint="default"/>
+      </w:rPr>
+    </w:lvl>
+    <w:lvl w:ilvl="4" w:tplc="04090003" w:tentative="1">
+      <w:start w:val="1"/>
+      <w:numFmt w:val="bullet"/>
+      <w:lvlText w:val="o"/>
+      <w:lvlJc w:val="left"/>
+      <w:pPr>
+        <w:ind w:left="3600" w:hanging="360"/>
+      </w:pPr>
+      <w:rPr>
+        <w:rFonts w:ascii="Courier New" w:hAnsi="Courier New" w:cs="Courier New" w:hint="default"/>
+      </w:rPr>
+    </w:lvl>
+    <w:lvl w:ilvl="5" w:tplc="04090005" w:tentative="1">
+      <w:start w:val="1"/>
+      <w:numFmt w:val="bullet"/>
+      <w:lvlText w:val=""/>
+      <w:lvlJc w:val="left"/>
+      <w:pPr>
+        <w:ind w:left="4320" w:hanging="360"/>
+      </w:pPr>
+      <w:rPr>
+        <w:rFonts w:ascii="Wingdings" w:hAnsi="Wingdings" w:hint="default"/>
+      </w:rPr>
+    </w:lvl>
+    <w:lvl w:ilvl="6" w:tplc="04090001" w:tentative="1">
+      <w:start w:val="1"/>
+      <w:numFmt w:val="bullet"/>
+      <w:lvlText w:val=""/>
+      <w:lvlJc w:val="left"/>
+      <w:pPr>
+        <w:ind w:left="5040" w:hanging="360"/>
+      </w:pPr>
+      <w:rPr>
+        <w:rFonts w:ascii="Symbol" w:hAnsi="Symbol" w:hint="default"/>
+      </w:rPr>
+    </w:lvl>
+    <w:lvl w:ilvl="7" w:tplc="04090003" w:tentative="1">
+      <w:start w:val="1"/>
+      <w:numFmt w:val="bullet"/>
+      <w:lvlText w:val="o"/>
+      <w:lvlJc w:val="left"/>
+      <w:pPr>
+        <w:ind w:left="5760" w:hanging="360"/>
+      </w:pPr>
+      <w:rPr>
+        <w:rFonts w:ascii="Courier New" w:hAnsi="Courier New" w:cs="Courier New" w:hint="default"/>
+      </w:rPr>
+    </w:lvl>
+    <w:lvl w:ilvl="8" w:tplc="04090005" w:tentative="1">
+      <w:start w:val="1"/>
+      <w:numFmt w:val="bullet"/>
+      <w:lvlText w:val=""/>
+      <w:lvlJc w:val="left"/>
+      <w:pPr>
+        <w:ind w:left="6480" w:hanging="360"/>
+      </w:pPr>
+      <w:rPr>
+        <w:rFonts w:ascii="Wingdings" w:hAnsi="Wingdings" w:hint="default"/>
+      </w:rPr>
+    </w:lvl>
+  </w:abstractNum>
+  <w:abstractNum w:abstractNumId="3">
     <w:nsid w:val="430B313E"/>
     <w:multiLevelType w:val="hybridMultilevel"/>
     <w:tmpl w:val="8F7610D4"/>
@@ -1293,7 +3704,7 @@
       </w:rPr>
     </w:lvl>
   </w:abstractNum>
-  <w:abstractNum w:abstractNumId="3">
+  <w:abstractNum w:abstractNumId="4">
     <w:nsid w:val="682A5901"/>
     <w:multiLevelType w:val="hybridMultilevel"/>
     <w:tmpl w:val="89F2966A"/>
@@ -1406,7 +3817,120 @@
       </w:rPr>
     </w:lvl>
   </w:abstractNum>
-  <w:abstractNum w:abstractNumId="4">
+  <w:abstractNum w:abstractNumId="5">
+    <w:nsid w:val="6A0919BE"/>
+    <w:multiLevelType w:val="hybridMultilevel"/>
+    <w:tmpl w:val="74ECF1C0"/>
+    <w:lvl w:ilvl="0" w:tplc="04090001">
+      <w:start w:val="1"/>
+      <w:numFmt w:val="bullet"/>
+      <w:lvlText w:val=""/>
+      <w:lvlJc w:val="left"/>
+      <w:pPr>
+        <w:ind w:left="862" w:hanging="360"/>
+      </w:pPr>
+      <w:rPr>
+        <w:rFonts w:ascii="Symbol" w:hAnsi="Symbol" w:hint="default"/>
+      </w:rPr>
+    </w:lvl>
+    <w:lvl w:ilvl="1" w:tplc="04090003" w:tentative="1">
+      <w:start w:val="1"/>
+      <w:numFmt w:val="bullet"/>
+      <w:lvlText w:val="o"/>
+      <w:lvlJc w:val="left"/>
+      <w:pPr>
+        <w:ind w:left="1582" w:hanging="360"/>
+      </w:pPr>
+      <w:rPr>
+        <w:rFonts w:ascii="Courier New" w:hAnsi="Courier New" w:cs="Courier New" w:hint="default"/>
+      </w:rPr>
+    </w:lvl>
+    <w:lvl w:ilvl="2" w:tplc="04090005" w:tentative="1">
+      <w:start w:val="1"/>
+      <w:numFmt w:val="bullet"/>
+      <w:lvlText w:val=""/>
+      <w:lvlJc w:val="left"/>
+      <w:pPr>
+        <w:ind w:left="2302" w:hanging="360"/>
+      </w:pPr>
+      <w:rPr>
+        <w:rFonts w:ascii="Wingdings" w:hAnsi="Wingdings" w:hint="default"/>
+      </w:rPr>
+    </w:lvl>
+    <w:lvl w:ilvl="3" w:tplc="04090001" w:tentative="1">
+      <w:start w:val="1"/>
+      <w:numFmt w:val="bullet"/>
+      <w:lvlText w:val=""/>
+      <w:lvlJc w:val="left"/>
+      <w:pPr>
+        <w:ind w:left="3022" w:hanging="360"/>
+      </w:pPr>
+      <w:rPr>
+        <w:rFonts w:ascii="Symbol" w:hAnsi="Symbol" w:hint="default"/>
+      </w:rPr>
+    </w:lvl>
+    <w:lvl w:ilvl="4" w:tplc="04090003" w:tentative="1">
+      <w:start w:val="1"/>
+      <w:numFmt w:val="bullet"/>
+      <w:lvlText w:val="o"/>
+      <w:lvlJc w:val="left"/>
+      <w:pPr>
+        <w:ind w:left="3742" w:hanging="360"/>
+      </w:pPr>
+      <w:rPr>
+        <w:rFonts w:ascii="Courier New" w:hAnsi="Courier New" w:cs="Courier New" w:hint="default"/>
+      </w:rPr>
+    </w:lvl>
+    <w:lvl w:ilvl="5" w:tplc="04090005" w:tentative="1">
+      <w:start w:val="1"/>
+      <w:numFmt w:val="bullet"/>
+      <w:lvlText w:val=""/>
+      <w:lvlJc w:val="left"/>
+      <w:pPr>
+        <w:ind w:left="4462" w:hanging="360"/>
+      </w:pPr>
+      <w:rPr>
+        <w:rFonts w:ascii="Wingdings" w:hAnsi="Wingdings" w:hint="default"/>
+      </w:rPr>
+    </w:lvl>
+    <w:lvl w:ilvl="6" w:tplc="04090001" w:tentative="1">
+      <w:start w:val="1"/>
+      <w:numFmt w:val="bullet"/>
+      <w:lvlText w:val=""/>
+      <w:lvlJc w:val="left"/>
+      <w:pPr>
+        <w:ind w:left="5182" w:hanging="360"/>
+      </w:pPr>
+      <w:rPr>
+        <w:rFonts w:ascii="Symbol" w:hAnsi="Symbol" w:hint="default"/>
+      </w:rPr>
+    </w:lvl>
+    <w:lvl w:ilvl="7" w:tplc="04090003" w:tentative="1">
+      <w:start w:val="1"/>
+      <w:numFmt w:val="bullet"/>
+      <w:lvlText w:val="o"/>
+      <w:lvlJc w:val="left"/>
+      <w:pPr>
+        <w:ind w:left="5902" w:hanging="360"/>
+      </w:pPr>
+      <w:rPr>
+        <w:rFonts w:ascii="Courier New" w:hAnsi="Courier New" w:cs="Courier New" w:hint="default"/>
+      </w:rPr>
+    </w:lvl>
+    <w:lvl w:ilvl="8" w:tplc="04090005" w:tentative="1">
+      <w:start w:val="1"/>
+      <w:numFmt w:val="bullet"/>
+      <w:lvlText w:val=""/>
+      <w:lvlJc w:val="left"/>
+      <w:pPr>
+        <w:ind w:left="6622" w:hanging="360"/>
+      </w:pPr>
+      <w:rPr>
+        <w:rFonts w:ascii="Wingdings" w:hAnsi="Wingdings" w:hint="default"/>
+      </w:rPr>
+    </w:lvl>
+  </w:abstractNum>
+  <w:abstractNum w:abstractNumId="6">
     <w:nsid w:val="725917BB"/>
     <w:multiLevelType w:val="hybridMultilevel"/>
     <w:tmpl w:val="4484F458"/>
@@ -1492,7 +4016,120 @@
       </w:pPr>
     </w:lvl>
   </w:abstractNum>
-  <w:abstractNum w:abstractNumId="5">
+  <w:abstractNum w:abstractNumId="7">
+    <w:nsid w:val="734F618D"/>
+    <w:multiLevelType w:val="hybridMultilevel"/>
+    <w:tmpl w:val="6D50157A"/>
+    <w:lvl w:ilvl="0" w:tplc="04090001">
+      <w:start w:val="1"/>
+      <w:numFmt w:val="bullet"/>
+      <w:lvlText w:val=""/>
+      <w:lvlJc w:val="left"/>
+      <w:pPr>
+        <w:ind w:left="862" w:hanging="360"/>
+      </w:pPr>
+      <w:rPr>
+        <w:rFonts w:ascii="Symbol" w:hAnsi="Symbol" w:hint="default"/>
+      </w:rPr>
+    </w:lvl>
+    <w:lvl w:ilvl="1" w:tplc="04090003" w:tentative="1">
+      <w:start w:val="1"/>
+      <w:numFmt w:val="bullet"/>
+      <w:lvlText w:val="o"/>
+      <w:lvlJc w:val="left"/>
+      <w:pPr>
+        <w:ind w:left="1582" w:hanging="360"/>
+      </w:pPr>
+      <w:rPr>
+        <w:rFonts w:ascii="Courier New" w:hAnsi="Courier New" w:cs="Courier New" w:hint="default"/>
+      </w:rPr>
+    </w:lvl>
+    <w:lvl w:ilvl="2" w:tplc="04090005" w:tentative="1">
+      <w:start w:val="1"/>
+      <w:numFmt w:val="bullet"/>
+      <w:lvlText w:val=""/>
+      <w:lvlJc w:val="left"/>
+      <w:pPr>
+        <w:ind w:left="2302" w:hanging="360"/>
+      </w:pPr>
+      <w:rPr>
+        <w:rFonts w:ascii="Wingdings" w:hAnsi="Wingdings" w:hint="default"/>
+      </w:rPr>
+    </w:lvl>
+    <w:lvl w:ilvl="3" w:tplc="04090001" w:tentative="1">
+      <w:start w:val="1"/>
+      <w:numFmt w:val="bullet"/>
+      <w:lvlText w:val=""/>
+      <w:lvlJc w:val="left"/>
+      <w:pPr>
+        <w:ind w:left="3022" w:hanging="360"/>
+      </w:pPr>
+      <w:rPr>
+        <w:rFonts w:ascii="Symbol" w:hAnsi="Symbol" w:hint="default"/>
+      </w:rPr>
+    </w:lvl>
+    <w:lvl w:ilvl="4" w:tplc="04090003" w:tentative="1">
+      <w:start w:val="1"/>
+      <w:numFmt w:val="bullet"/>
+      <w:lvlText w:val="o"/>
+      <w:lvlJc w:val="left"/>
+      <w:pPr>
+        <w:ind w:left="3742" w:hanging="360"/>
+      </w:pPr>
+      <w:rPr>
+        <w:rFonts w:ascii="Courier New" w:hAnsi="Courier New" w:cs="Courier New" w:hint="default"/>
+      </w:rPr>
+    </w:lvl>
+    <w:lvl w:ilvl="5" w:tplc="04090005" w:tentative="1">
+      <w:start w:val="1"/>
+      <w:numFmt w:val="bullet"/>
+      <w:lvlText w:val=""/>
+      <w:lvlJc w:val="left"/>
+      <w:pPr>
+        <w:ind w:left="4462" w:hanging="360"/>
+      </w:pPr>
+      <w:rPr>
+        <w:rFonts w:ascii="Wingdings" w:hAnsi="Wingdings" w:hint="default"/>
+      </w:rPr>
+    </w:lvl>
+    <w:lvl w:ilvl="6" w:tplc="04090001" w:tentative="1">
+      <w:start w:val="1"/>
+      <w:numFmt w:val="bullet"/>
+      <w:lvlText w:val=""/>
+      <w:lvlJc w:val="left"/>
+      <w:pPr>
+        <w:ind w:left="5182" w:hanging="360"/>
+      </w:pPr>
+      <w:rPr>
+        <w:rFonts w:ascii="Symbol" w:hAnsi="Symbol" w:hint="default"/>
+      </w:rPr>
+    </w:lvl>
+    <w:lvl w:ilvl="7" w:tplc="04090003" w:tentative="1">
+      <w:start w:val="1"/>
+      <w:numFmt w:val="bullet"/>
+      <w:lvlText w:val="o"/>
+      <w:lvlJc w:val="left"/>
+      <w:pPr>
+        <w:ind w:left="5902" w:hanging="360"/>
+      </w:pPr>
+      <w:rPr>
+        <w:rFonts w:ascii="Courier New" w:hAnsi="Courier New" w:cs="Courier New" w:hint="default"/>
+      </w:rPr>
+    </w:lvl>
+    <w:lvl w:ilvl="8" w:tplc="04090005" w:tentative="1">
+      <w:start w:val="1"/>
+      <w:numFmt w:val="bullet"/>
+      <w:lvlText w:val=""/>
+      <w:lvlJc w:val="left"/>
+      <w:pPr>
+        <w:ind w:left="6622" w:hanging="360"/>
+      </w:pPr>
+      <w:rPr>
+        <w:rFonts w:ascii="Wingdings" w:hAnsi="Wingdings" w:hint="default"/>
+      </w:rPr>
+    </w:lvl>
+  </w:abstractNum>
+  <w:abstractNum w:abstractNumId="8">
     <w:nsid w:val="7ADD41E6"/>
     <w:multiLevelType w:val="hybridMultilevel"/>
     <w:tmpl w:val="1F0446F0"/>
@@ -1585,19 +4222,28 @@
     <w:abstractNumId w:val="0"/>
   </w:num>
   <w:num w:numId="2">
-    <w:abstractNumId w:val="2"/>
+    <w:abstractNumId w:val="3"/>
   </w:num>
   <w:num w:numId="3">
-    <w:abstractNumId w:val="4"/>
+    <w:abstractNumId w:val="6"/>
   </w:num>
   <w:num w:numId="4">
     <w:abstractNumId w:val="1"/>
   </w:num>
   <w:num w:numId="5">
-    <w:abstractNumId w:val="3"/>
+    <w:abstractNumId w:val="4"/>
   </w:num>
   <w:num w:numId="6">
+    <w:abstractNumId w:val="8"/>
+  </w:num>
+  <w:num w:numId="7">
+    <w:abstractNumId w:val="2"/>
+  </w:num>
+  <w:num w:numId="8">
     <w:abstractNumId w:val="5"/>
+  </w:num>
+  <w:num w:numId="9">
+    <w:abstractNumId w:val="7"/>
   </w:num>
 </w:numbering>
 </file>
@@ -1615,7 +4261,7 @@
     </w:rPrDefault>
     <w:pPrDefault/>
   </w:docDefaults>
-  <w:latentStyles w:defLockedState="0" w:defUIPriority="99" w:defSemiHidden="0" w:defUnhideWhenUsed="0" w:defQFormat="0" w:count="380">
+  <w:latentStyles w:defLockedState="0" w:defUIPriority="99" w:defSemiHidden="0" w:defUnhideWhenUsed="0" w:defQFormat="0" w:count="382">
     <w:lsdException w:name="Normal" w:uiPriority="0" w:qFormat="1"/>
     <w:lsdException w:name="heading 1" w:uiPriority="9" w:qFormat="1"/>
     <w:lsdException w:name="heading 2" w:semiHidden="1" w:uiPriority="9" w:unhideWhenUsed="1" w:qFormat="1"/>
@@ -1721,7 +4367,6 @@
     <w:lsdException w:name="HTML Sample" w:semiHidden="1" w:unhideWhenUsed="1"/>
     <w:lsdException w:name="HTML Typewriter" w:semiHidden="1" w:unhideWhenUsed="1"/>
     <w:lsdException w:name="HTML Variable" w:semiHidden="1" w:unhideWhenUsed="1"/>
-    <w:lsdException w:name="Normal Table" w:semiHidden="1" w:unhideWhenUsed="1"/>
     <w:lsdException w:name="annotation subject" w:semiHidden="1" w:unhideWhenUsed="1"/>
     <w:lsdException w:name="No List" w:semiHidden="1" w:unhideWhenUsed="1"/>
     <w:lsdException w:name="Outline List 1" w:semiHidden="1" w:unhideWhenUsed="1"/>
@@ -1767,11 +4412,9 @@
     <w:lsdException w:name="Table Subtle 1" w:semiHidden="1" w:unhideWhenUsed="1"/>
     <w:lsdException w:name="Table Subtle 2" w:semiHidden="1" w:unhideWhenUsed="1"/>
     <w:lsdException w:name="Table Web 1" w:semiHidden="1" w:unhideWhenUsed="1"/>
-    <w:lsdException w:name="Table Web 2" w:semiHidden="1" w:unhideWhenUsed="1"/>
     <w:lsdException w:name="Table Web 3" w:semiHidden="1" w:unhideWhenUsed="1"/>
     <w:lsdException w:name="Balloon Text" w:semiHidden="1" w:unhideWhenUsed="1"/>
     <w:lsdException w:name="Table Grid" w:uiPriority="39"/>
-    <w:lsdException w:name="Table Theme" w:semiHidden="1" w:unhideWhenUsed="1"/>
     <w:lsdException w:name="Note Level 1" w:semiHidden="1" w:unhideWhenUsed="1"/>
     <w:lsdException w:name="Note Level 2" w:semiHidden="1" w:unhideWhenUsed="1"/>
     <w:lsdException w:name="Note Level 3" w:semiHidden="1" w:unhideWhenUsed="1"/>
@@ -1996,6 +4639,8 @@
     <w:lsdException w:name="List Table 5 Dark Accent 6" w:uiPriority="50"/>
     <w:lsdException w:name="List Table 6 Colorful Accent 6" w:uiPriority="51"/>
     <w:lsdException w:name="List Table 7 Colorful Accent 6" w:uiPriority="52"/>
+    <w:lsdException w:name="Mention" w:semiHidden="1" w:unhideWhenUsed="1"/>
+    <w:lsdException w:name="Smart Hyperlink" w:semiHidden="1" w:unhideWhenUsed="1"/>
   </w:latentStyles>
   <w:style w:type="paragraph" w:default="1" w:styleId="Normal">
     <w:name w:val="Normal"/>
@@ -2020,6 +4665,28 @@
       <w:color w:val="2E74B5" w:themeColor="accent1" w:themeShade="BF"/>
       <w:sz w:val="32"/>
       <w:szCs w:val="32"/>
+    </w:rPr>
+  </w:style>
+  <w:style w:type="paragraph" w:styleId="Heading2">
+    <w:name w:val="heading 2"/>
+    <w:basedOn w:val="Normal"/>
+    <w:next w:val="Normal"/>
+    <w:link w:val="Heading2Char"/>
+    <w:uiPriority w:val="9"/>
+    <w:unhideWhenUsed/>
+    <w:qFormat/>
+    <w:rsid w:val="00B91C81"/>
+    <w:pPr>
+      <w:keepNext/>
+      <w:keepLines/>
+      <w:spacing w:before="40"/>
+      <w:outlineLvl w:val="1"/>
+    </w:pPr>
+    <w:rPr>
+      <w:rFonts w:asciiTheme="majorHAnsi" w:eastAsiaTheme="majorEastAsia" w:hAnsiTheme="majorHAnsi" w:cstheme="majorBidi"/>
+      <w:color w:val="2E74B5" w:themeColor="accent1" w:themeShade="BF"/>
+      <w:sz w:val="26"/>
+      <w:szCs w:val="26"/>
     </w:rPr>
   </w:style>
   <w:style w:type="character" w:default="1" w:styleId="DefaultParagraphFont">
@@ -2118,6 +4785,19 @@
       <w:ind w:left="720"/>
       <w:contextualSpacing/>
     </w:pPr>
+  </w:style>
+  <w:style w:type="character" w:customStyle="1" w:styleId="Heading2Char">
+    <w:name w:val="Heading 2 Char"/>
+    <w:basedOn w:val="DefaultParagraphFont"/>
+    <w:link w:val="Heading2"/>
+    <w:uiPriority w:val="9"/>
+    <w:rsid w:val="00B91C81"/>
+    <w:rPr>
+      <w:rFonts w:asciiTheme="majorHAnsi" w:eastAsiaTheme="majorEastAsia" w:hAnsiTheme="majorHAnsi" w:cstheme="majorBidi"/>
+      <w:color w:val="2E74B5" w:themeColor="accent1" w:themeShade="BF"/>
+      <w:sz w:val="26"/>
+      <w:szCs w:val="26"/>
+    </w:rPr>
   </w:style>
 </w:styles>
 </file>

</xml_diff>

<commit_message>
Adding stuff to doc
</commit_message>
<xml_diff>
--- a/A1_A0115034X_A0125364J.docx
+++ b/A1_A0115034X_A0125364J.docx
@@ -330,21 +330,7 @@
         <w:rPr>
           <w:rFonts w:ascii="Calibri" w:hAnsi="Calibri"/>
         </w:rPr>
-        <w:t xml:space="preserve">The Key Word </w:t>
-      </w:r>
-      <w:proofErr w:type="gramStart"/>
-      <w:r>
-        <w:rPr>
-          <w:rFonts w:ascii="Calibri" w:hAnsi="Calibri"/>
-        </w:rPr>
-        <w:t>In</w:t>
-      </w:r>
-      <w:proofErr w:type="gramEnd"/>
-      <w:r>
-        <w:rPr>
-          <w:rFonts w:ascii="Calibri" w:hAnsi="Calibri"/>
-        </w:rPr>
-        <w:t xml:space="preserve"> Context (KWIC) is an index system where it lists a circular shifts of all lines provided.</w:t>
+        <w:t>The Key Word In Context (KWIC) is an index system where it lists a circular shifts of all lines provided.</w:t>
       </w:r>
       <w:r>
         <w:rPr>
@@ -374,8 +360,16 @@
         <w:rPr>
           <w:rFonts w:ascii="Calibri" w:hAnsi="Calibri"/>
         </w:rPr>
-        <w:t>t. One of the it is</w:t>
+        <w:t>t. One of it is</w:t>
       </w:r>
+      <w:r>
+        <w:rPr>
+          <w:rFonts w:ascii="Calibri" w:hAnsi="Calibri"/>
+        </w:rPr>
+        <w:t xml:space="preserve"> the</w:t>
+      </w:r>
+      <w:bookmarkStart w:id="0" w:name="_GoBack"/>
+      <w:bookmarkEnd w:id="0"/>
       <w:r>
         <w:rPr>
           <w:rFonts w:ascii="Calibri" w:hAnsi="Calibri"/>
@@ -466,19 +460,29 @@
           <w:rFonts w:ascii="Calibri" w:hAnsi="Calibri"/>
         </w:rPr>
       </w:pPr>
-      <w:proofErr w:type="spellStart"/>
       <w:r>
         <w:rPr>
           <w:rFonts w:ascii="Calibri" w:hAnsi="Calibri"/>
         </w:rPr>
-        <w:t>Sysetm</w:t>
+        <w:t>Sys</w:t>
       </w:r>
-      <w:proofErr w:type="spellEnd"/>
       <w:r>
         <w:rPr>
           <w:rFonts w:ascii="Calibri" w:hAnsi="Calibri"/>
         </w:rPr>
-        <w:t xml:space="preserve"> should be able to circularly shift lines</w:t>
+        <w:t>t</w:t>
+      </w:r>
+      <w:r>
+        <w:rPr>
+          <w:rFonts w:ascii="Calibri" w:hAnsi="Calibri"/>
+        </w:rPr>
+        <w:t>e</w:t>
+      </w:r>
+      <w:r>
+        <w:rPr>
+          <w:rFonts w:ascii="Calibri" w:hAnsi="Calibri"/>
+        </w:rPr>
+        <w:t>m should be able to circularly shift lines</w:t>
       </w:r>
       <w:r>
         <w:rPr>
@@ -771,6 +775,72 @@
       </w:pPr>
       <w:r>
         <w:rPr>
+          <w:rFonts w:ascii="Calibri" w:eastAsiaTheme="majorEastAsia" w:hAnsi="Calibri" w:cstheme="majorBidi"/>
+          <w:b/>
+          <w:color w:val="000000" w:themeColor="text1"/>
+          <w:sz w:val="28"/>
+          <w:szCs w:val="26"/>
+        </w:rPr>
+        <w:drawing>
+          <wp:inline distT="0" distB="0" distL="0" distR="0" wp14:anchorId="1BDE0865" wp14:editId="2441211D">
+            <wp:extent cx="6184900" cy="4615180"/>
+            <wp:effectExtent l="0" t="0" r="12700" b="7620"/>
+            <wp:docPr id="1" name="Picture 1"/>
+            <wp:cNvGraphicFramePr>
+              <a:graphicFrameLocks xmlns:a="http://schemas.openxmlformats.org/drawingml/2006/main" noChangeAspect="1"/>
+            </wp:cNvGraphicFramePr>
+            <a:graphic xmlns:a="http://schemas.openxmlformats.org/drawingml/2006/main">
+              <a:graphicData uri="http://schemas.openxmlformats.org/drawingml/2006/picture">
+                <pic:pic xmlns:pic="http://schemas.openxmlformats.org/drawingml/2006/picture">
+                  <pic:nvPicPr>
+                    <pic:cNvPr id="1" name=""/>
+                    <pic:cNvPicPr/>
+                  </pic:nvPicPr>
+                  <pic:blipFill>
+                    <a:blip r:embed="rId6"/>
+                    <a:stretch>
+                      <a:fillRect/>
+                    </a:stretch>
+                  </pic:blipFill>
+                  <pic:spPr>
+                    <a:xfrm>
+                      <a:off x="0" y="0"/>
+                      <a:ext cx="6184900" cy="4615180"/>
+                    </a:xfrm>
+                    <a:prstGeom prst="rect">
+                      <a:avLst/>
+                    </a:prstGeom>
+                  </pic:spPr>
+                </pic:pic>
+              </a:graphicData>
+            </a:graphic>
+          </wp:inline>
+        </w:drawing>
+      </w:r>
+    </w:p>
+    <w:p>
+      <w:pPr>
+        <w:rPr>
+          <w:rFonts w:ascii="Calibri" w:eastAsiaTheme="majorEastAsia" w:hAnsi="Calibri" w:cstheme="majorBidi"/>
+          <w:b/>
+          <w:color w:val="000000" w:themeColor="text1"/>
+          <w:sz w:val="28"/>
+          <w:szCs w:val="26"/>
+        </w:rPr>
+      </w:pPr>
+    </w:p>
+    <w:p>
+      <w:pPr>
+        <w:rPr>
+          <w:rFonts w:ascii="Calibri" w:eastAsiaTheme="majorEastAsia" w:hAnsi="Calibri" w:cstheme="majorBidi"/>
+          <w:b/>
+          <w:color w:val="000000" w:themeColor="text1"/>
+          <w:sz w:val="28"/>
+          <w:szCs w:val="26"/>
+        </w:rPr>
+      </w:pPr>
+      <w:r>
+        <w:rPr>
           <w:rFonts w:ascii="Calibri" w:hAnsi="Calibri"/>
           <w:b/>
           <w:color w:val="000000" w:themeColor="text1"/>
@@ -790,8 +860,6 @@
           <w:sz w:val="28"/>
         </w:rPr>
       </w:pPr>
-      <w:bookmarkStart w:id="0" w:name="_GoBack"/>
-      <w:bookmarkEnd w:id="0"/>
       <w:r>
         <w:rPr>
           <w:rFonts w:ascii="Calibri" w:hAnsi="Calibri"/>
@@ -899,6 +967,7 @@
               <w:rPr>
                 <w:rFonts w:ascii="Calibri" w:hAnsi="Calibri"/>
                 <w:noProof/>
+                <w:lang w:eastAsia="zh-CN"/>
               </w:rPr>
               <mc:AlternateContent>
                 <mc:Choice Requires="wps">
@@ -1066,6 +1135,7 @@
               <w:rPr>
                 <w:rFonts w:ascii="Calibri" w:hAnsi="Calibri"/>
                 <w:noProof/>
+                <w:lang w:eastAsia="zh-CN"/>
               </w:rPr>
               <mc:AlternateContent>
                 <mc:Choice Requires="wps">
@@ -1300,6 +1370,7 @@
               <w:rPr>
                 <w:rFonts w:ascii="Calibri" w:hAnsi="Calibri"/>
                 <w:noProof/>
+                <w:lang w:eastAsia="zh-CN"/>
               </w:rPr>
               <mc:AlternateContent>
                 <mc:Choice Requires="wps">
@@ -1443,6 +1514,7 @@
               <w:rPr>
                 <w:rFonts w:ascii="Calibri" w:hAnsi="Calibri"/>
                 <w:noProof/>
+                <w:lang w:eastAsia="zh-CN"/>
               </w:rPr>
               <mc:AlternateContent>
                 <mc:Choice Requires="wps">
@@ -1627,14 +1699,12 @@
                 <w:rFonts w:ascii="Calibri" w:hAnsi="Calibri"/>
               </w:rPr>
             </w:pPr>
-            <w:proofErr w:type="spellStart"/>
             <w:r>
               <w:rPr>
                 <w:rFonts w:ascii="Calibri" w:hAnsi="Calibri"/>
               </w:rPr>
               <w:t>CircularShifter</w:t>
             </w:r>
-            <w:proofErr w:type="spellEnd"/>
           </w:p>
         </w:tc>
         <w:tc>
@@ -1678,6 +1748,7 @@
               <w:rPr>
                 <w:rFonts w:ascii="Calibri" w:hAnsi="Calibri"/>
                 <w:noProof/>
+                <w:lang w:eastAsia="zh-CN"/>
               </w:rPr>
               <mc:AlternateContent>
                 <mc:Choice Requires="wps">
@@ -1821,6 +1892,7 @@
               <w:rPr>
                 <w:rFonts w:ascii="Calibri" w:hAnsi="Calibri"/>
                 <w:noProof/>
+                <w:lang w:eastAsia="zh-CN"/>
               </w:rPr>
               <mc:AlternateContent>
                 <mc:Choice Requires="wps">
@@ -2202,6 +2274,7 @@
               <w:rPr>
                 <w:rFonts w:ascii="Calibri" w:hAnsi="Calibri"/>
                 <w:noProof/>
+                <w:lang w:eastAsia="zh-CN"/>
               </w:rPr>
               <mc:AlternateContent>
                 <mc:Choice Requires="wps">
@@ -2331,6 +2404,7 @@
               <w:rPr>
                 <w:rFonts w:ascii="Calibri" w:hAnsi="Calibri"/>
                 <w:noProof/>
+                <w:lang w:eastAsia="zh-CN"/>
               </w:rPr>
               <mc:AlternateContent>
                 <mc:Choice Requires="wps">
@@ -2460,6 +2534,7 @@
               <w:rPr>
                 <w:rFonts w:ascii="Calibri" w:hAnsi="Calibri"/>
                 <w:noProof/>
+                <w:lang w:eastAsia="zh-CN"/>
               </w:rPr>
               <mc:AlternateContent>
                 <mc:Choice Requires="wps">
@@ -3017,7 +3092,13 @@
               <w:rPr>
                 <w:rFonts w:ascii="Calibri" w:hAnsi="Calibri"/>
               </w:rPr>
-              <w:t>Data is not shared directly by the components.</w:t>
+              <w:t xml:space="preserve">Data is not shared directly with </w:t>
+            </w:r>
+            <w:r>
+              <w:rPr>
+                <w:rFonts w:ascii="Calibri" w:hAnsi="Calibri"/>
+              </w:rPr>
+              <w:t>the components.</w:t>
             </w:r>
           </w:p>
         </w:tc>
@@ -3068,7 +3149,7 @@
       </w:tr>
       <w:tr>
         <w:trPr>
-          <w:trHeight w:val="1134"/>
+          <w:trHeight w:val="1177"/>
         </w:trPr>
         <w:tc>
           <w:tcPr>
@@ -4261,7 +4342,7 @@
     </w:rPrDefault>
     <w:pPrDefault/>
   </w:docDefaults>
-  <w:latentStyles w:defLockedState="0" w:defUIPriority="99" w:defSemiHidden="0" w:defUnhideWhenUsed="0" w:defQFormat="0" w:count="382">
+  <w:latentStyles w:defLockedState="0" w:defUIPriority="99" w:defSemiHidden="0" w:defUnhideWhenUsed="0" w:defQFormat="0" w:count="380">
     <w:lsdException w:name="Normal" w:uiPriority="0" w:qFormat="1"/>
     <w:lsdException w:name="heading 1" w:uiPriority="9" w:qFormat="1"/>
     <w:lsdException w:name="heading 2" w:semiHidden="1" w:uiPriority="9" w:unhideWhenUsed="1" w:qFormat="1"/>
@@ -4367,6 +4448,7 @@
     <w:lsdException w:name="HTML Sample" w:semiHidden="1" w:unhideWhenUsed="1"/>
     <w:lsdException w:name="HTML Typewriter" w:semiHidden="1" w:unhideWhenUsed="1"/>
     <w:lsdException w:name="HTML Variable" w:semiHidden="1" w:unhideWhenUsed="1"/>
+    <w:lsdException w:name="Normal Table" w:semiHidden="1" w:unhideWhenUsed="1"/>
     <w:lsdException w:name="annotation subject" w:semiHidden="1" w:unhideWhenUsed="1"/>
     <w:lsdException w:name="No List" w:semiHidden="1" w:unhideWhenUsed="1"/>
     <w:lsdException w:name="Outline List 1" w:semiHidden="1" w:unhideWhenUsed="1"/>
@@ -4412,9 +4494,11 @@
     <w:lsdException w:name="Table Subtle 1" w:semiHidden="1" w:unhideWhenUsed="1"/>
     <w:lsdException w:name="Table Subtle 2" w:semiHidden="1" w:unhideWhenUsed="1"/>
     <w:lsdException w:name="Table Web 1" w:semiHidden="1" w:unhideWhenUsed="1"/>
+    <w:lsdException w:name="Table Web 2" w:semiHidden="1" w:unhideWhenUsed="1"/>
     <w:lsdException w:name="Table Web 3" w:semiHidden="1" w:unhideWhenUsed="1"/>
     <w:lsdException w:name="Balloon Text" w:semiHidden="1" w:unhideWhenUsed="1"/>
     <w:lsdException w:name="Table Grid" w:uiPriority="39"/>
+    <w:lsdException w:name="Table Theme" w:semiHidden="1" w:unhideWhenUsed="1"/>
     <w:lsdException w:name="Note Level 1" w:semiHidden="1" w:unhideWhenUsed="1"/>
     <w:lsdException w:name="Note Level 2" w:semiHidden="1" w:unhideWhenUsed="1"/>
     <w:lsdException w:name="Note Level 3" w:semiHidden="1" w:unhideWhenUsed="1"/>
@@ -4639,8 +4723,6 @@
     <w:lsdException w:name="List Table 5 Dark Accent 6" w:uiPriority="50"/>
     <w:lsdException w:name="List Table 6 Colorful Accent 6" w:uiPriority="51"/>
     <w:lsdException w:name="List Table 7 Colorful Accent 6" w:uiPriority="52"/>
-    <w:lsdException w:name="Mention" w:semiHidden="1" w:unhideWhenUsed="1"/>
-    <w:lsdException w:name="Smart Hyperlink" w:semiHidden="1" w:unhideWhenUsed="1"/>
   </w:latentStyles>
   <w:style w:type="paragraph" w:default="1" w:styleId="Normal">
     <w:name w:val="Normal"/>

</xml_diff>

<commit_message>
Minor changes to file
</commit_message>
<xml_diff>
--- a/A1_A0115034X_A0125364J.docx
+++ b/A1_A0115034X_A0125364J.docx
@@ -368,8 +368,6 @@
         </w:rPr>
         <w:t xml:space="preserve"> the</w:t>
       </w:r>
-      <w:bookmarkStart w:id="0" w:name="_GoBack"/>
-      <w:bookmarkEnd w:id="0"/>
       <w:r>
         <w:rPr>
           <w:rFonts w:ascii="Calibri" w:hAnsi="Calibri"/>
@@ -2910,7 +2908,13 @@
               <w:rPr>
                 <w:rFonts w:ascii="Calibri" w:hAnsi="Calibri"/>
               </w:rPr>
-              <w:t>Not well suited to enhancements.</w:t>
+              <w:t>Design is not well suited for</w:t>
+            </w:r>
+            <w:r>
+              <w:rPr>
+                <w:rFonts w:ascii="Calibri" w:hAnsi="Calibri"/>
+              </w:rPr>
+              <w:t xml:space="preserve"> enhancements.</w:t>
             </w:r>
           </w:p>
         </w:tc>
@@ -3166,7 +3170,27 @@
               <w:rPr>
                 <w:rFonts w:ascii="Calibri" w:hAnsi="Calibri"/>
               </w:rPr>
-              <w:t>Both algorithms and data representation can be changed in individual modules without affecting others.</w:t>
+              <w:t>A</w:t>
+            </w:r>
+            <w:r>
+              <w:rPr>
+                <w:rFonts w:ascii="Calibri" w:hAnsi="Calibri"/>
+              </w:rPr>
+              <w:t>lgorithm</w:t>
+            </w:r>
+            <w:r>
+              <w:rPr>
+                <w:rFonts w:ascii="Calibri" w:hAnsi="Calibri"/>
+              </w:rPr>
+              <w:t>s</w:t>
+            </w:r>
+            <w:bookmarkStart w:id="0" w:name="_GoBack"/>
+            <w:bookmarkEnd w:id="0"/>
+            <w:r>
+              <w:rPr>
+                <w:rFonts w:ascii="Calibri" w:hAnsi="Calibri"/>
+              </w:rPr>
+              <w:t xml:space="preserve"> can be changed in individual modules without affecting others.</w:t>
             </w:r>
           </w:p>
         </w:tc>

</xml_diff>